<commit_message>
Criação de repositorio mobile
</commit_message>
<xml_diff>
--- a/TCC_Leonardo.docx
+++ b/TCC_Leonardo.docx
@@ -4494,6 +4494,199 @@
     </w:p>
     <w:p>
       <w:pPr>
+        <w:rPr>
+          <w:rFonts w:ascii="Arial" w:hAnsi="Arial" w:cs="Arial"/>
+          <w:color w:val="000000" w:themeColor="text1"/>
+          <w:sz w:val="24"/>
+          <w:szCs w:val="24"/>
+        </w:rPr>
+      </w:pPr>
+      <w:r>
+        <w:rPr>
+          <w:rFonts w:ascii="Arial" w:hAnsi="Arial" w:cs="Arial"/>
+          <w:color w:val="000000" w:themeColor="text1"/>
+          <w:sz w:val="24"/>
+          <w:szCs w:val="24"/>
+        </w:rPr>
+        <w:t xml:space="preserve">A escolha do Cypress para automação de UI se deu por sua arquitetura moderna que executa testes diretamente no navegador, proporcionando maior velocidade e confiabilidade. Sua API intuitiva, recursos integrados como </w:t>
+      </w:r>
+      <w:proofErr w:type="spellStart"/>
+      <w:r>
+        <w:rPr>
+          <w:rFonts w:ascii="Arial" w:hAnsi="Arial" w:cs="Arial"/>
+          <w:color w:val="000000" w:themeColor="text1"/>
+          <w:sz w:val="24"/>
+          <w:szCs w:val="24"/>
+        </w:rPr>
+        <w:t>assertions</w:t>
+      </w:r>
+      <w:proofErr w:type="spellEnd"/>
+      <w:r>
+        <w:rPr>
+          <w:rFonts w:ascii="Arial" w:hAnsi="Arial" w:cs="Arial"/>
+          <w:color w:val="000000" w:themeColor="text1"/>
+          <w:sz w:val="24"/>
+          <w:szCs w:val="24"/>
+        </w:rPr>
+        <w:t xml:space="preserve"> e </w:t>
+      </w:r>
+      <w:proofErr w:type="spellStart"/>
+      <w:r>
+        <w:rPr>
+          <w:rFonts w:ascii="Arial" w:hAnsi="Arial" w:cs="Arial"/>
+          <w:color w:val="000000" w:themeColor="text1"/>
+          <w:sz w:val="24"/>
+          <w:szCs w:val="24"/>
+        </w:rPr>
+        <w:t>mocks</w:t>
+      </w:r>
+      <w:proofErr w:type="spellEnd"/>
+      <w:r>
+        <w:rPr>
+          <w:rFonts w:ascii="Arial" w:hAnsi="Arial" w:cs="Arial"/>
+          <w:color w:val="000000" w:themeColor="text1"/>
+          <w:sz w:val="24"/>
+          <w:szCs w:val="24"/>
+        </w:rPr>
+        <w:t xml:space="preserve">, e a facilidade de debug com snapshots e vídeos são ideais para o escopo deste projeto. Além disso, sendo baseado em </w:t>
+      </w:r>
+      <w:proofErr w:type="spellStart"/>
+      <w:r>
+        <w:rPr>
+          <w:rFonts w:ascii="Arial" w:hAnsi="Arial" w:cs="Arial"/>
+          <w:color w:val="000000" w:themeColor="text1"/>
+          <w:sz w:val="24"/>
+          <w:szCs w:val="24"/>
+        </w:rPr>
+        <w:t>JavaScript</w:t>
+      </w:r>
+      <w:proofErr w:type="spellEnd"/>
+      <w:r>
+        <w:rPr>
+          <w:rFonts w:ascii="Arial" w:hAnsi="Arial" w:cs="Arial"/>
+          <w:color w:val="000000" w:themeColor="text1"/>
+          <w:sz w:val="24"/>
+          <w:szCs w:val="24"/>
+        </w:rPr>
+        <w:t>, alinha-se com as outras ferramentas de automação escolhidas (</w:t>
+      </w:r>
+      <w:proofErr w:type="spellStart"/>
+      <w:r>
+        <w:rPr>
+          <w:rFonts w:ascii="Arial" w:hAnsi="Arial" w:cs="Arial"/>
+          <w:color w:val="000000" w:themeColor="text1"/>
+          <w:sz w:val="24"/>
+          <w:szCs w:val="24"/>
+        </w:rPr>
+        <w:t>Supertest</w:t>
+      </w:r>
+      <w:proofErr w:type="spellEnd"/>
+      <w:r>
+        <w:rPr>
+          <w:rFonts w:ascii="Arial" w:hAnsi="Arial" w:cs="Arial"/>
+          <w:color w:val="000000" w:themeColor="text1"/>
+          <w:sz w:val="24"/>
+          <w:szCs w:val="24"/>
+        </w:rPr>
+        <w:t xml:space="preserve">, K6), promovendo consistência no </w:t>
+      </w:r>
+      <w:proofErr w:type="spellStart"/>
+      <w:r>
+        <w:rPr>
+          <w:rFonts w:ascii="Arial" w:hAnsi="Arial" w:cs="Arial"/>
+          <w:color w:val="000000" w:themeColor="text1"/>
+          <w:sz w:val="24"/>
+          <w:szCs w:val="24"/>
+        </w:rPr>
+        <w:t>stack</w:t>
+      </w:r>
+      <w:proofErr w:type="spellEnd"/>
+      <w:r>
+        <w:rPr>
+          <w:rFonts w:ascii="Arial" w:hAnsi="Arial" w:cs="Arial"/>
+          <w:color w:val="000000" w:themeColor="text1"/>
+          <w:sz w:val="24"/>
+          <w:szCs w:val="24"/>
+        </w:rPr>
+        <w:t xml:space="preserve"> tecnológico. Comparado ao </w:t>
+      </w:r>
+      <w:proofErr w:type="spellStart"/>
+      <w:r>
+        <w:rPr>
+          <w:rFonts w:ascii="Arial" w:hAnsi="Arial" w:cs="Arial"/>
+          <w:color w:val="000000" w:themeColor="text1"/>
+          <w:sz w:val="24"/>
+          <w:szCs w:val="24"/>
+        </w:rPr>
+        <w:t>Selenium</w:t>
+      </w:r>
+      <w:proofErr w:type="spellEnd"/>
+      <w:r>
+        <w:rPr>
+          <w:rFonts w:ascii="Arial" w:hAnsi="Arial" w:cs="Arial"/>
+          <w:color w:val="000000" w:themeColor="text1"/>
+          <w:sz w:val="24"/>
+          <w:szCs w:val="24"/>
+        </w:rPr>
+        <w:t xml:space="preserve">, o Cypress oferece uma curva de aprendizado mais suave e configuração simplificada. Em relação ao </w:t>
+      </w:r>
+      <w:proofErr w:type="spellStart"/>
+      <w:r>
+        <w:rPr>
+          <w:rFonts w:ascii="Arial" w:hAnsi="Arial" w:cs="Arial"/>
+          <w:color w:val="000000" w:themeColor="text1"/>
+          <w:sz w:val="24"/>
+          <w:szCs w:val="24"/>
+        </w:rPr>
+        <w:t>Playwright</w:t>
+      </w:r>
+      <w:proofErr w:type="spellEnd"/>
+      <w:r>
+        <w:rPr>
+          <w:rFonts w:ascii="Arial" w:hAnsi="Arial" w:cs="Arial"/>
+          <w:color w:val="000000" w:themeColor="text1"/>
+          <w:sz w:val="24"/>
+          <w:szCs w:val="24"/>
+        </w:rPr>
+        <w:t>, embora promissor, o Cypress possui uma comunidade e um conjunto de recursos de relatórios mais consolidados no momento, o que é benéfico para um TCC.</w:t>
+      </w:r>
+    </w:p>
+    <w:p>
+      <w:pPr>
+        <w:rPr>
+          <w:rFonts w:ascii="Arial" w:hAnsi="Arial" w:cs="Arial"/>
+          <w:color w:val="000000" w:themeColor="text1"/>
+          <w:sz w:val="24"/>
+          <w:szCs w:val="24"/>
+        </w:rPr>
+      </w:pPr>
+    </w:p>
+    <w:p>
+      <w:pPr>
+        <w:pStyle w:val="PargrafodaLista"/>
+        <w:numPr>
+          <w:ilvl w:val="2"/>
+          <w:numId w:val="9"/>
+        </w:numPr>
+        <w:rPr>
+          <w:rFonts w:ascii="Arial" w:hAnsi="Arial" w:cs="Arial"/>
+          <w:color w:val="000000" w:themeColor="text1"/>
+          <w:sz w:val="24"/>
+          <w:szCs w:val="24"/>
+        </w:rPr>
+      </w:pPr>
+      <w:r>
+        <w:rPr>
+          <w:rFonts w:ascii="Arial" w:hAnsi="Arial" w:cs="Arial"/>
+          <w:color w:val="000000" w:themeColor="text1"/>
+          <w:sz w:val="24"/>
+          <w:szCs w:val="24"/>
+        </w:rPr>
+        <w:t xml:space="preserve">Automação de API </w:t>
+      </w:r>
+    </w:p>
+    <w:p>
+      <w:pPr>
         <w:pStyle w:val="PargrafodaLista"/>
         <w:numPr>
           <w:ilvl w:val="0"/>
@@ -4513,16 +4706,35 @@
           <w:sz w:val="24"/>
           <w:szCs w:val="24"/>
         </w:rPr>
-        <w:t xml:space="preserve">Crie um projeto de automação </w:t>
-      </w:r>
-      <w:r>
-        <w:rPr>
-          <w:rFonts w:ascii="Arial" w:hAnsi="Arial" w:cs="Arial"/>
-          <w:color w:val="000000" w:themeColor="text1"/>
-          <w:sz w:val="24"/>
-          <w:szCs w:val="24"/>
-        </w:rPr>
-        <w:t>WEB com o framework e a linguagem que preferir</w:t>
+        <w:lastRenderedPageBreak/>
+        <w:t xml:space="preserve">Crie </w:t>
+      </w:r>
+      <w:r>
+        <w:rPr>
+          <w:rFonts w:ascii="Arial" w:hAnsi="Arial" w:cs="Arial"/>
+          <w:color w:val="000000" w:themeColor="text1"/>
+          <w:sz w:val="24"/>
+          <w:szCs w:val="24"/>
+        </w:rPr>
+        <w:t>uma</w:t>
+      </w:r>
+      <w:r>
+        <w:rPr>
+          <w:rFonts w:ascii="Arial" w:hAnsi="Arial" w:cs="Arial"/>
+          <w:color w:val="000000" w:themeColor="text1"/>
+          <w:sz w:val="24"/>
+          <w:szCs w:val="24"/>
+        </w:rPr>
+        <w:t xml:space="preserve"> pasta chamada API para os testes de API </w:t>
+      </w:r>
+      <w:r>
+        <w:rPr>
+          <w:rFonts w:ascii="Arial" w:hAnsi="Arial" w:cs="Arial"/>
+          <w:color w:val="000000" w:themeColor="text1"/>
+          <w:sz w:val="24"/>
+          <w:szCs w:val="24"/>
+        </w:rPr>
+        <w:t>dos casos de teste que forem automatizados</w:t>
       </w:r>
     </w:p>
     <w:p>
@@ -4546,7 +4758,27 @@
           <w:sz w:val="24"/>
           <w:szCs w:val="24"/>
         </w:rPr>
-        <w:t>Justifique a sua escolha através de um comparativo entre ao menos 3 opções de ferramentas e linguagem.</w:t>
+        <w:t xml:space="preserve">Você deve utilizar a ferramenta </w:t>
+      </w:r>
+      <w:proofErr w:type="spellStart"/>
+      <w:r>
+        <w:rPr>
+          <w:rFonts w:ascii="Arial" w:hAnsi="Arial" w:cs="Arial"/>
+          <w:color w:val="000000" w:themeColor="text1"/>
+          <w:sz w:val="24"/>
+          <w:szCs w:val="24"/>
+        </w:rPr>
+        <w:t>Supertest</w:t>
+      </w:r>
+      <w:proofErr w:type="spellEnd"/>
+      <w:r>
+        <w:rPr>
+          <w:rFonts w:ascii="Arial" w:hAnsi="Arial" w:cs="Arial"/>
+          <w:color w:val="000000" w:themeColor="text1"/>
+          <w:sz w:val="24"/>
+          <w:szCs w:val="24"/>
+        </w:rPr>
+        <w:t xml:space="preserve"> para criar seus testes de API</w:t>
       </w:r>
     </w:p>
     <w:p>
@@ -4570,25 +4802,68 @@
           <w:sz w:val="24"/>
           <w:szCs w:val="24"/>
         </w:rPr>
-        <w:t xml:space="preserve">Crie uma pasta chamada UI para os testes WEB </w:t>
-      </w:r>
-      <w:r>
-        <w:rPr>
-          <w:rFonts w:ascii="Arial" w:hAnsi="Arial" w:cs="Arial"/>
-          <w:color w:val="000000" w:themeColor="text1"/>
-          <w:sz w:val="24"/>
-          <w:szCs w:val="24"/>
-        </w:rPr>
-        <w:t>d</w:t>
-      </w:r>
-      <w:r>
-        <w:rPr>
-          <w:rFonts w:ascii="Arial" w:hAnsi="Arial" w:cs="Arial"/>
-          <w:color w:val="000000" w:themeColor="text1"/>
-          <w:sz w:val="24"/>
-          <w:szCs w:val="24"/>
-        </w:rPr>
-        <w:t>os casos de teste que forem automatizados</w:t>
+        <w:t xml:space="preserve">Não esqueça de validar os contratos! </w:t>
+      </w:r>
+      <w:r>
+        <w:rPr>
+          <w:rFonts w:ascii="Arial" w:hAnsi="Arial" w:cs="Arial"/>
+          <w:color w:val="000000" w:themeColor="text1"/>
+          <w:sz w:val="24"/>
+          <w:szCs w:val="24"/>
+        </w:rPr>
+        <w:sym w:font="Wingdings" w:char="F04A"/>
+      </w:r>
+    </w:p>
+    <w:p>
+      <w:pPr>
+        <w:rPr>
+          <w:rFonts w:ascii="Arial" w:hAnsi="Arial" w:cs="Arial"/>
+          <w:color w:val="000000" w:themeColor="text1"/>
+          <w:sz w:val="24"/>
+          <w:szCs w:val="24"/>
+        </w:rPr>
+      </w:pPr>
+    </w:p>
+    <w:p>
+      <w:pPr>
+        <w:pStyle w:val="PargrafodaLista"/>
+        <w:numPr>
+          <w:ilvl w:val="2"/>
+          <w:numId w:val="9"/>
+        </w:numPr>
+        <w:rPr>
+          <w:rFonts w:ascii="Arial" w:hAnsi="Arial" w:cs="Arial"/>
+          <w:color w:val="000000" w:themeColor="text1"/>
+          <w:sz w:val="24"/>
+          <w:szCs w:val="24"/>
+        </w:rPr>
+      </w:pPr>
+      <w:r>
+        <w:rPr>
+          <w:rFonts w:ascii="Arial" w:hAnsi="Arial" w:cs="Arial"/>
+          <w:color w:val="000000" w:themeColor="text1"/>
+          <w:sz w:val="24"/>
+          <w:szCs w:val="24"/>
+        </w:rPr>
+        <w:t xml:space="preserve">Automação </w:t>
+      </w:r>
+      <w:r>
+        <w:rPr>
+          <w:rFonts w:ascii="Arial" w:hAnsi="Arial" w:cs="Arial"/>
+          <w:color w:val="000000" w:themeColor="text1"/>
+          <w:sz w:val="24"/>
+          <w:szCs w:val="24"/>
+        </w:rPr>
+        <w:t>Mobile</w:t>
+      </w:r>
+      <w:r>
+        <w:rPr>
+          <w:rFonts w:ascii="Arial" w:hAnsi="Arial" w:cs="Arial"/>
+          <w:color w:val="000000" w:themeColor="text1"/>
+          <w:sz w:val="24"/>
+          <w:szCs w:val="24"/>
+        </w:rPr>
+        <w:t xml:space="preserve"> </w:t>
       </w:r>
     </w:p>
     <w:p>
@@ -4612,87 +4887,63 @@
           <w:sz w:val="24"/>
           <w:szCs w:val="24"/>
         </w:rPr>
-        <w:t xml:space="preserve">Utilize ao menos um </w:t>
+        <w:t xml:space="preserve">Considere para os </w:t>
       </w:r>
       <w:proofErr w:type="spellStart"/>
       <w:r>
         <w:rPr>
           <w:rFonts w:ascii="Arial" w:hAnsi="Arial" w:cs="Arial"/>
-          <w:i/>
-          <w:iCs/>
-          <w:color w:val="000000" w:themeColor="text1"/>
-          <w:sz w:val="24"/>
-          <w:szCs w:val="24"/>
-        </w:rPr>
-        <w:t>Testing</w:t>
+          <w:color w:val="000000" w:themeColor="text1"/>
+          <w:sz w:val="24"/>
+          <w:szCs w:val="24"/>
+        </w:rPr>
+        <w:t>APPs</w:t>
       </w:r>
       <w:proofErr w:type="spellEnd"/>
       <w:r>
         <w:rPr>
           <w:rFonts w:ascii="Arial" w:hAnsi="Arial" w:cs="Arial"/>
-          <w:i/>
-          <w:iCs/>
-          <w:color w:val="000000" w:themeColor="text1"/>
-          <w:sz w:val="24"/>
-          <w:szCs w:val="24"/>
-        </w:rPr>
-        <w:t xml:space="preserve"> </w:t>
-      </w:r>
-      <w:proofErr w:type="spellStart"/>
-      <w:r>
-        <w:rPr>
-          <w:rFonts w:ascii="Arial" w:hAnsi="Arial" w:cs="Arial"/>
-          <w:i/>
-          <w:iCs/>
-          <w:color w:val="000000" w:themeColor="text1"/>
-          <w:sz w:val="24"/>
-          <w:szCs w:val="24"/>
-        </w:rPr>
-        <w:t>Pattern</w:t>
-      </w:r>
-      <w:proofErr w:type="spellEnd"/>
-      <w:r>
-        <w:rPr>
-          <w:rFonts w:ascii="Arial" w:hAnsi="Arial" w:cs="Arial"/>
-          <w:color w:val="000000" w:themeColor="text1"/>
-          <w:sz w:val="24"/>
-          <w:szCs w:val="24"/>
-        </w:rPr>
-        <w:t xml:space="preserve"> (à sua escolha) na implementação dos testes.</w:t>
-      </w:r>
-    </w:p>
-    <w:p>
-      <w:pPr>
-        <w:rPr>
-          <w:rFonts w:ascii="Arial" w:hAnsi="Arial" w:cs="Arial"/>
-          <w:color w:val="000000" w:themeColor="text1"/>
-          <w:sz w:val="24"/>
-          <w:szCs w:val="24"/>
-        </w:rPr>
-      </w:pPr>
-    </w:p>
-    <w:p>
-      <w:pPr>
-        <w:pStyle w:val="PargrafodaLista"/>
-        <w:numPr>
-          <w:ilvl w:val="2"/>
-          <w:numId w:val="9"/>
-        </w:numPr>
-        <w:rPr>
-          <w:rFonts w:ascii="Arial" w:hAnsi="Arial" w:cs="Arial"/>
-          <w:color w:val="000000" w:themeColor="text1"/>
-          <w:sz w:val="24"/>
-          <w:szCs w:val="24"/>
-        </w:rPr>
-      </w:pPr>
-      <w:r>
-        <w:rPr>
-          <w:rFonts w:ascii="Arial" w:hAnsi="Arial" w:cs="Arial"/>
-          <w:color w:val="000000" w:themeColor="text1"/>
-          <w:sz w:val="24"/>
-          <w:szCs w:val="24"/>
-        </w:rPr>
-        <w:t xml:space="preserve">Automação de API </w:t>
+          <w:color w:val="000000" w:themeColor="text1"/>
+          <w:sz w:val="24"/>
+          <w:szCs w:val="24"/>
+        </w:rPr>
+        <w:t xml:space="preserve"> apenas a funcionalidade de </w:t>
+      </w:r>
+      <w:r>
+        <w:rPr>
+          <w:rFonts w:ascii="Arial" w:hAnsi="Arial" w:cs="Arial"/>
+          <w:color w:val="000000" w:themeColor="text1"/>
+          <w:sz w:val="24"/>
+          <w:szCs w:val="24"/>
+        </w:rPr>
+        <w:t>C</w:t>
+      </w:r>
+      <w:r>
+        <w:rPr>
+          <w:rFonts w:ascii="Arial" w:hAnsi="Arial" w:cs="Arial"/>
+          <w:color w:val="000000" w:themeColor="text1"/>
+          <w:sz w:val="24"/>
+          <w:szCs w:val="24"/>
+        </w:rPr>
+        <w:t xml:space="preserve">atálogo de </w:t>
+      </w:r>
+      <w:r>
+        <w:rPr>
+          <w:rFonts w:ascii="Arial" w:hAnsi="Arial" w:cs="Arial"/>
+          <w:color w:val="000000" w:themeColor="text1"/>
+          <w:sz w:val="24"/>
+          <w:szCs w:val="24"/>
+        </w:rPr>
+        <w:t>P</w:t>
+      </w:r>
+      <w:r>
+        <w:rPr>
+          <w:rFonts w:ascii="Arial" w:hAnsi="Arial" w:cs="Arial"/>
+          <w:color w:val="000000" w:themeColor="text1"/>
+          <w:sz w:val="24"/>
+          <w:szCs w:val="24"/>
+        </w:rPr>
+        <w:t>rodutos</w:t>
       </w:r>
     </w:p>
     <w:p>
@@ -4716,35 +4967,129 @@
           <w:sz w:val="24"/>
           <w:szCs w:val="24"/>
         </w:rPr>
-        <w:t xml:space="preserve">Crie </w:t>
-      </w:r>
-      <w:r>
-        <w:rPr>
-          <w:rFonts w:ascii="Arial" w:hAnsi="Arial" w:cs="Arial"/>
-          <w:color w:val="000000" w:themeColor="text1"/>
-          <w:sz w:val="24"/>
-          <w:szCs w:val="24"/>
-        </w:rPr>
-        <w:t>uma</w:t>
-      </w:r>
-      <w:r>
-        <w:rPr>
-          <w:rFonts w:ascii="Arial" w:hAnsi="Arial" w:cs="Arial"/>
-          <w:color w:val="000000" w:themeColor="text1"/>
-          <w:sz w:val="24"/>
-          <w:szCs w:val="24"/>
-        </w:rPr>
-        <w:t xml:space="preserve"> pasta chamada API para os testes de API </w:t>
-      </w:r>
-      <w:r>
-        <w:rPr>
-          <w:rFonts w:ascii="Arial" w:hAnsi="Arial" w:cs="Arial"/>
-          <w:color w:val="000000" w:themeColor="text1"/>
-          <w:sz w:val="24"/>
-          <w:szCs w:val="24"/>
-        </w:rPr>
-        <w:t>dos casos de teste que forem automatizados</w:t>
-      </w:r>
+        <w:t xml:space="preserve">Você pode encontrar os </w:t>
+      </w:r>
+      <w:proofErr w:type="spellStart"/>
+      <w:r>
+        <w:rPr>
+          <w:rFonts w:ascii="Arial" w:hAnsi="Arial" w:cs="Arial"/>
+          <w:color w:val="000000" w:themeColor="text1"/>
+          <w:sz w:val="24"/>
+          <w:szCs w:val="24"/>
+        </w:rPr>
+        <w:t>APP</w:t>
+      </w:r>
+      <w:r>
+        <w:rPr>
+          <w:rFonts w:ascii="Arial" w:hAnsi="Arial" w:cs="Arial"/>
+          <w:color w:val="000000" w:themeColor="text1"/>
+          <w:sz w:val="24"/>
+          <w:szCs w:val="24"/>
+        </w:rPr>
+        <w:t>s</w:t>
+      </w:r>
+      <w:proofErr w:type="spellEnd"/>
+      <w:r>
+        <w:rPr>
+          <w:rFonts w:ascii="Arial" w:hAnsi="Arial" w:cs="Arial"/>
+          <w:color w:val="000000" w:themeColor="text1"/>
+          <w:sz w:val="24"/>
+          <w:szCs w:val="24"/>
+        </w:rPr>
+        <w:t xml:space="preserve"> em:</w:t>
+      </w:r>
+    </w:p>
+    <w:p>
+      <w:pPr>
+        <w:pStyle w:val="PargrafodaLista"/>
+        <w:numPr>
+          <w:ilvl w:val="1"/>
+          <w:numId w:val="19"/>
+        </w:numPr>
+        <w:rPr>
+          <w:rFonts w:ascii="Arial" w:hAnsi="Arial" w:cs="Arial"/>
+          <w:color w:val="000000" w:themeColor="text1"/>
+          <w:sz w:val="24"/>
+          <w:szCs w:val="24"/>
+        </w:rPr>
+      </w:pPr>
+      <w:r>
+        <w:rPr>
+          <w:rFonts w:ascii="Arial" w:hAnsi="Arial" w:cs="Arial"/>
+          <w:i/>
+          <w:iCs/>
+          <w:color w:val="000000" w:themeColor="text1"/>
+          <w:sz w:val="24"/>
+          <w:szCs w:val="24"/>
+        </w:rPr>
+        <w:t>Android</w:t>
+      </w:r>
+      <w:r>
+        <w:rPr>
+          <w:rFonts w:ascii="Arial" w:hAnsi="Arial" w:cs="Arial"/>
+          <w:color w:val="000000" w:themeColor="text1"/>
+          <w:sz w:val="24"/>
+          <w:szCs w:val="24"/>
+        </w:rPr>
+        <w:t xml:space="preserve">: </w:t>
+      </w:r>
+      <w:hyperlink r:id="rId12" w:history="1">
+        <w:r>
+          <w:rPr>
+            <w:rStyle w:val="Hyperlink"/>
+            <w:rFonts w:ascii="Arial" w:hAnsi="Arial" w:cs="Arial"/>
+            <w:sz w:val="24"/>
+            <w:szCs w:val="24"/>
+          </w:rPr>
+          <w:t>https://github.com/EBAC-QE/testes-mobile-ebac-shop/tree/main/app/android</w:t>
+        </w:r>
+      </w:hyperlink>
+    </w:p>
+    <w:p>
+      <w:pPr>
+        <w:pStyle w:val="PargrafodaLista"/>
+        <w:numPr>
+          <w:ilvl w:val="1"/>
+          <w:numId w:val="19"/>
+        </w:numPr>
+        <w:rPr>
+          <w:rFonts w:ascii="Arial" w:hAnsi="Arial" w:cs="Arial"/>
+          <w:color w:val="000000" w:themeColor="text1"/>
+          <w:sz w:val="24"/>
+          <w:szCs w:val="24"/>
+        </w:rPr>
+      </w:pPr>
+      <w:r>
+        <w:rPr>
+          <w:rFonts w:ascii="Arial" w:hAnsi="Arial" w:cs="Arial"/>
+          <w:i/>
+          <w:iCs/>
+          <w:color w:val="000000" w:themeColor="text1"/>
+          <w:sz w:val="24"/>
+          <w:szCs w:val="24"/>
+        </w:rPr>
+        <w:t>iOS</w:t>
+      </w:r>
+      <w:r>
+        <w:rPr>
+          <w:rFonts w:ascii="Arial" w:hAnsi="Arial" w:cs="Arial"/>
+          <w:color w:val="000000" w:themeColor="text1"/>
+          <w:sz w:val="24"/>
+          <w:szCs w:val="24"/>
+        </w:rPr>
+        <w:t xml:space="preserve">: </w:t>
+      </w:r>
+      <w:hyperlink r:id="rId13" w:history="1">
+        <w:r>
+          <w:rPr>
+            <w:rStyle w:val="Hyperlink"/>
+            <w:rFonts w:ascii="Arial" w:hAnsi="Arial" w:cs="Arial"/>
+            <w:sz w:val="24"/>
+            <w:szCs w:val="24"/>
+          </w:rPr>
+          <w:t>https://github.com/EBAC-QE/testes-mobile-ebac-shop/tree/ios-tests/app/ios</w:t>
+        </w:r>
+      </w:hyperlink>
     </w:p>
     <w:p>
       <w:pPr>
@@ -4767,27 +5112,34 @@
           <w:sz w:val="24"/>
           <w:szCs w:val="24"/>
         </w:rPr>
-        <w:t xml:space="preserve">Você deve utilizar a ferramenta </w:t>
-      </w:r>
-      <w:proofErr w:type="spellStart"/>
-      <w:r>
-        <w:rPr>
-          <w:rFonts w:ascii="Arial" w:hAnsi="Arial" w:cs="Arial"/>
-          <w:color w:val="000000" w:themeColor="text1"/>
-          <w:sz w:val="24"/>
-          <w:szCs w:val="24"/>
-        </w:rPr>
-        <w:t>Supertest</w:t>
-      </w:r>
-      <w:proofErr w:type="spellEnd"/>
-      <w:r>
-        <w:rPr>
-          <w:rFonts w:ascii="Arial" w:hAnsi="Arial" w:cs="Arial"/>
-          <w:color w:val="000000" w:themeColor="text1"/>
-          <w:sz w:val="24"/>
-          <w:szCs w:val="24"/>
-        </w:rPr>
-        <w:t xml:space="preserve"> para criar seus testes de API</w:t>
+        <w:t xml:space="preserve">Crie uma pasta chamada </w:t>
+      </w:r>
+      <w:r>
+        <w:rPr>
+          <w:rFonts w:ascii="Arial" w:hAnsi="Arial" w:cs="Arial"/>
+          <w:color w:val="000000" w:themeColor="text1"/>
+          <w:sz w:val="24"/>
+          <w:szCs w:val="24"/>
+        </w:rPr>
+        <w:t>Mobile</w:t>
+      </w:r>
+      <w:r>
+        <w:rPr>
+          <w:rFonts w:ascii="Arial" w:hAnsi="Arial" w:cs="Arial"/>
+          <w:color w:val="000000" w:themeColor="text1"/>
+          <w:sz w:val="24"/>
+          <w:szCs w:val="24"/>
+        </w:rPr>
+        <w:t xml:space="preserve"> para os testes </w:t>
+      </w:r>
+      <w:r>
+        <w:rPr>
+          <w:rFonts w:ascii="Arial" w:hAnsi="Arial" w:cs="Arial"/>
+          <w:color w:val="000000" w:themeColor="text1"/>
+          <w:sz w:val="24"/>
+          <w:szCs w:val="24"/>
+        </w:rPr>
+        <w:t>em aplicativos dos casos de teste que forem automatizados</w:t>
       </w:r>
     </w:p>
     <w:p>
@@ -4811,68 +5163,53 @@
           <w:sz w:val="24"/>
           <w:szCs w:val="24"/>
         </w:rPr>
-        <w:t xml:space="preserve">Não esqueça de validar os contratos! </w:t>
-      </w:r>
-      <w:r>
-        <w:rPr>
-          <w:rFonts w:ascii="Arial" w:hAnsi="Arial" w:cs="Arial"/>
-          <w:color w:val="000000" w:themeColor="text1"/>
-          <w:sz w:val="24"/>
-          <w:szCs w:val="24"/>
-        </w:rPr>
-        <w:sym w:font="Wingdings" w:char="F04A"/>
-      </w:r>
-    </w:p>
-    <w:p>
-      <w:pPr>
-        <w:rPr>
-          <w:rFonts w:ascii="Arial" w:hAnsi="Arial" w:cs="Arial"/>
-          <w:color w:val="000000" w:themeColor="text1"/>
-          <w:sz w:val="24"/>
-          <w:szCs w:val="24"/>
-        </w:rPr>
-      </w:pPr>
-    </w:p>
-    <w:p>
-      <w:pPr>
-        <w:pStyle w:val="PargrafodaLista"/>
-        <w:numPr>
-          <w:ilvl w:val="2"/>
-          <w:numId w:val="9"/>
-        </w:numPr>
-        <w:rPr>
-          <w:rFonts w:ascii="Arial" w:hAnsi="Arial" w:cs="Arial"/>
-          <w:color w:val="000000" w:themeColor="text1"/>
-          <w:sz w:val="24"/>
-          <w:szCs w:val="24"/>
-        </w:rPr>
-      </w:pPr>
-      <w:r>
-        <w:rPr>
-          <w:rFonts w:ascii="Arial" w:hAnsi="Arial" w:cs="Arial"/>
-          <w:color w:val="000000" w:themeColor="text1"/>
-          <w:sz w:val="24"/>
-          <w:szCs w:val="24"/>
-        </w:rPr>
-        <w:t xml:space="preserve">Automação </w:t>
-      </w:r>
-      <w:r>
-        <w:rPr>
-          <w:rFonts w:ascii="Arial" w:hAnsi="Arial" w:cs="Arial"/>
-          <w:color w:val="000000" w:themeColor="text1"/>
-          <w:sz w:val="24"/>
-          <w:szCs w:val="24"/>
-        </w:rPr>
-        <w:t>Mobile</w:t>
-      </w:r>
-      <w:r>
-        <w:rPr>
-          <w:rFonts w:ascii="Arial" w:hAnsi="Arial" w:cs="Arial"/>
+        <w:t xml:space="preserve">Utilize ao menos um </w:t>
+      </w:r>
+      <w:proofErr w:type="spellStart"/>
+      <w:r>
+        <w:rPr>
+          <w:rFonts w:ascii="Arial" w:hAnsi="Arial" w:cs="Arial"/>
+          <w:i/>
+          <w:iCs/>
+          <w:color w:val="000000" w:themeColor="text1"/>
+          <w:sz w:val="24"/>
+          <w:szCs w:val="24"/>
+        </w:rPr>
+        <w:t>Testing</w:t>
+      </w:r>
+      <w:proofErr w:type="spellEnd"/>
+      <w:r>
+        <w:rPr>
+          <w:rFonts w:ascii="Arial" w:hAnsi="Arial" w:cs="Arial"/>
+          <w:i/>
+          <w:iCs/>
           <w:color w:val="000000" w:themeColor="text1"/>
           <w:sz w:val="24"/>
           <w:szCs w:val="24"/>
         </w:rPr>
         <w:t xml:space="preserve"> </w:t>
+      </w:r>
+      <w:proofErr w:type="spellStart"/>
+      <w:r>
+        <w:rPr>
+          <w:rFonts w:ascii="Arial" w:hAnsi="Arial" w:cs="Arial"/>
+          <w:i/>
+          <w:iCs/>
+          <w:color w:val="000000" w:themeColor="text1"/>
+          <w:sz w:val="24"/>
+          <w:szCs w:val="24"/>
+        </w:rPr>
+        <w:t>Pattern</w:t>
+      </w:r>
+      <w:proofErr w:type="spellEnd"/>
+      <w:r>
+        <w:rPr>
+          <w:rFonts w:ascii="Arial" w:hAnsi="Arial" w:cs="Arial"/>
+          <w:color w:val="000000" w:themeColor="text1"/>
+          <w:sz w:val="24"/>
+          <w:szCs w:val="24"/>
+        </w:rPr>
+        <w:t xml:space="preserve"> (à sua escolha) na implementação dos testes.</w:t>
       </w:r>
     </w:p>
     <w:p>
@@ -4896,352 +5233,6 @@
           <w:sz w:val="24"/>
           <w:szCs w:val="24"/>
         </w:rPr>
-        <w:t xml:space="preserve">Considere para os </w:t>
-      </w:r>
-      <w:proofErr w:type="spellStart"/>
-      <w:r>
-        <w:rPr>
-          <w:rFonts w:ascii="Arial" w:hAnsi="Arial" w:cs="Arial"/>
-          <w:color w:val="000000" w:themeColor="text1"/>
-          <w:sz w:val="24"/>
-          <w:szCs w:val="24"/>
-        </w:rPr>
-        <w:t>APPs</w:t>
-      </w:r>
-      <w:proofErr w:type="spellEnd"/>
-      <w:r>
-        <w:rPr>
-          <w:rFonts w:ascii="Arial" w:hAnsi="Arial" w:cs="Arial"/>
-          <w:color w:val="000000" w:themeColor="text1"/>
-          <w:sz w:val="24"/>
-          <w:szCs w:val="24"/>
-        </w:rPr>
-        <w:t xml:space="preserve"> apenas a funcionalidade de </w:t>
-      </w:r>
-      <w:r>
-        <w:rPr>
-          <w:rFonts w:ascii="Arial" w:hAnsi="Arial" w:cs="Arial"/>
-          <w:color w:val="000000" w:themeColor="text1"/>
-          <w:sz w:val="24"/>
-          <w:szCs w:val="24"/>
-        </w:rPr>
-        <w:t>C</w:t>
-      </w:r>
-      <w:r>
-        <w:rPr>
-          <w:rFonts w:ascii="Arial" w:hAnsi="Arial" w:cs="Arial"/>
-          <w:color w:val="000000" w:themeColor="text1"/>
-          <w:sz w:val="24"/>
-          <w:szCs w:val="24"/>
-        </w:rPr>
-        <w:t xml:space="preserve">atálogo de </w:t>
-      </w:r>
-      <w:r>
-        <w:rPr>
-          <w:rFonts w:ascii="Arial" w:hAnsi="Arial" w:cs="Arial"/>
-          <w:color w:val="000000" w:themeColor="text1"/>
-          <w:sz w:val="24"/>
-          <w:szCs w:val="24"/>
-        </w:rPr>
-        <w:t>P</w:t>
-      </w:r>
-      <w:r>
-        <w:rPr>
-          <w:rFonts w:ascii="Arial" w:hAnsi="Arial" w:cs="Arial"/>
-          <w:color w:val="000000" w:themeColor="text1"/>
-          <w:sz w:val="24"/>
-          <w:szCs w:val="24"/>
-        </w:rPr>
-        <w:t>rodutos</w:t>
-      </w:r>
-    </w:p>
-    <w:p>
-      <w:pPr>
-        <w:pStyle w:val="PargrafodaLista"/>
-        <w:numPr>
-          <w:ilvl w:val="0"/>
-          <w:numId w:val="19"/>
-        </w:numPr>
-        <w:rPr>
-          <w:rFonts w:ascii="Arial" w:hAnsi="Arial" w:cs="Arial"/>
-          <w:color w:val="000000" w:themeColor="text1"/>
-          <w:sz w:val="24"/>
-          <w:szCs w:val="24"/>
-        </w:rPr>
-      </w:pPr>
-      <w:r>
-        <w:rPr>
-          <w:rFonts w:ascii="Arial" w:hAnsi="Arial" w:cs="Arial"/>
-          <w:color w:val="000000" w:themeColor="text1"/>
-          <w:sz w:val="24"/>
-          <w:szCs w:val="24"/>
-        </w:rPr>
-        <w:t xml:space="preserve">Você pode encontrar os </w:t>
-      </w:r>
-      <w:proofErr w:type="spellStart"/>
-      <w:r>
-        <w:rPr>
-          <w:rFonts w:ascii="Arial" w:hAnsi="Arial" w:cs="Arial"/>
-          <w:color w:val="000000" w:themeColor="text1"/>
-          <w:sz w:val="24"/>
-          <w:szCs w:val="24"/>
-        </w:rPr>
-        <w:t>APP</w:t>
-      </w:r>
-      <w:r>
-        <w:rPr>
-          <w:rFonts w:ascii="Arial" w:hAnsi="Arial" w:cs="Arial"/>
-          <w:color w:val="000000" w:themeColor="text1"/>
-          <w:sz w:val="24"/>
-          <w:szCs w:val="24"/>
-        </w:rPr>
-        <w:t>s</w:t>
-      </w:r>
-      <w:proofErr w:type="spellEnd"/>
-      <w:r>
-        <w:rPr>
-          <w:rFonts w:ascii="Arial" w:hAnsi="Arial" w:cs="Arial"/>
-          <w:color w:val="000000" w:themeColor="text1"/>
-          <w:sz w:val="24"/>
-          <w:szCs w:val="24"/>
-        </w:rPr>
-        <w:t xml:space="preserve"> em:</w:t>
-      </w:r>
-    </w:p>
-    <w:p>
-      <w:pPr>
-        <w:pStyle w:val="PargrafodaLista"/>
-        <w:numPr>
-          <w:ilvl w:val="1"/>
-          <w:numId w:val="19"/>
-        </w:numPr>
-        <w:rPr>
-          <w:rFonts w:ascii="Arial" w:hAnsi="Arial" w:cs="Arial"/>
-          <w:color w:val="000000" w:themeColor="text1"/>
-          <w:sz w:val="24"/>
-          <w:szCs w:val="24"/>
-        </w:rPr>
-      </w:pPr>
-      <w:r>
-        <w:rPr>
-          <w:rFonts w:ascii="Arial" w:hAnsi="Arial" w:cs="Arial"/>
-          <w:i/>
-          <w:iCs/>
-          <w:color w:val="000000" w:themeColor="text1"/>
-          <w:sz w:val="24"/>
-          <w:szCs w:val="24"/>
-        </w:rPr>
-        <w:t>Android</w:t>
-      </w:r>
-      <w:r>
-        <w:rPr>
-          <w:rFonts w:ascii="Arial" w:hAnsi="Arial" w:cs="Arial"/>
-          <w:color w:val="000000" w:themeColor="text1"/>
-          <w:sz w:val="24"/>
-          <w:szCs w:val="24"/>
-        </w:rPr>
-        <w:t xml:space="preserve">: </w:t>
-      </w:r>
-      <w:hyperlink r:id="rId12" w:history="1">
-        <w:r>
-          <w:rPr>
-            <w:rStyle w:val="Hyperlink"/>
-            <w:rFonts w:ascii="Arial" w:hAnsi="Arial" w:cs="Arial"/>
-            <w:sz w:val="24"/>
-            <w:szCs w:val="24"/>
-          </w:rPr>
-          <w:t>https://github.com/EBAC-QE/testes-mobile-ebac-shop/tree/main/app/android</w:t>
-        </w:r>
-      </w:hyperlink>
-    </w:p>
-    <w:p>
-      <w:pPr>
-        <w:pStyle w:val="PargrafodaLista"/>
-        <w:numPr>
-          <w:ilvl w:val="1"/>
-          <w:numId w:val="19"/>
-        </w:numPr>
-        <w:rPr>
-          <w:rFonts w:ascii="Arial" w:hAnsi="Arial" w:cs="Arial"/>
-          <w:color w:val="000000" w:themeColor="text1"/>
-          <w:sz w:val="24"/>
-          <w:szCs w:val="24"/>
-        </w:rPr>
-      </w:pPr>
-      <w:r>
-        <w:rPr>
-          <w:rFonts w:ascii="Arial" w:hAnsi="Arial" w:cs="Arial"/>
-          <w:i/>
-          <w:iCs/>
-          <w:color w:val="000000" w:themeColor="text1"/>
-          <w:sz w:val="24"/>
-          <w:szCs w:val="24"/>
-        </w:rPr>
-        <w:t>iOS</w:t>
-      </w:r>
-      <w:r>
-        <w:rPr>
-          <w:rFonts w:ascii="Arial" w:hAnsi="Arial" w:cs="Arial"/>
-          <w:color w:val="000000" w:themeColor="text1"/>
-          <w:sz w:val="24"/>
-          <w:szCs w:val="24"/>
-        </w:rPr>
-        <w:t xml:space="preserve">: </w:t>
-      </w:r>
-      <w:hyperlink r:id="rId13" w:history="1">
-        <w:r>
-          <w:rPr>
-            <w:rStyle w:val="Hyperlink"/>
-            <w:rFonts w:ascii="Arial" w:hAnsi="Arial" w:cs="Arial"/>
-            <w:sz w:val="24"/>
-            <w:szCs w:val="24"/>
-          </w:rPr>
-          <w:t>https://github.com/EBAC-QE/testes-mobile-ebac-shop/tree/ios-tests/app/ios</w:t>
-        </w:r>
-      </w:hyperlink>
-    </w:p>
-    <w:p>
-      <w:pPr>
-        <w:pStyle w:val="PargrafodaLista"/>
-        <w:numPr>
-          <w:ilvl w:val="0"/>
-          <w:numId w:val="19"/>
-        </w:numPr>
-        <w:rPr>
-          <w:rFonts w:ascii="Arial" w:hAnsi="Arial" w:cs="Arial"/>
-          <w:color w:val="000000" w:themeColor="text1"/>
-          <w:sz w:val="24"/>
-          <w:szCs w:val="24"/>
-        </w:rPr>
-      </w:pPr>
-      <w:r>
-        <w:rPr>
-          <w:rFonts w:ascii="Arial" w:hAnsi="Arial" w:cs="Arial"/>
-          <w:color w:val="000000" w:themeColor="text1"/>
-          <w:sz w:val="24"/>
-          <w:szCs w:val="24"/>
-        </w:rPr>
-        <w:t xml:space="preserve">Crie uma pasta chamada </w:t>
-      </w:r>
-      <w:r>
-        <w:rPr>
-          <w:rFonts w:ascii="Arial" w:hAnsi="Arial" w:cs="Arial"/>
-          <w:color w:val="000000" w:themeColor="text1"/>
-          <w:sz w:val="24"/>
-          <w:szCs w:val="24"/>
-        </w:rPr>
-        <w:t>Mobile</w:t>
-      </w:r>
-      <w:r>
-        <w:rPr>
-          <w:rFonts w:ascii="Arial" w:hAnsi="Arial" w:cs="Arial"/>
-          <w:color w:val="000000" w:themeColor="text1"/>
-          <w:sz w:val="24"/>
-          <w:szCs w:val="24"/>
-        </w:rPr>
-        <w:t xml:space="preserve"> para os testes </w:t>
-      </w:r>
-      <w:r>
-        <w:rPr>
-          <w:rFonts w:ascii="Arial" w:hAnsi="Arial" w:cs="Arial"/>
-          <w:color w:val="000000" w:themeColor="text1"/>
-          <w:sz w:val="24"/>
-          <w:szCs w:val="24"/>
-        </w:rPr>
-        <w:t>em aplicativos dos casos de teste que forem automatizados</w:t>
-      </w:r>
-    </w:p>
-    <w:p>
-      <w:pPr>
-        <w:pStyle w:val="PargrafodaLista"/>
-        <w:numPr>
-          <w:ilvl w:val="0"/>
-          <w:numId w:val="19"/>
-        </w:numPr>
-        <w:rPr>
-          <w:rFonts w:ascii="Arial" w:hAnsi="Arial" w:cs="Arial"/>
-          <w:color w:val="000000" w:themeColor="text1"/>
-          <w:sz w:val="24"/>
-          <w:szCs w:val="24"/>
-        </w:rPr>
-      </w:pPr>
-      <w:r>
-        <w:rPr>
-          <w:rFonts w:ascii="Arial" w:hAnsi="Arial" w:cs="Arial"/>
-          <w:color w:val="000000" w:themeColor="text1"/>
-          <w:sz w:val="24"/>
-          <w:szCs w:val="24"/>
-        </w:rPr>
-        <w:t xml:space="preserve">Utilize ao menos um </w:t>
-      </w:r>
-      <w:proofErr w:type="spellStart"/>
-      <w:r>
-        <w:rPr>
-          <w:rFonts w:ascii="Arial" w:hAnsi="Arial" w:cs="Arial"/>
-          <w:i/>
-          <w:iCs/>
-          <w:color w:val="000000" w:themeColor="text1"/>
-          <w:sz w:val="24"/>
-          <w:szCs w:val="24"/>
-        </w:rPr>
-        <w:t>Testing</w:t>
-      </w:r>
-      <w:proofErr w:type="spellEnd"/>
-      <w:r>
-        <w:rPr>
-          <w:rFonts w:ascii="Arial" w:hAnsi="Arial" w:cs="Arial"/>
-          <w:i/>
-          <w:iCs/>
-          <w:color w:val="000000" w:themeColor="text1"/>
-          <w:sz w:val="24"/>
-          <w:szCs w:val="24"/>
-        </w:rPr>
-        <w:t xml:space="preserve"> </w:t>
-      </w:r>
-      <w:proofErr w:type="spellStart"/>
-      <w:r>
-        <w:rPr>
-          <w:rFonts w:ascii="Arial" w:hAnsi="Arial" w:cs="Arial"/>
-          <w:i/>
-          <w:iCs/>
-          <w:color w:val="000000" w:themeColor="text1"/>
-          <w:sz w:val="24"/>
-          <w:szCs w:val="24"/>
-        </w:rPr>
-        <w:t>Pattern</w:t>
-      </w:r>
-      <w:proofErr w:type="spellEnd"/>
-      <w:r>
-        <w:rPr>
-          <w:rFonts w:ascii="Arial" w:hAnsi="Arial" w:cs="Arial"/>
-          <w:color w:val="000000" w:themeColor="text1"/>
-          <w:sz w:val="24"/>
-          <w:szCs w:val="24"/>
-        </w:rPr>
-        <w:t xml:space="preserve"> (à sua escolha) na implementação dos testes.</w:t>
-      </w:r>
-    </w:p>
-    <w:p>
-      <w:pPr>
-        <w:pStyle w:val="PargrafodaLista"/>
-        <w:numPr>
-          <w:ilvl w:val="0"/>
-          <w:numId w:val="19"/>
-        </w:numPr>
-        <w:rPr>
-          <w:rFonts w:ascii="Arial" w:hAnsi="Arial" w:cs="Arial"/>
-          <w:color w:val="000000" w:themeColor="text1"/>
-          <w:sz w:val="24"/>
-          <w:szCs w:val="24"/>
-        </w:rPr>
-      </w:pPr>
-      <w:r>
-        <w:rPr>
-          <w:rFonts w:ascii="Arial" w:hAnsi="Arial" w:cs="Arial"/>
-          <w:color w:val="000000" w:themeColor="text1"/>
-          <w:sz w:val="24"/>
-          <w:szCs w:val="24"/>
-        </w:rPr>
         <w:t>Você deve implementar testes para ao menos uma das plataformas Mobile (</w:t>
       </w:r>
       <w:r>
@@ -5814,6 +5805,7 @@
           <w:sz w:val="24"/>
           <w:szCs w:val="24"/>
         </w:rPr>
+        <w:lastRenderedPageBreak/>
         <w:t>-Usuários</w:t>
       </w:r>
       <w:r>
@@ -6044,7 +6036,6 @@
           <w:sz w:val="24"/>
           <w:szCs w:val="24"/>
         </w:rPr>
-        <w:lastRenderedPageBreak/>
         <w:t>user</w:t>
       </w:r>
       <w:r>

</xml_diff>

<commit_message>
Criação de testes em API e em UI
</commit_message>
<xml_diff>
--- a/TCC_Leonardo.docx
+++ b/TCC_Leonardo.docx
@@ -4191,19 +4191,1748 @@
       <w:pPr>
         <w:rPr>
           <w:rFonts w:ascii="Arial" w:hAnsi="Arial" w:cs="Arial"/>
-          <w:color w:val="000000" w:themeColor="text1"/>
-          <w:sz w:val="24"/>
-          <w:szCs w:val="24"/>
-        </w:rPr>
-      </w:pPr>
-    </w:p>
-    <w:p>
-      <w:pPr>
-        <w:rPr>
-          <w:rFonts w:ascii="Arial" w:hAnsi="Arial" w:cs="Arial"/>
-          <w:color w:val="000000" w:themeColor="text1"/>
-          <w:sz w:val="24"/>
-          <w:szCs w:val="24"/>
+          <w:b/>
+          <w:bCs/>
+          <w:color w:val="000000" w:themeColor="text1"/>
+          <w:sz w:val="24"/>
+          <w:szCs w:val="24"/>
+        </w:rPr>
+      </w:pPr>
+      <w:r>
+        <w:rPr>
+          <w:rFonts w:ascii="Arial" w:hAnsi="Arial" w:cs="Arial"/>
+          <w:b/>
+          <w:bCs/>
+          <w:color w:val="000000" w:themeColor="text1"/>
+          <w:sz w:val="24"/>
+          <w:szCs w:val="24"/>
+        </w:rPr>
+        <w:t>4.3.1 US-0001 – Adicionar item ao carrinho</w:t>
+      </w:r>
+    </w:p>
+    <w:p>
+      <w:pPr>
+        <w:numPr>
+          <w:ilvl w:val="0"/>
+          <w:numId w:val="29"/>
+        </w:numPr>
+        <w:rPr>
+          <w:rFonts w:ascii="Arial" w:hAnsi="Arial" w:cs="Arial"/>
+          <w:color w:val="000000" w:themeColor="text1"/>
+          <w:sz w:val="24"/>
+          <w:szCs w:val="24"/>
+        </w:rPr>
+      </w:pPr>
+      <w:r>
+        <w:rPr>
+          <w:rFonts w:ascii="Arial" w:hAnsi="Arial" w:cs="Arial"/>
+          <w:b/>
+          <w:bCs/>
+          <w:color w:val="000000" w:themeColor="text1"/>
+          <w:sz w:val="24"/>
+          <w:szCs w:val="24"/>
+        </w:rPr>
+        <w:t>CT_US0001_01: Adicionar produto com variações (cor e tamanho) com sucesso.</w:t>
+      </w:r>
+    </w:p>
+    <w:p>
+      <w:pPr>
+        <w:numPr>
+          <w:ilvl w:val="1"/>
+          <w:numId w:val="29"/>
+        </w:numPr>
+        <w:rPr>
+          <w:rFonts w:ascii="Arial" w:hAnsi="Arial" w:cs="Arial"/>
+          <w:color w:val="000000" w:themeColor="text1"/>
+          <w:sz w:val="24"/>
+          <w:szCs w:val="24"/>
+        </w:rPr>
+      </w:pPr>
+      <w:r>
+        <w:rPr>
+          <w:rFonts w:ascii="Arial" w:hAnsi="Arial" w:cs="Arial"/>
+          <w:b/>
+          <w:bCs/>
+          <w:color w:val="000000" w:themeColor="text1"/>
+          <w:sz w:val="24"/>
+          <w:szCs w:val="24"/>
+        </w:rPr>
+        <w:t>Objetivo:</w:t>
+      </w:r>
+      <w:r>
+        <w:rPr>
+          <w:rFonts w:ascii="Arial" w:hAnsi="Arial" w:cs="Arial"/>
+          <w:color w:val="000000" w:themeColor="text1"/>
+          <w:sz w:val="24"/>
+          <w:szCs w:val="24"/>
+        </w:rPr>
+        <w:t> Validar a adição de um produto configurável ao carrinho após selecionar todas as variações obrigatórias.</w:t>
+      </w:r>
+    </w:p>
+    <w:p>
+      <w:pPr>
+        <w:numPr>
+          <w:ilvl w:val="1"/>
+          <w:numId w:val="29"/>
+        </w:numPr>
+        <w:rPr>
+          <w:rFonts w:ascii="Arial" w:hAnsi="Arial" w:cs="Arial"/>
+          <w:color w:val="000000" w:themeColor="text1"/>
+          <w:sz w:val="24"/>
+          <w:szCs w:val="24"/>
+        </w:rPr>
+      </w:pPr>
+      <w:r>
+        <w:rPr>
+          <w:rFonts w:ascii="Arial" w:hAnsi="Arial" w:cs="Arial"/>
+          <w:b/>
+          <w:bCs/>
+          <w:color w:val="000000" w:themeColor="text1"/>
+          <w:sz w:val="24"/>
+          <w:szCs w:val="24"/>
+        </w:rPr>
+        <w:t>Resultado Chave Esperado:</w:t>
+      </w:r>
+      <w:r>
+        <w:rPr>
+          <w:rFonts w:ascii="Arial" w:hAnsi="Arial" w:cs="Arial"/>
+          <w:color w:val="000000" w:themeColor="text1"/>
+          <w:sz w:val="24"/>
+          <w:szCs w:val="24"/>
+        </w:rPr>
+        <w:t> Produto correto é adicionado ao carrinho, mensagem de sucesso é exibida e contador do carrinho é atualizado.</w:t>
+      </w:r>
+    </w:p>
+    <w:p>
+      <w:pPr>
+        <w:numPr>
+          <w:ilvl w:val="1"/>
+          <w:numId w:val="29"/>
+        </w:numPr>
+        <w:rPr>
+          <w:rFonts w:ascii="Arial" w:hAnsi="Arial" w:cs="Arial"/>
+          <w:color w:val="000000" w:themeColor="text1"/>
+          <w:sz w:val="24"/>
+          <w:szCs w:val="24"/>
+        </w:rPr>
+      </w:pPr>
+      <w:r>
+        <w:rPr>
+          <w:rFonts w:ascii="Arial" w:hAnsi="Arial" w:cs="Arial"/>
+          <w:b/>
+          <w:bCs/>
+          <w:color w:val="000000" w:themeColor="text1"/>
+          <w:sz w:val="24"/>
+          <w:szCs w:val="24"/>
+        </w:rPr>
+        <w:t>Status:</w:t>
+      </w:r>
+      <w:r>
+        <w:rPr>
+          <w:rFonts w:ascii="Arial" w:hAnsi="Arial" w:cs="Arial"/>
+          <w:color w:val="000000" w:themeColor="text1"/>
+          <w:sz w:val="24"/>
+          <w:szCs w:val="24"/>
+        </w:rPr>
+        <w:t> Automatizado (UI) - Caminho Feliz.</w:t>
+      </w:r>
+    </w:p>
+    <w:p>
+      <w:pPr>
+        <w:numPr>
+          <w:ilvl w:val="0"/>
+          <w:numId w:val="29"/>
+        </w:numPr>
+        <w:rPr>
+          <w:rFonts w:ascii="Arial" w:hAnsi="Arial" w:cs="Arial"/>
+          <w:color w:val="000000" w:themeColor="text1"/>
+          <w:sz w:val="24"/>
+          <w:szCs w:val="24"/>
+        </w:rPr>
+      </w:pPr>
+      <w:r>
+        <w:rPr>
+          <w:rFonts w:ascii="Arial" w:hAnsi="Arial" w:cs="Arial"/>
+          <w:b/>
+          <w:bCs/>
+          <w:color w:val="000000" w:themeColor="text1"/>
+          <w:sz w:val="24"/>
+          <w:szCs w:val="24"/>
+        </w:rPr>
+        <w:t>CT_US0001_02: Tentar adicionar produto sem selecionar variação obrigatória.</w:t>
+      </w:r>
+    </w:p>
+    <w:p>
+      <w:pPr>
+        <w:numPr>
+          <w:ilvl w:val="1"/>
+          <w:numId w:val="29"/>
+        </w:numPr>
+        <w:rPr>
+          <w:rFonts w:ascii="Arial" w:hAnsi="Arial" w:cs="Arial"/>
+          <w:color w:val="000000" w:themeColor="text1"/>
+          <w:sz w:val="24"/>
+          <w:szCs w:val="24"/>
+        </w:rPr>
+      </w:pPr>
+      <w:r>
+        <w:rPr>
+          <w:rFonts w:ascii="Arial" w:hAnsi="Arial" w:cs="Arial"/>
+          <w:b/>
+          <w:bCs/>
+          <w:color w:val="000000" w:themeColor="text1"/>
+          <w:sz w:val="24"/>
+          <w:szCs w:val="24"/>
+        </w:rPr>
+        <w:t>Objetivo:</w:t>
+      </w:r>
+      <w:r>
+        <w:rPr>
+          <w:rFonts w:ascii="Arial" w:hAnsi="Arial" w:cs="Arial"/>
+          <w:color w:val="000000" w:themeColor="text1"/>
+          <w:sz w:val="24"/>
+          <w:szCs w:val="24"/>
+        </w:rPr>
+        <w:t> Verificar o tratamento de erro ao tentar adicionar um produto configurável sem selecionar uma variação necessária.</w:t>
+      </w:r>
+    </w:p>
+    <w:p>
+      <w:pPr>
+        <w:numPr>
+          <w:ilvl w:val="1"/>
+          <w:numId w:val="29"/>
+        </w:numPr>
+        <w:rPr>
+          <w:rFonts w:ascii="Arial" w:hAnsi="Arial" w:cs="Arial"/>
+          <w:color w:val="000000" w:themeColor="text1"/>
+          <w:sz w:val="24"/>
+          <w:szCs w:val="24"/>
+        </w:rPr>
+      </w:pPr>
+      <w:r>
+        <w:rPr>
+          <w:rFonts w:ascii="Arial" w:hAnsi="Arial" w:cs="Arial"/>
+          <w:b/>
+          <w:bCs/>
+          <w:color w:val="000000" w:themeColor="text1"/>
+          <w:sz w:val="24"/>
+          <w:szCs w:val="24"/>
+        </w:rPr>
+        <w:t>Resultado Chave Esperado:</w:t>
+      </w:r>
+      <w:r>
+        <w:rPr>
+          <w:rFonts w:ascii="Arial" w:hAnsi="Arial" w:cs="Arial"/>
+          <w:color w:val="000000" w:themeColor="text1"/>
+          <w:sz w:val="24"/>
+          <w:szCs w:val="24"/>
+        </w:rPr>
+        <w:t> Produto não é adicionado, mensagem de alerta solicitando a seleção da variação é exibida.</w:t>
+      </w:r>
+    </w:p>
+    <w:p>
+      <w:pPr>
+        <w:numPr>
+          <w:ilvl w:val="1"/>
+          <w:numId w:val="29"/>
+        </w:numPr>
+        <w:rPr>
+          <w:rFonts w:ascii="Arial" w:hAnsi="Arial" w:cs="Arial"/>
+          <w:color w:val="000000" w:themeColor="text1"/>
+          <w:sz w:val="24"/>
+          <w:szCs w:val="24"/>
+        </w:rPr>
+      </w:pPr>
+      <w:r>
+        <w:rPr>
+          <w:rFonts w:ascii="Arial" w:hAnsi="Arial" w:cs="Arial"/>
+          <w:b/>
+          <w:bCs/>
+          <w:color w:val="000000" w:themeColor="text1"/>
+          <w:sz w:val="24"/>
+          <w:szCs w:val="24"/>
+        </w:rPr>
+        <w:t>Status:</w:t>
+      </w:r>
+      <w:r>
+        <w:rPr>
+          <w:rFonts w:ascii="Arial" w:hAnsi="Arial" w:cs="Arial"/>
+          <w:color w:val="000000" w:themeColor="text1"/>
+          <w:sz w:val="24"/>
+          <w:szCs w:val="24"/>
+        </w:rPr>
+        <w:t> Automatizado (UI) - Caminho Negativo.</w:t>
+      </w:r>
+    </w:p>
+    <w:p>
+      <w:pPr>
+        <w:numPr>
+          <w:ilvl w:val="0"/>
+          <w:numId w:val="29"/>
+        </w:numPr>
+        <w:rPr>
+          <w:rFonts w:ascii="Arial" w:hAnsi="Arial" w:cs="Arial"/>
+          <w:color w:val="000000" w:themeColor="text1"/>
+          <w:sz w:val="24"/>
+          <w:szCs w:val="24"/>
+        </w:rPr>
+      </w:pPr>
+      <w:r>
+        <w:rPr>
+          <w:rFonts w:ascii="Arial" w:hAnsi="Arial" w:cs="Arial"/>
+          <w:b/>
+          <w:bCs/>
+          <w:color w:val="000000" w:themeColor="text1"/>
+          <w:sz w:val="24"/>
+          <w:szCs w:val="24"/>
+        </w:rPr>
+        <w:t>CT_US0001_03: Adicionar múltiplas unidades de um produto ao carrinho.</w:t>
+      </w:r>
+    </w:p>
+    <w:p>
+      <w:pPr>
+        <w:numPr>
+          <w:ilvl w:val="1"/>
+          <w:numId w:val="29"/>
+        </w:numPr>
+        <w:rPr>
+          <w:rFonts w:ascii="Arial" w:hAnsi="Arial" w:cs="Arial"/>
+          <w:color w:val="000000" w:themeColor="text1"/>
+          <w:sz w:val="24"/>
+          <w:szCs w:val="24"/>
+        </w:rPr>
+      </w:pPr>
+      <w:r>
+        <w:rPr>
+          <w:rFonts w:ascii="Arial" w:hAnsi="Arial" w:cs="Arial"/>
+          <w:b/>
+          <w:bCs/>
+          <w:color w:val="000000" w:themeColor="text1"/>
+          <w:sz w:val="24"/>
+          <w:szCs w:val="24"/>
+        </w:rPr>
+        <w:t>Objetivo:</w:t>
+      </w:r>
+      <w:r>
+        <w:rPr>
+          <w:rFonts w:ascii="Arial" w:hAnsi="Arial" w:cs="Arial"/>
+          <w:color w:val="000000" w:themeColor="text1"/>
+          <w:sz w:val="24"/>
+          <w:szCs w:val="24"/>
+        </w:rPr>
+        <w:t> Validar a adição de mais de uma unidade de um item, verificando a atualização da quantidade e subtotal.</w:t>
+      </w:r>
+    </w:p>
+    <w:p>
+      <w:pPr>
+        <w:numPr>
+          <w:ilvl w:val="1"/>
+          <w:numId w:val="29"/>
+        </w:numPr>
+        <w:rPr>
+          <w:rFonts w:ascii="Arial" w:hAnsi="Arial" w:cs="Arial"/>
+          <w:color w:val="000000" w:themeColor="text1"/>
+          <w:sz w:val="24"/>
+          <w:szCs w:val="24"/>
+        </w:rPr>
+      </w:pPr>
+      <w:r>
+        <w:rPr>
+          <w:rFonts w:ascii="Arial" w:hAnsi="Arial" w:cs="Arial"/>
+          <w:b/>
+          <w:bCs/>
+          <w:color w:val="000000" w:themeColor="text1"/>
+          <w:sz w:val="24"/>
+          <w:szCs w:val="24"/>
+        </w:rPr>
+        <w:t>Resultado Chave Esperado:</w:t>
+      </w:r>
+      <w:r>
+        <w:rPr>
+          <w:rFonts w:ascii="Arial" w:hAnsi="Arial" w:cs="Arial"/>
+          <w:color w:val="000000" w:themeColor="text1"/>
+          <w:sz w:val="24"/>
+          <w:szCs w:val="24"/>
+        </w:rPr>
+        <w:t> Produto adicionado com a quantidade especificada, carrinho e subtotal atualizados corretamente.</w:t>
+      </w:r>
+    </w:p>
+    <w:p>
+      <w:pPr>
+        <w:numPr>
+          <w:ilvl w:val="1"/>
+          <w:numId w:val="29"/>
+        </w:numPr>
+        <w:rPr>
+          <w:rFonts w:ascii="Arial" w:hAnsi="Arial" w:cs="Arial"/>
+          <w:color w:val="000000" w:themeColor="text1"/>
+          <w:sz w:val="24"/>
+          <w:szCs w:val="24"/>
+        </w:rPr>
+      </w:pPr>
+      <w:r>
+        <w:rPr>
+          <w:rFonts w:ascii="Arial" w:hAnsi="Arial" w:cs="Arial"/>
+          <w:b/>
+          <w:bCs/>
+          <w:color w:val="000000" w:themeColor="text1"/>
+          <w:sz w:val="24"/>
+          <w:szCs w:val="24"/>
+        </w:rPr>
+        <w:t>Status:</w:t>
+      </w:r>
+      <w:r>
+        <w:rPr>
+          <w:rFonts w:ascii="Arial" w:hAnsi="Arial" w:cs="Arial"/>
+          <w:color w:val="000000" w:themeColor="text1"/>
+          <w:sz w:val="24"/>
+          <w:szCs w:val="24"/>
+        </w:rPr>
+        <w:t> Automatizado (UI) - Caminho Feliz.</w:t>
+      </w:r>
+    </w:p>
+    <w:p>
+      <w:pPr>
+        <w:numPr>
+          <w:ilvl w:val="0"/>
+          <w:numId w:val="29"/>
+        </w:numPr>
+        <w:rPr>
+          <w:rFonts w:ascii="Arial" w:hAnsi="Arial" w:cs="Arial"/>
+          <w:color w:val="000000" w:themeColor="text1"/>
+          <w:sz w:val="24"/>
+          <w:szCs w:val="24"/>
+        </w:rPr>
+      </w:pPr>
+      <w:r>
+        <w:rPr>
+          <w:rFonts w:ascii="Arial" w:hAnsi="Arial" w:cs="Arial"/>
+          <w:b/>
+          <w:bCs/>
+          <w:color w:val="000000" w:themeColor="text1"/>
+          <w:sz w:val="24"/>
+          <w:szCs w:val="24"/>
+        </w:rPr>
+        <w:t>CT_US0001_04: Tentar adicionar produto fora de estoque.</w:t>
+      </w:r>
+    </w:p>
+    <w:p>
+      <w:pPr>
+        <w:rPr>
+          <w:rFonts w:ascii="Arial" w:hAnsi="Arial" w:cs="Arial"/>
+          <w:color w:val="000000" w:themeColor="text1"/>
+          <w:sz w:val="24"/>
+          <w:szCs w:val="24"/>
+        </w:rPr>
+      </w:pPr>
+    </w:p>
+    <w:p>
+      <w:pPr>
+        <w:numPr>
+          <w:ilvl w:val="1"/>
+          <w:numId w:val="29"/>
+        </w:numPr>
+        <w:rPr>
+          <w:rFonts w:ascii="Arial" w:hAnsi="Arial" w:cs="Arial"/>
+          <w:color w:val="000000" w:themeColor="text1"/>
+          <w:sz w:val="24"/>
+          <w:szCs w:val="24"/>
+        </w:rPr>
+      </w:pPr>
+      <w:r>
+        <w:rPr>
+          <w:rFonts w:ascii="Arial" w:hAnsi="Arial" w:cs="Arial"/>
+          <w:b/>
+          <w:bCs/>
+          <w:color w:val="000000" w:themeColor="text1"/>
+          <w:sz w:val="24"/>
+          <w:szCs w:val="24"/>
+        </w:rPr>
+        <w:t>Objetivo:</w:t>
+      </w:r>
+      <w:r>
+        <w:rPr>
+          <w:rFonts w:ascii="Arial" w:hAnsi="Arial" w:cs="Arial"/>
+          <w:color w:val="000000" w:themeColor="text1"/>
+          <w:sz w:val="24"/>
+          <w:szCs w:val="24"/>
+        </w:rPr>
+        <w:t> Verificar a interface e a funcionalidade para produtos indisponíveis.</w:t>
+      </w:r>
+    </w:p>
+    <w:p>
+      <w:pPr>
+        <w:numPr>
+          <w:ilvl w:val="1"/>
+          <w:numId w:val="29"/>
+        </w:numPr>
+        <w:rPr>
+          <w:rFonts w:ascii="Arial" w:hAnsi="Arial" w:cs="Arial"/>
+          <w:color w:val="000000" w:themeColor="text1"/>
+          <w:sz w:val="24"/>
+          <w:szCs w:val="24"/>
+        </w:rPr>
+      </w:pPr>
+      <w:r>
+        <w:rPr>
+          <w:rFonts w:ascii="Arial" w:hAnsi="Arial" w:cs="Arial"/>
+          <w:b/>
+          <w:bCs/>
+          <w:color w:val="000000" w:themeColor="text1"/>
+          <w:sz w:val="24"/>
+          <w:szCs w:val="24"/>
+        </w:rPr>
+        <w:t>Resultado Chave Esperado:</w:t>
+      </w:r>
+      <w:r>
+        <w:rPr>
+          <w:rFonts w:ascii="Arial" w:hAnsi="Arial" w:cs="Arial"/>
+          <w:color w:val="000000" w:themeColor="text1"/>
+          <w:sz w:val="24"/>
+          <w:szCs w:val="24"/>
+        </w:rPr>
+        <w:t> Botão "Comprar" desabilitado ou mensagem de "Fora de estoque", impedindo a adição ao carrinho.</w:t>
+      </w:r>
+    </w:p>
+    <w:p>
+      <w:pPr>
+        <w:numPr>
+          <w:ilvl w:val="1"/>
+          <w:numId w:val="29"/>
+        </w:numPr>
+        <w:rPr>
+          <w:rFonts w:ascii="Arial" w:hAnsi="Arial" w:cs="Arial"/>
+          <w:color w:val="000000" w:themeColor="text1"/>
+          <w:sz w:val="24"/>
+          <w:szCs w:val="24"/>
+        </w:rPr>
+      </w:pPr>
+      <w:r>
+        <w:rPr>
+          <w:rFonts w:ascii="Arial" w:hAnsi="Arial" w:cs="Arial"/>
+          <w:b/>
+          <w:bCs/>
+          <w:color w:val="000000" w:themeColor="text1"/>
+          <w:sz w:val="24"/>
+          <w:szCs w:val="24"/>
+        </w:rPr>
+        <w:t>Status:</w:t>
+      </w:r>
+      <w:r>
+        <w:rPr>
+          <w:rFonts w:ascii="Arial" w:hAnsi="Arial" w:cs="Arial"/>
+          <w:color w:val="000000" w:themeColor="text1"/>
+          <w:sz w:val="24"/>
+          <w:szCs w:val="24"/>
+        </w:rPr>
+        <w:t> Manual (ou UI) - Caminho Negativo.</w:t>
+      </w:r>
+    </w:p>
+    <w:p>
+      <w:pPr>
+        <w:rPr>
+          <w:rFonts w:ascii="Arial" w:hAnsi="Arial" w:cs="Arial"/>
+          <w:color w:val="000000" w:themeColor="text1"/>
+          <w:sz w:val="24"/>
+          <w:szCs w:val="24"/>
+        </w:rPr>
+      </w:pPr>
+    </w:p>
+    <w:p>
+      <w:pPr>
+        <w:rPr>
+          <w:rFonts w:ascii="Arial" w:hAnsi="Arial" w:cs="Arial"/>
+          <w:b/>
+          <w:bCs/>
+          <w:color w:val="000000" w:themeColor="text1"/>
+          <w:sz w:val="24"/>
+          <w:szCs w:val="24"/>
+        </w:rPr>
+      </w:pPr>
+      <w:r>
+        <w:rPr>
+          <w:rFonts w:ascii="Arial" w:hAnsi="Arial" w:cs="Arial"/>
+          <w:b/>
+          <w:bCs/>
+          <w:color w:val="000000" w:themeColor="text1"/>
+          <w:sz w:val="24"/>
+          <w:szCs w:val="24"/>
+        </w:rPr>
+        <w:t>4.3.2 US-0002 – Login na plataforma</w:t>
+      </w:r>
+    </w:p>
+    <w:p>
+      <w:pPr>
+        <w:rPr>
+          <w:rFonts w:ascii="Arial" w:hAnsi="Arial" w:cs="Arial"/>
+          <w:b/>
+          <w:bCs/>
+          <w:color w:val="000000" w:themeColor="text1"/>
+          <w:sz w:val="24"/>
+          <w:szCs w:val="24"/>
+        </w:rPr>
+      </w:pPr>
+    </w:p>
+    <w:p>
+      <w:pPr>
+        <w:numPr>
+          <w:ilvl w:val="0"/>
+          <w:numId w:val="30"/>
+        </w:numPr>
+        <w:rPr>
+          <w:rFonts w:ascii="Arial" w:hAnsi="Arial" w:cs="Arial"/>
+          <w:color w:val="000000" w:themeColor="text1"/>
+          <w:sz w:val="24"/>
+          <w:szCs w:val="24"/>
+        </w:rPr>
+      </w:pPr>
+      <w:r>
+        <w:rPr>
+          <w:rFonts w:ascii="Arial" w:hAnsi="Arial" w:cs="Arial"/>
+          <w:b/>
+          <w:bCs/>
+          <w:color w:val="000000" w:themeColor="text1"/>
+          <w:sz w:val="24"/>
+          <w:szCs w:val="24"/>
+        </w:rPr>
+        <w:t>CT_US0002_01: Login com sucesso (usuário ativo, credenciais válidas).</w:t>
+      </w:r>
+    </w:p>
+    <w:p>
+      <w:pPr>
+        <w:numPr>
+          <w:ilvl w:val="1"/>
+          <w:numId w:val="30"/>
+        </w:numPr>
+        <w:rPr>
+          <w:rFonts w:ascii="Arial" w:hAnsi="Arial" w:cs="Arial"/>
+          <w:color w:val="000000" w:themeColor="text1"/>
+          <w:sz w:val="24"/>
+          <w:szCs w:val="24"/>
+        </w:rPr>
+      </w:pPr>
+      <w:r>
+        <w:rPr>
+          <w:rFonts w:ascii="Arial" w:hAnsi="Arial" w:cs="Arial"/>
+          <w:b/>
+          <w:bCs/>
+          <w:color w:val="000000" w:themeColor="text1"/>
+          <w:sz w:val="24"/>
+          <w:szCs w:val="24"/>
+        </w:rPr>
+        <w:t>Objetivo:</w:t>
+      </w:r>
+      <w:r>
+        <w:rPr>
+          <w:rFonts w:ascii="Arial" w:hAnsi="Arial" w:cs="Arial"/>
+          <w:color w:val="000000" w:themeColor="text1"/>
+          <w:sz w:val="24"/>
+          <w:szCs w:val="24"/>
+        </w:rPr>
+        <w:t> Validar o fluxo principal de autenticação bem-sucedida.</w:t>
+      </w:r>
+    </w:p>
+    <w:p>
+      <w:pPr>
+        <w:numPr>
+          <w:ilvl w:val="1"/>
+          <w:numId w:val="30"/>
+        </w:numPr>
+        <w:rPr>
+          <w:rFonts w:ascii="Arial" w:hAnsi="Arial" w:cs="Arial"/>
+          <w:color w:val="000000" w:themeColor="text1"/>
+          <w:sz w:val="24"/>
+          <w:szCs w:val="24"/>
+        </w:rPr>
+      </w:pPr>
+      <w:r>
+        <w:rPr>
+          <w:rFonts w:ascii="Arial" w:hAnsi="Arial" w:cs="Arial"/>
+          <w:b/>
+          <w:bCs/>
+          <w:color w:val="000000" w:themeColor="text1"/>
+          <w:sz w:val="24"/>
+          <w:szCs w:val="24"/>
+        </w:rPr>
+        <w:t>Resultado Chave Esperado:</w:t>
+      </w:r>
+      <w:r>
+        <w:rPr>
+          <w:rFonts w:ascii="Arial" w:hAnsi="Arial" w:cs="Arial"/>
+          <w:color w:val="000000" w:themeColor="text1"/>
+          <w:sz w:val="24"/>
+          <w:szCs w:val="24"/>
+        </w:rPr>
+        <w:t> Usuário redirecionado para o painel "Minha Conta" com mensagem de boas-vindas.</w:t>
+      </w:r>
+    </w:p>
+    <w:p>
+      <w:pPr>
+        <w:numPr>
+          <w:ilvl w:val="1"/>
+          <w:numId w:val="30"/>
+        </w:numPr>
+        <w:rPr>
+          <w:rFonts w:ascii="Arial" w:hAnsi="Arial" w:cs="Arial"/>
+          <w:color w:val="000000" w:themeColor="text1"/>
+          <w:sz w:val="24"/>
+          <w:szCs w:val="24"/>
+        </w:rPr>
+      </w:pPr>
+      <w:r>
+        <w:rPr>
+          <w:rFonts w:ascii="Arial" w:hAnsi="Arial" w:cs="Arial"/>
+          <w:b/>
+          <w:bCs/>
+          <w:color w:val="000000" w:themeColor="text1"/>
+          <w:sz w:val="24"/>
+          <w:szCs w:val="24"/>
+        </w:rPr>
+        <w:t>Status:</w:t>
+      </w:r>
+      <w:r>
+        <w:rPr>
+          <w:rFonts w:ascii="Arial" w:hAnsi="Arial" w:cs="Arial"/>
+          <w:color w:val="000000" w:themeColor="text1"/>
+          <w:sz w:val="24"/>
+          <w:szCs w:val="24"/>
+        </w:rPr>
+        <w:t> Automatizado (UI) - Caminho Feliz.</w:t>
+      </w:r>
+    </w:p>
+    <w:p>
+      <w:pPr>
+        <w:numPr>
+          <w:ilvl w:val="0"/>
+          <w:numId w:val="30"/>
+        </w:numPr>
+        <w:rPr>
+          <w:rFonts w:ascii="Arial" w:hAnsi="Arial" w:cs="Arial"/>
+          <w:color w:val="000000" w:themeColor="text1"/>
+          <w:sz w:val="24"/>
+          <w:szCs w:val="24"/>
+        </w:rPr>
+      </w:pPr>
+      <w:r>
+        <w:rPr>
+          <w:rFonts w:ascii="Arial" w:hAnsi="Arial" w:cs="Arial"/>
+          <w:b/>
+          <w:bCs/>
+          <w:color w:val="000000" w:themeColor="text1"/>
+          <w:sz w:val="24"/>
+          <w:szCs w:val="24"/>
+        </w:rPr>
+        <w:t>CT_US0002_02: Tentativa de login com senha incorreta.</w:t>
+      </w:r>
+    </w:p>
+    <w:p>
+      <w:pPr>
+        <w:numPr>
+          <w:ilvl w:val="1"/>
+          <w:numId w:val="30"/>
+        </w:numPr>
+        <w:rPr>
+          <w:rFonts w:ascii="Arial" w:hAnsi="Arial" w:cs="Arial"/>
+          <w:color w:val="000000" w:themeColor="text1"/>
+          <w:sz w:val="24"/>
+          <w:szCs w:val="24"/>
+        </w:rPr>
+      </w:pPr>
+      <w:r>
+        <w:rPr>
+          <w:rFonts w:ascii="Arial" w:hAnsi="Arial" w:cs="Arial"/>
+          <w:b/>
+          <w:bCs/>
+          <w:color w:val="000000" w:themeColor="text1"/>
+          <w:sz w:val="24"/>
+          <w:szCs w:val="24"/>
+        </w:rPr>
+        <w:t>Objetivo:</w:t>
+      </w:r>
+      <w:r>
+        <w:rPr>
+          <w:rFonts w:ascii="Arial" w:hAnsi="Arial" w:cs="Arial"/>
+          <w:color w:val="000000" w:themeColor="text1"/>
+          <w:sz w:val="24"/>
+          <w:szCs w:val="24"/>
+        </w:rPr>
+        <w:t> Validar a mensagem de erro para senhas inválidas.</w:t>
+      </w:r>
+    </w:p>
+    <w:p>
+      <w:pPr>
+        <w:numPr>
+          <w:ilvl w:val="1"/>
+          <w:numId w:val="30"/>
+        </w:numPr>
+        <w:rPr>
+          <w:rFonts w:ascii="Arial" w:hAnsi="Arial" w:cs="Arial"/>
+          <w:color w:val="000000" w:themeColor="text1"/>
+          <w:sz w:val="24"/>
+          <w:szCs w:val="24"/>
+        </w:rPr>
+      </w:pPr>
+      <w:r>
+        <w:rPr>
+          <w:rFonts w:ascii="Arial" w:hAnsi="Arial" w:cs="Arial"/>
+          <w:b/>
+          <w:bCs/>
+          <w:color w:val="000000" w:themeColor="text1"/>
+          <w:sz w:val="24"/>
+          <w:szCs w:val="24"/>
+        </w:rPr>
+        <w:t>Resultado Chave Esperado:</w:t>
+      </w:r>
+      <w:r>
+        <w:rPr>
+          <w:rFonts w:ascii="Arial" w:hAnsi="Arial" w:cs="Arial"/>
+          <w:color w:val="000000" w:themeColor="text1"/>
+          <w:sz w:val="24"/>
+          <w:szCs w:val="24"/>
+        </w:rPr>
+        <w:t> Permanência na página de login com mensagem de erro específica sobre senha incorreta.</w:t>
+      </w:r>
+    </w:p>
+    <w:p>
+      <w:pPr>
+        <w:numPr>
+          <w:ilvl w:val="1"/>
+          <w:numId w:val="30"/>
+        </w:numPr>
+        <w:rPr>
+          <w:rFonts w:ascii="Arial" w:hAnsi="Arial" w:cs="Arial"/>
+          <w:color w:val="000000" w:themeColor="text1"/>
+          <w:sz w:val="24"/>
+          <w:szCs w:val="24"/>
+        </w:rPr>
+      </w:pPr>
+      <w:r>
+        <w:rPr>
+          <w:rFonts w:ascii="Arial" w:hAnsi="Arial" w:cs="Arial"/>
+          <w:b/>
+          <w:bCs/>
+          <w:color w:val="000000" w:themeColor="text1"/>
+          <w:sz w:val="24"/>
+          <w:szCs w:val="24"/>
+        </w:rPr>
+        <w:t>Status:</w:t>
+      </w:r>
+      <w:r>
+        <w:rPr>
+          <w:rFonts w:ascii="Arial" w:hAnsi="Arial" w:cs="Arial"/>
+          <w:color w:val="000000" w:themeColor="text1"/>
+          <w:sz w:val="24"/>
+          <w:szCs w:val="24"/>
+        </w:rPr>
+        <w:t> Automatizado (UI) - Caminho Negativo.</w:t>
+      </w:r>
+    </w:p>
+    <w:p>
+      <w:pPr>
+        <w:numPr>
+          <w:ilvl w:val="0"/>
+          <w:numId w:val="30"/>
+        </w:numPr>
+        <w:rPr>
+          <w:rFonts w:ascii="Arial" w:hAnsi="Arial" w:cs="Arial"/>
+          <w:color w:val="000000" w:themeColor="text1"/>
+          <w:sz w:val="24"/>
+          <w:szCs w:val="24"/>
+        </w:rPr>
+      </w:pPr>
+      <w:r>
+        <w:rPr>
+          <w:rFonts w:ascii="Arial" w:hAnsi="Arial" w:cs="Arial"/>
+          <w:b/>
+          <w:bCs/>
+          <w:color w:val="000000" w:themeColor="text1"/>
+          <w:sz w:val="24"/>
+          <w:szCs w:val="24"/>
+        </w:rPr>
+        <w:t>CT_US0002_03: Tentativa de login com usuário inexistente.</w:t>
+      </w:r>
+    </w:p>
+    <w:p>
+      <w:pPr>
+        <w:numPr>
+          <w:ilvl w:val="1"/>
+          <w:numId w:val="30"/>
+        </w:numPr>
+        <w:rPr>
+          <w:rFonts w:ascii="Arial" w:hAnsi="Arial" w:cs="Arial"/>
+          <w:color w:val="000000" w:themeColor="text1"/>
+          <w:sz w:val="24"/>
+          <w:szCs w:val="24"/>
+        </w:rPr>
+      </w:pPr>
+      <w:r>
+        <w:rPr>
+          <w:rFonts w:ascii="Arial" w:hAnsi="Arial" w:cs="Arial"/>
+          <w:b/>
+          <w:bCs/>
+          <w:color w:val="000000" w:themeColor="text1"/>
+          <w:sz w:val="24"/>
+          <w:szCs w:val="24"/>
+        </w:rPr>
+        <w:t>Objetivo:</w:t>
+      </w:r>
+      <w:r>
+        <w:rPr>
+          <w:rFonts w:ascii="Arial" w:hAnsi="Arial" w:cs="Arial"/>
+          <w:color w:val="000000" w:themeColor="text1"/>
+          <w:sz w:val="24"/>
+          <w:szCs w:val="24"/>
+        </w:rPr>
+        <w:t> Validar a mensagem de erro para usuários não cadastrados.</w:t>
+      </w:r>
+    </w:p>
+    <w:p>
+      <w:pPr>
+        <w:numPr>
+          <w:ilvl w:val="1"/>
+          <w:numId w:val="30"/>
+        </w:numPr>
+        <w:rPr>
+          <w:rFonts w:ascii="Arial" w:hAnsi="Arial" w:cs="Arial"/>
+          <w:color w:val="000000" w:themeColor="text1"/>
+          <w:sz w:val="24"/>
+          <w:szCs w:val="24"/>
+        </w:rPr>
+      </w:pPr>
+      <w:r>
+        <w:rPr>
+          <w:rFonts w:ascii="Arial" w:hAnsi="Arial" w:cs="Arial"/>
+          <w:b/>
+          <w:bCs/>
+          <w:color w:val="000000" w:themeColor="text1"/>
+          <w:sz w:val="24"/>
+          <w:szCs w:val="24"/>
+        </w:rPr>
+        <w:t>Resultado Chave Esperado:</w:t>
+      </w:r>
+      <w:r>
+        <w:rPr>
+          <w:rFonts w:ascii="Arial" w:hAnsi="Arial" w:cs="Arial"/>
+          <w:color w:val="000000" w:themeColor="text1"/>
+          <w:sz w:val="24"/>
+          <w:szCs w:val="24"/>
+        </w:rPr>
+        <w:t> Permanência na página de login com mensagem de erro específica sobre usuário desconhecido.</w:t>
+      </w:r>
+    </w:p>
+    <w:p>
+      <w:pPr>
+        <w:numPr>
+          <w:ilvl w:val="1"/>
+          <w:numId w:val="30"/>
+        </w:numPr>
+        <w:rPr>
+          <w:rFonts w:ascii="Arial" w:hAnsi="Arial" w:cs="Arial"/>
+          <w:color w:val="000000" w:themeColor="text1"/>
+          <w:sz w:val="24"/>
+          <w:szCs w:val="24"/>
+        </w:rPr>
+      </w:pPr>
+      <w:r>
+        <w:rPr>
+          <w:rFonts w:ascii="Arial" w:hAnsi="Arial" w:cs="Arial"/>
+          <w:b/>
+          <w:bCs/>
+          <w:color w:val="000000" w:themeColor="text1"/>
+          <w:sz w:val="24"/>
+          <w:szCs w:val="24"/>
+        </w:rPr>
+        <w:t>Status:</w:t>
+      </w:r>
+      <w:r>
+        <w:rPr>
+          <w:rFonts w:ascii="Arial" w:hAnsi="Arial" w:cs="Arial"/>
+          <w:color w:val="000000" w:themeColor="text1"/>
+          <w:sz w:val="24"/>
+          <w:szCs w:val="24"/>
+        </w:rPr>
+        <w:t> Automatizado (UI) - Caminho Negativo.</w:t>
+      </w:r>
+    </w:p>
+    <w:p>
+      <w:pPr>
+        <w:numPr>
+          <w:ilvl w:val="0"/>
+          <w:numId w:val="30"/>
+        </w:numPr>
+        <w:rPr>
+          <w:rFonts w:ascii="Arial" w:hAnsi="Arial" w:cs="Arial"/>
+          <w:color w:val="000000" w:themeColor="text1"/>
+          <w:sz w:val="24"/>
+          <w:szCs w:val="24"/>
+        </w:rPr>
+      </w:pPr>
+      <w:r>
+        <w:rPr>
+          <w:rFonts w:ascii="Arial" w:hAnsi="Arial" w:cs="Arial"/>
+          <w:b/>
+          <w:bCs/>
+          <w:color w:val="000000" w:themeColor="text1"/>
+          <w:sz w:val="24"/>
+          <w:szCs w:val="24"/>
+        </w:rPr>
+        <w:t>CT_US0002_04: Bloqueio de conta após múltiplas tentativas falhas.</w:t>
+      </w:r>
+    </w:p>
+    <w:p>
+      <w:pPr>
+        <w:numPr>
+          <w:ilvl w:val="1"/>
+          <w:numId w:val="30"/>
+        </w:numPr>
+        <w:rPr>
+          <w:rFonts w:ascii="Arial" w:hAnsi="Arial" w:cs="Arial"/>
+          <w:color w:val="000000" w:themeColor="text1"/>
+          <w:sz w:val="24"/>
+          <w:szCs w:val="24"/>
+        </w:rPr>
+      </w:pPr>
+      <w:r>
+        <w:rPr>
+          <w:rFonts w:ascii="Arial" w:hAnsi="Arial" w:cs="Arial"/>
+          <w:b/>
+          <w:bCs/>
+          <w:color w:val="000000" w:themeColor="text1"/>
+          <w:sz w:val="24"/>
+          <w:szCs w:val="24"/>
+        </w:rPr>
+        <w:t>Objetivo:</w:t>
+      </w:r>
+      <w:r>
+        <w:rPr>
+          <w:rFonts w:ascii="Arial" w:hAnsi="Arial" w:cs="Arial"/>
+          <w:color w:val="000000" w:themeColor="text1"/>
+          <w:sz w:val="24"/>
+          <w:szCs w:val="24"/>
+        </w:rPr>
+        <w:t> Validar a regra de negócio de bloqueio temporário de conta.</w:t>
+      </w:r>
+    </w:p>
+    <w:p>
+      <w:pPr>
+        <w:numPr>
+          <w:ilvl w:val="1"/>
+          <w:numId w:val="30"/>
+        </w:numPr>
+        <w:rPr>
+          <w:rFonts w:ascii="Arial" w:hAnsi="Arial" w:cs="Arial"/>
+          <w:color w:val="000000" w:themeColor="text1"/>
+          <w:sz w:val="24"/>
+          <w:szCs w:val="24"/>
+        </w:rPr>
+      </w:pPr>
+      <w:r>
+        <w:rPr>
+          <w:rFonts w:ascii="Arial" w:hAnsi="Arial" w:cs="Arial"/>
+          <w:b/>
+          <w:bCs/>
+          <w:color w:val="000000" w:themeColor="text1"/>
+          <w:sz w:val="24"/>
+          <w:szCs w:val="24"/>
+        </w:rPr>
+        <w:t>Resultado Chave Esperado:</w:t>
+      </w:r>
+      <w:r>
+        <w:rPr>
+          <w:rFonts w:ascii="Arial" w:hAnsi="Arial" w:cs="Arial"/>
+          <w:color w:val="000000" w:themeColor="text1"/>
+          <w:sz w:val="24"/>
+          <w:szCs w:val="24"/>
+        </w:rPr>
+        <w:t> Mensagem de bloqueio exibida após 3 tentativas falhas, impedindo login subsequente por 15 minutos.</w:t>
+      </w:r>
+    </w:p>
+    <w:p>
+      <w:pPr>
+        <w:numPr>
+          <w:ilvl w:val="1"/>
+          <w:numId w:val="30"/>
+        </w:numPr>
+        <w:rPr>
+          <w:rFonts w:ascii="Arial" w:hAnsi="Arial" w:cs="Arial"/>
+          <w:color w:val="000000" w:themeColor="text1"/>
+          <w:sz w:val="24"/>
+          <w:szCs w:val="24"/>
+        </w:rPr>
+      </w:pPr>
+      <w:r>
+        <w:rPr>
+          <w:rFonts w:ascii="Arial" w:hAnsi="Arial" w:cs="Arial"/>
+          <w:b/>
+          <w:bCs/>
+          <w:color w:val="000000" w:themeColor="text1"/>
+          <w:sz w:val="24"/>
+          <w:szCs w:val="24"/>
+        </w:rPr>
+        <w:t>Status:</w:t>
+      </w:r>
+      <w:r>
+        <w:rPr>
+          <w:rFonts w:ascii="Arial" w:hAnsi="Arial" w:cs="Arial"/>
+          <w:color w:val="000000" w:themeColor="text1"/>
+          <w:sz w:val="24"/>
+          <w:szCs w:val="24"/>
+        </w:rPr>
+        <w:t> Manual - Negativo (Regra de Negócio).</w:t>
+      </w:r>
+    </w:p>
+    <w:p>
+      <w:pPr>
+        <w:rPr>
+          <w:rFonts w:ascii="Arial" w:hAnsi="Arial" w:cs="Arial"/>
+          <w:color w:val="000000" w:themeColor="text1"/>
+          <w:sz w:val="24"/>
+          <w:szCs w:val="24"/>
+        </w:rPr>
+      </w:pPr>
+    </w:p>
+    <w:p>
+      <w:pPr>
+        <w:rPr>
+          <w:rFonts w:ascii="Arial" w:hAnsi="Arial" w:cs="Arial"/>
+          <w:b/>
+          <w:bCs/>
+          <w:color w:val="000000" w:themeColor="text1"/>
+          <w:sz w:val="24"/>
+          <w:szCs w:val="24"/>
+        </w:rPr>
+      </w:pPr>
+      <w:r>
+        <w:rPr>
+          <w:rFonts w:ascii="Arial" w:hAnsi="Arial" w:cs="Arial"/>
+          <w:b/>
+          <w:bCs/>
+          <w:color w:val="000000" w:themeColor="text1"/>
+          <w:sz w:val="24"/>
+          <w:szCs w:val="24"/>
+        </w:rPr>
+        <w:lastRenderedPageBreak/>
+        <w:t>4.3.3 US-0003 – API de cupons</w:t>
+      </w:r>
+    </w:p>
+    <w:p>
+      <w:pPr>
+        <w:rPr>
+          <w:rFonts w:ascii="Arial" w:hAnsi="Arial" w:cs="Arial"/>
+          <w:b/>
+          <w:bCs/>
+          <w:color w:val="000000" w:themeColor="text1"/>
+          <w:sz w:val="24"/>
+          <w:szCs w:val="24"/>
+        </w:rPr>
+      </w:pPr>
+    </w:p>
+    <w:p>
+      <w:pPr>
+        <w:numPr>
+          <w:ilvl w:val="0"/>
+          <w:numId w:val="31"/>
+        </w:numPr>
+        <w:rPr>
+          <w:rFonts w:ascii="Arial" w:hAnsi="Arial" w:cs="Arial"/>
+          <w:color w:val="000000" w:themeColor="text1"/>
+          <w:sz w:val="24"/>
+          <w:szCs w:val="24"/>
+        </w:rPr>
+      </w:pPr>
+      <w:r>
+        <w:rPr>
+          <w:rFonts w:ascii="Arial" w:hAnsi="Arial" w:cs="Arial"/>
+          <w:b/>
+          <w:bCs/>
+          <w:color w:val="000000" w:themeColor="text1"/>
+          <w:sz w:val="24"/>
+          <w:szCs w:val="24"/>
+        </w:rPr>
+        <w:t>CT_US0003_01 (API Exemplo): Validar cupom existente e ativo.</w:t>
+      </w:r>
+    </w:p>
+    <w:p>
+      <w:pPr>
+        <w:numPr>
+          <w:ilvl w:val="1"/>
+          <w:numId w:val="31"/>
+        </w:numPr>
+        <w:rPr>
+          <w:rFonts w:ascii="Arial" w:hAnsi="Arial" w:cs="Arial"/>
+          <w:color w:val="000000" w:themeColor="text1"/>
+          <w:sz w:val="24"/>
+          <w:szCs w:val="24"/>
+        </w:rPr>
+      </w:pPr>
+      <w:r>
+        <w:rPr>
+          <w:rFonts w:ascii="Arial" w:hAnsi="Arial" w:cs="Arial"/>
+          <w:b/>
+          <w:bCs/>
+          <w:color w:val="000000" w:themeColor="text1"/>
+          <w:sz w:val="24"/>
+          <w:szCs w:val="24"/>
+        </w:rPr>
+        <w:t>Objetivo:</w:t>
+      </w:r>
+      <w:r>
+        <w:rPr>
+          <w:rFonts w:ascii="Arial" w:hAnsi="Arial" w:cs="Arial"/>
+          <w:color w:val="000000" w:themeColor="text1"/>
+          <w:sz w:val="24"/>
+          <w:szCs w:val="24"/>
+        </w:rPr>
+        <w:t> Verificar se a API retorna sucesso e os dados corretos para um cupom válido.</w:t>
+      </w:r>
+    </w:p>
+    <w:p>
+      <w:pPr>
+        <w:numPr>
+          <w:ilvl w:val="1"/>
+          <w:numId w:val="31"/>
+        </w:numPr>
+        <w:rPr>
+          <w:rFonts w:ascii="Arial" w:hAnsi="Arial" w:cs="Arial"/>
+          <w:color w:val="000000" w:themeColor="text1"/>
+          <w:sz w:val="24"/>
+          <w:szCs w:val="24"/>
+        </w:rPr>
+      </w:pPr>
+      <w:r>
+        <w:rPr>
+          <w:rFonts w:ascii="Arial" w:hAnsi="Arial" w:cs="Arial"/>
+          <w:b/>
+          <w:bCs/>
+          <w:color w:val="000000" w:themeColor="text1"/>
+          <w:sz w:val="24"/>
+          <w:szCs w:val="24"/>
+        </w:rPr>
+        <w:t>Resultado Chave Esperado:</w:t>
+      </w:r>
+      <w:r>
+        <w:rPr>
+          <w:rFonts w:ascii="Arial" w:hAnsi="Arial" w:cs="Arial"/>
+          <w:color w:val="000000" w:themeColor="text1"/>
+          <w:sz w:val="24"/>
+          <w:szCs w:val="24"/>
+        </w:rPr>
+        <w:t xml:space="preserve"> Resposta 200 OK, JSON com {"valido": </w:t>
+      </w:r>
+      <w:proofErr w:type="spellStart"/>
+      <w:r>
+        <w:rPr>
+          <w:rFonts w:ascii="Arial" w:hAnsi="Arial" w:cs="Arial"/>
+          <w:color w:val="000000" w:themeColor="text1"/>
+          <w:sz w:val="24"/>
+          <w:szCs w:val="24"/>
+        </w:rPr>
+        <w:t>true</w:t>
+      </w:r>
+      <w:proofErr w:type="spellEnd"/>
+      <w:r>
+        <w:rPr>
+          <w:rFonts w:ascii="Arial" w:hAnsi="Arial" w:cs="Arial"/>
+          <w:color w:val="000000" w:themeColor="text1"/>
+          <w:sz w:val="24"/>
+          <w:szCs w:val="24"/>
+        </w:rPr>
+        <w:t>} e detalhes do desconto.</w:t>
+      </w:r>
+    </w:p>
+    <w:p>
+      <w:pPr>
+        <w:numPr>
+          <w:ilvl w:val="1"/>
+          <w:numId w:val="31"/>
+        </w:numPr>
+        <w:rPr>
+          <w:rFonts w:ascii="Arial" w:hAnsi="Arial" w:cs="Arial"/>
+          <w:color w:val="000000" w:themeColor="text1"/>
+          <w:sz w:val="24"/>
+          <w:szCs w:val="24"/>
+        </w:rPr>
+      </w:pPr>
+      <w:r>
+        <w:rPr>
+          <w:rFonts w:ascii="Arial" w:hAnsi="Arial" w:cs="Arial"/>
+          <w:b/>
+          <w:bCs/>
+          <w:color w:val="000000" w:themeColor="text1"/>
+          <w:sz w:val="24"/>
+          <w:szCs w:val="24"/>
+        </w:rPr>
+        <w:t>Status:</w:t>
+      </w:r>
+      <w:r>
+        <w:rPr>
+          <w:rFonts w:ascii="Arial" w:hAnsi="Arial" w:cs="Arial"/>
+          <w:color w:val="000000" w:themeColor="text1"/>
+          <w:sz w:val="24"/>
+          <w:szCs w:val="24"/>
+        </w:rPr>
+        <w:t> Automatizado (API) - Caminho Feliz.</w:t>
+      </w:r>
+    </w:p>
+    <w:p>
+      <w:pPr>
+        <w:numPr>
+          <w:ilvl w:val="0"/>
+          <w:numId w:val="31"/>
+        </w:numPr>
+        <w:rPr>
+          <w:rFonts w:ascii="Arial" w:hAnsi="Arial" w:cs="Arial"/>
+          <w:color w:val="000000" w:themeColor="text1"/>
+          <w:sz w:val="24"/>
+          <w:szCs w:val="24"/>
+        </w:rPr>
+      </w:pPr>
+      <w:r>
+        <w:rPr>
+          <w:rFonts w:ascii="Arial" w:hAnsi="Arial" w:cs="Arial"/>
+          <w:b/>
+          <w:bCs/>
+          <w:color w:val="000000" w:themeColor="text1"/>
+          <w:sz w:val="24"/>
+          <w:szCs w:val="24"/>
+        </w:rPr>
+        <w:t>CT_US0003_02 (API Exemplo): Validar cupom inexistente.</w:t>
+      </w:r>
+    </w:p>
+    <w:p>
+      <w:pPr>
+        <w:numPr>
+          <w:ilvl w:val="1"/>
+          <w:numId w:val="31"/>
+        </w:numPr>
+        <w:rPr>
+          <w:rFonts w:ascii="Arial" w:hAnsi="Arial" w:cs="Arial"/>
+          <w:color w:val="000000" w:themeColor="text1"/>
+          <w:sz w:val="24"/>
+          <w:szCs w:val="24"/>
+        </w:rPr>
+      </w:pPr>
+      <w:r>
+        <w:rPr>
+          <w:rFonts w:ascii="Arial" w:hAnsi="Arial" w:cs="Arial"/>
+          <w:b/>
+          <w:bCs/>
+          <w:color w:val="000000" w:themeColor="text1"/>
+          <w:sz w:val="24"/>
+          <w:szCs w:val="24"/>
+        </w:rPr>
+        <w:t>Objetivo:</w:t>
+      </w:r>
+      <w:r>
+        <w:rPr>
+          <w:rFonts w:ascii="Arial" w:hAnsi="Arial" w:cs="Arial"/>
+          <w:color w:val="000000" w:themeColor="text1"/>
+          <w:sz w:val="24"/>
+          <w:szCs w:val="24"/>
+        </w:rPr>
+        <w:t> Verificar se a API trata corretamente cupons não encontrados.</w:t>
+      </w:r>
+    </w:p>
+    <w:p>
+      <w:pPr>
+        <w:numPr>
+          <w:ilvl w:val="1"/>
+          <w:numId w:val="31"/>
+        </w:numPr>
+        <w:rPr>
+          <w:rFonts w:ascii="Arial" w:hAnsi="Arial" w:cs="Arial"/>
+          <w:color w:val="000000" w:themeColor="text1"/>
+          <w:sz w:val="24"/>
+          <w:szCs w:val="24"/>
+        </w:rPr>
+      </w:pPr>
+      <w:r>
+        <w:rPr>
+          <w:rFonts w:ascii="Arial" w:hAnsi="Arial" w:cs="Arial"/>
+          <w:b/>
+          <w:bCs/>
+          <w:color w:val="000000" w:themeColor="text1"/>
+          <w:sz w:val="24"/>
+          <w:szCs w:val="24"/>
+        </w:rPr>
+        <w:t>Resultado Chave Esperado:</w:t>
+      </w:r>
+      <w:r>
+        <w:rPr>
+          <w:rFonts w:ascii="Arial" w:hAnsi="Arial" w:cs="Arial"/>
+          <w:color w:val="000000" w:themeColor="text1"/>
+          <w:sz w:val="24"/>
+          <w:szCs w:val="24"/>
+        </w:rPr>
+        <w:t> Resposta 404 ou 400, JSON com {"valido": false, "mensagem": "Cupom não encontrado"}.</w:t>
+      </w:r>
+    </w:p>
+    <w:p>
+      <w:pPr>
+        <w:numPr>
+          <w:ilvl w:val="1"/>
+          <w:numId w:val="31"/>
+        </w:numPr>
+        <w:rPr>
+          <w:rFonts w:ascii="Arial" w:hAnsi="Arial" w:cs="Arial"/>
+          <w:color w:val="000000" w:themeColor="text1"/>
+          <w:sz w:val="24"/>
+          <w:szCs w:val="24"/>
+        </w:rPr>
+      </w:pPr>
+      <w:r>
+        <w:rPr>
+          <w:rFonts w:ascii="Arial" w:hAnsi="Arial" w:cs="Arial"/>
+          <w:b/>
+          <w:bCs/>
+          <w:color w:val="000000" w:themeColor="text1"/>
+          <w:sz w:val="24"/>
+          <w:szCs w:val="24"/>
+        </w:rPr>
+        <w:t>Status:</w:t>
+      </w:r>
+      <w:r>
+        <w:rPr>
+          <w:rFonts w:ascii="Arial" w:hAnsi="Arial" w:cs="Arial"/>
+          <w:color w:val="000000" w:themeColor="text1"/>
+          <w:sz w:val="24"/>
+          <w:szCs w:val="24"/>
+        </w:rPr>
+        <w:t> Automatizado (API) - Caminho Negativo.</w:t>
+      </w:r>
+    </w:p>
+    <w:p>
+      <w:pPr>
+        <w:numPr>
+          <w:ilvl w:val="0"/>
+          <w:numId w:val="31"/>
+        </w:numPr>
+        <w:rPr>
+          <w:rFonts w:ascii="Arial" w:hAnsi="Arial" w:cs="Arial"/>
+          <w:color w:val="000000" w:themeColor="text1"/>
+          <w:sz w:val="24"/>
+          <w:szCs w:val="24"/>
+        </w:rPr>
+      </w:pPr>
+      <w:r>
+        <w:rPr>
+          <w:rFonts w:ascii="Arial" w:hAnsi="Arial" w:cs="Arial"/>
+          <w:b/>
+          <w:bCs/>
+          <w:color w:val="000000" w:themeColor="text1"/>
+          <w:sz w:val="24"/>
+          <w:szCs w:val="24"/>
+        </w:rPr>
+        <w:t>CT_US0003_03 (API Exemplo): Validar cupom expirado.</w:t>
+      </w:r>
+    </w:p>
+    <w:p>
+      <w:pPr>
+        <w:numPr>
+          <w:ilvl w:val="1"/>
+          <w:numId w:val="31"/>
+        </w:numPr>
+        <w:rPr>
+          <w:rFonts w:ascii="Arial" w:hAnsi="Arial" w:cs="Arial"/>
+          <w:color w:val="000000" w:themeColor="text1"/>
+          <w:sz w:val="24"/>
+          <w:szCs w:val="24"/>
+        </w:rPr>
+      </w:pPr>
+      <w:r>
+        <w:rPr>
+          <w:rFonts w:ascii="Arial" w:hAnsi="Arial" w:cs="Arial"/>
+          <w:b/>
+          <w:bCs/>
+          <w:color w:val="000000" w:themeColor="text1"/>
+          <w:sz w:val="24"/>
+          <w:szCs w:val="24"/>
+        </w:rPr>
+        <w:t>Objetivo:</w:t>
+      </w:r>
+      <w:r>
+        <w:rPr>
+          <w:rFonts w:ascii="Arial" w:hAnsi="Arial" w:cs="Arial"/>
+          <w:color w:val="000000" w:themeColor="text1"/>
+          <w:sz w:val="24"/>
+          <w:szCs w:val="24"/>
+        </w:rPr>
+        <w:t> Verificar se a API identifica e rejeita cupons expirados.</w:t>
+      </w:r>
+    </w:p>
+    <w:p>
+      <w:pPr>
+        <w:numPr>
+          <w:ilvl w:val="1"/>
+          <w:numId w:val="31"/>
+        </w:numPr>
+        <w:rPr>
+          <w:rFonts w:ascii="Arial" w:hAnsi="Arial" w:cs="Arial"/>
+          <w:color w:val="000000" w:themeColor="text1"/>
+          <w:sz w:val="24"/>
+          <w:szCs w:val="24"/>
+        </w:rPr>
+      </w:pPr>
+      <w:r>
+        <w:rPr>
+          <w:rFonts w:ascii="Arial" w:hAnsi="Arial" w:cs="Arial"/>
+          <w:b/>
+          <w:bCs/>
+          <w:color w:val="000000" w:themeColor="text1"/>
+          <w:sz w:val="24"/>
+          <w:szCs w:val="24"/>
+        </w:rPr>
+        <w:t>Resultado Chave Esperado:</w:t>
+      </w:r>
+      <w:r>
+        <w:rPr>
+          <w:rFonts w:ascii="Arial" w:hAnsi="Arial" w:cs="Arial"/>
+          <w:color w:val="000000" w:themeColor="text1"/>
+          <w:sz w:val="24"/>
+          <w:szCs w:val="24"/>
+        </w:rPr>
+        <w:t> Resposta adequada (</w:t>
+      </w:r>
+      <w:proofErr w:type="spellStart"/>
+      <w:r>
+        <w:rPr>
+          <w:rFonts w:ascii="Arial" w:hAnsi="Arial" w:cs="Arial"/>
+          <w:color w:val="000000" w:themeColor="text1"/>
+          <w:sz w:val="24"/>
+          <w:szCs w:val="24"/>
+        </w:rPr>
+        <w:t>ex</w:t>
+      </w:r>
+      <w:proofErr w:type="spellEnd"/>
+      <w:r>
+        <w:rPr>
+          <w:rFonts w:ascii="Arial" w:hAnsi="Arial" w:cs="Arial"/>
+          <w:color w:val="000000" w:themeColor="text1"/>
+          <w:sz w:val="24"/>
+          <w:szCs w:val="24"/>
+        </w:rPr>
+        <w:t>: 200 com {"valido": false} ou 400), JSON com {"valido": false, "mensagem": "Cupom expirado"}.</w:t>
+      </w:r>
+    </w:p>
+    <w:p>
+      <w:pPr>
+        <w:numPr>
+          <w:ilvl w:val="1"/>
+          <w:numId w:val="31"/>
+        </w:numPr>
+        <w:rPr>
+          <w:rFonts w:ascii="Arial" w:hAnsi="Arial" w:cs="Arial"/>
+          <w:color w:val="000000" w:themeColor="text1"/>
+          <w:sz w:val="24"/>
+          <w:szCs w:val="24"/>
+        </w:rPr>
+      </w:pPr>
+      <w:r>
+        <w:rPr>
+          <w:rFonts w:ascii="Arial" w:hAnsi="Arial" w:cs="Arial"/>
+          <w:b/>
+          <w:bCs/>
+          <w:color w:val="000000" w:themeColor="text1"/>
+          <w:sz w:val="24"/>
+          <w:szCs w:val="24"/>
+        </w:rPr>
+        <w:t>Status:</w:t>
+      </w:r>
+      <w:r>
+        <w:rPr>
+          <w:rFonts w:ascii="Arial" w:hAnsi="Arial" w:cs="Arial"/>
+          <w:color w:val="000000" w:themeColor="text1"/>
+          <w:sz w:val="24"/>
+          <w:szCs w:val="24"/>
+        </w:rPr>
+        <w:t> Automatizado (API) - Caminho Negativo.</w:t>
+      </w:r>
+    </w:p>
+    <w:p>
+      <w:pPr>
+        <w:numPr>
+          <w:ilvl w:val="0"/>
+          <w:numId w:val="31"/>
+        </w:numPr>
+        <w:rPr>
+          <w:rFonts w:ascii="Arial" w:hAnsi="Arial" w:cs="Arial"/>
+          <w:color w:val="000000" w:themeColor="text1"/>
+          <w:sz w:val="24"/>
+          <w:szCs w:val="24"/>
+        </w:rPr>
+      </w:pPr>
+      <w:r>
+        <w:rPr>
+          <w:rFonts w:ascii="Arial" w:hAnsi="Arial" w:cs="Arial"/>
+          <w:b/>
+          <w:bCs/>
+          <w:color w:val="000000" w:themeColor="text1"/>
+          <w:sz w:val="24"/>
+          <w:szCs w:val="24"/>
+        </w:rPr>
+        <w:t>CT_US0003_04 (API Exemplo): Requisição de validação de cupom sem o código.</w:t>
+      </w:r>
+    </w:p>
+    <w:p>
+      <w:pPr>
+        <w:numPr>
+          <w:ilvl w:val="1"/>
+          <w:numId w:val="31"/>
+        </w:numPr>
+        <w:rPr>
+          <w:rFonts w:ascii="Arial" w:hAnsi="Arial" w:cs="Arial"/>
+          <w:color w:val="000000" w:themeColor="text1"/>
+          <w:sz w:val="24"/>
+          <w:szCs w:val="24"/>
+        </w:rPr>
+      </w:pPr>
+      <w:r>
+        <w:rPr>
+          <w:rFonts w:ascii="Arial" w:hAnsi="Arial" w:cs="Arial"/>
+          <w:b/>
+          <w:bCs/>
+          <w:color w:val="000000" w:themeColor="text1"/>
+          <w:sz w:val="24"/>
+          <w:szCs w:val="24"/>
+        </w:rPr>
+        <w:t>Objetivo:</w:t>
+      </w:r>
+      <w:r>
+        <w:rPr>
+          <w:rFonts w:ascii="Arial" w:hAnsi="Arial" w:cs="Arial"/>
+          <w:color w:val="000000" w:themeColor="text1"/>
+          <w:sz w:val="24"/>
+          <w:szCs w:val="24"/>
+        </w:rPr>
+        <w:t> Verificar a validação de entrada da API para campos obrigatórios.</w:t>
+      </w:r>
+    </w:p>
+    <w:p>
+      <w:pPr>
+        <w:numPr>
+          <w:ilvl w:val="1"/>
+          <w:numId w:val="31"/>
+        </w:numPr>
+        <w:rPr>
+          <w:rFonts w:ascii="Arial" w:hAnsi="Arial" w:cs="Arial"/>
+          <w:color w:val="000000" w:themeColor="text1"/>
+          <w:sz w:val="24"/>
+          <w:szCs w:val="24"/>
+        </w:rPr>
+      </w:pPr>
+      <w:r>
+        <w:rPr>
+          <w:rFonts w:ascii="Arial" w:hAnsi="Arial" w:cs="Arial"/>
+          <w:b/>
+          <w:bCs/>
+          <w:color w:val="000000" w:themeColor="text1"/>
+          <w:sz w:val="24"/>
+          <w:szCs w:val="24"/>
+        </w:rPr>
+        <w:t>Resultado Chave Esperado:</w:t>
+      </w:r>
+      <w:r>
+        <w:rPr>
+          <w:rFonts w:ascii="Arial" w:hAnsi="Arial" w:cs="Arial"/>
+          <w:color w:val="000000" w:themeColor="text1"/>
+          <w:sz w:val="24"/>
+          <w:szCs w:val="24"/>
+        </w:rPr>
+        <w:t xml:space="preserve"> Resposta 400 </w:t>
+      </w:r>
+      <w:proofErr w:type="spellStart"/>
+      <w:r>
+        <w:rPr>
+          <w:rFonts w:ascii="Arial" w:hAnsi="Arial" w:cs="Arial"/>
+          <w:color w:val="000000" w:themeColor="text1"/>
+          <w:sz w:val="24"/>
+          <w:szCs w:val="24"/>
+        </w:rPr>
+        <w:t>Bad</w:t>
+      </w:r>
+      <w:proofErr w:type="spellEnd"/>
+      <w:r>
+        <w:rPr>
+          <w:rFonts w:ascii="Arial" w:hAnsi="Arial" w:cs="Arial"/>
+          <w:color w:val="000000" w:themeColor="text1"/>
+          <w:sz w:val="24"/>
+          <w:szCs w:val="24"/>
+        </w:rPr>
+        <w:t xml:space="preserve"> </w:t>
+      </w:r>
+      <w:proofErr w:type="spellStart"/>
+      <w:r>
+        <w:rPr>
+          <w:rFonts w:ascii="Arial" w:hAnsi="Arial" w:cs="Arial"/>
+          <w:color w:val="000000" w:themeColor="text1"/>
+          <w:sz w:val="24"/>
+          <w:szCs w:val="24"/>
+        </w:rPr>
+        <w:t>Request</w:t>
+      </w:r>
+      <w:proofErr w:type="spellEnd"/>
+      <w:r>
+        <w:rPr>
+          <w:rFonts w:ascii="Arial" w:hAnsi="Arial" w:cs="Arial"/>
+          <w:color w:val="000000" w:themeColor="text1"/>
+          <w:sz w:val="24"/>
+          <w:szCs w:val="24"/>
+        </w:rPr>
+        <w:t>, JSON com mensagem de erro sobre campo obrigatório.</w:t>
+      </w:r>
+    </w:p>
+    <w:p>
+      <w:pPr>
+        <w:numPr>
+          <w:ilvl w:val="1"/>
+          <w:numId w:val="31"/>
+        </w:numPr>
+        <w:rPr>
+          <w:rFonts w:ascii="Arial" w:hAnsi="Arial" w:cs="Arial"/>
+          <w:color w:val="000000" w:themeColor="text1"/>
+          <w:sz w:val="24"/>
+          <w:szCs w:val="24"/>
+        </w:rPr>
+      </w:pPr>
+      <w:r>
+        <w:rPr>
+          <w:rFonts w:ascii="Arial" w:hAnsi="Arial" w:cs="Arial"/>
+          <w:b/>
+          <w:bCs/>
+          <w:color w:val="000000" w:themeColor="text1"/>
+          <w:sz w:val="24"/>
+          <w:szCs w:val="24"/>
+        </w:rPr>
+        <w:t>Status:</w:t>
+      </w:r>
+      <w:r>
+        <w:rPr>
+          <w:rFonts w:ascii="Arial" w:hAnsi="Arial" w:cs="Arial"/>
+          <w:color w:val="000000" w:themeColor="text1"/>
+          <w:sz w:val="24"/>
+          <w:szCs w:val="24"/>
+        </w:rPr>
+        <w:t> Automatizado (API) - Caminho Negativo.</w:t>
+      </w:r>
+    </w:p>
+    <w:p>
+      <w:pPr>
+        <w:rPr>
+          <w:rFonts w:ascii="Arial" w:hAnsi="Arial" w:cs="Arial"/>
+          <w:color w:val="000000" w:themeColor="text1"/>
+          <w:sz w:val="24"/>
+          <w:szCs w:val="24"/>
+        </w:rPr>
+      </w:pPr>
+    </w:p>
+    <w:p>
+      <w:pPr>
+        <w:rPr>
+          <w:rFonts w:ascii="Arial" w:hAnsi="Arial" w:cs="Arial"/>
+          <w:color w:val="000000" w:themeColor="text1"/>
+          <w:sz w:val="24"/>
+          <w:szCs w:val="24"/>
+          <w:u w:val="single"/>
         </w:rPr>
       </w:pPr>
     </w:p>
@@ -4429,6 +6158,7 @@
           <w:sz w:val="24"/>
           <w:szCs w:val="24"/>
         </w:rPr>
+        <w:lastRenderedPageBreak/>
         <w:t xml:space="preserve">Link do repositório: </w:t>
       </w:r>
       <w:r>
@@ -4706,7 +6436,6 @@
           <w:sz w:val="24"/>
           <w:szCs w:val="24"/>
         </w:rPr>
-        <w:lastRenderedPageBreak/>
         <w:t xml:space="preserve">Crie </w:t>
       </w:r>
       <w:r>
@@ -5805,7 +7534,6 @@
           <w:sz w:val="24"/>
           <w:szCs w:val="24"/>
         </w:rPr>
-        <w:lastRenderedPageBreak/>
         <w:t>-Usuários</w:t>
       </w:r>
       <w:r>
@@ -6573,6 +8301,155 @@
     </w:lvl>
   </w:abstractNum>
   <w:abstractNum w:abstractNumId="1" w15:restartNumberingAfterBreak="0">
+    <w:nsid w:val="112E3981"/>
+    <w:multiLevelType w:val="multilevel"/>
+    <w:tmpl w:val="79C04452"/>
+    <w:lvl w:ilvl="0">
+      <w:start w:val="1"/>
+      <w:numFmt w:val="bullet"/>
+      <w:lvlText w:val=""/>
+      <w:lvlJc w:val="left"/>
+      <w:pPr>
+        <w:tabs>
+          <w:tab w:val="num" w:pos="720"/>
+        </w:tabs>
+        <w:ind w:left="720" w:hanging="360"/>
+      </w:pPr>
+      <w:rPr>
+        <w:rFonts w:ascii="Symbol" w:hAnsi="Symbol" w:hint="default"/>
+        <w:sz w:val="20"/>
+      </w:rPr>
+    </w:lvl>
+    <w:lvl w:ilvl="1">
+      <w:start w:val="1"/>
+      <w:numFmt w:val="bullet"/>
+      <w:lvlText w:val="o"/>
+      <w:lvlJc w:val="left"/>
+      <w:pPr>
+        <w:tabs>
+          <w:tab w:val="num" w:pos="1440"/>
+        </w:tabs>
+        <w:ind w:left="1440" w:hanging="360"/>
+      </w:pPr>
+      <w:rPr>
+        <w:rFonts w:ascii="Courier New" w:hAnsi="Courier New" w:hint="default"/>
+        <w:sz w:val="20"/>
+      </w:rPr>
+    </w:lvl>
+    <w:lvl w:ilvl="2" w:tentative="1">
+      <w:start w:val="1"/>
+      <w:numFmt w:val="bullet"/>
+      <w:lvlText w:val=""/>
+      <w:lvlJc w:val="left"/>
+      <w:pPr>
+        <w:tabs>
+          <w:tab w:val="num" w:pos="2160"/>
+        </w:tabs>
+        <w:ind w:left="2160" w:hanging="360"/>
+      </w:pPr>
+      <w:rPr>
+        <w:rFonts w:ascii="Wingdings" w:hAnsi="Wingdings" w:hint="default"/>
+        <w:sz w:val="20"/>
+      </w:rPr>
+    </w:lvl>
+    <w:lvl w:ilvl="3" w:tentative="1">
+      <w:start w:val="1"/>
+      <w:numFmt w:val="bullet"/>
+      <w:lvlText w:val=""/>
+      <w:lvlJc w:val="left"/>
+      <w:pPr>
+        <w:tabs>
+          <w:tab w:val="num" w:pos="2880"/>
+        </w:tabs>
+        <w:ind w:left="2880" w:hanging="360"/>
+      </w:pPr>
+      <w:rPr>
+        <w:rFonts w:ascii="Wingdings" w:hAnsi="Wingdings" w:hint="default"/>
+        <w:sz w:val="20"/>
+      </w:rPr>
+    </w:lvl>
+    <w:lvl w:ilvl="4" w:tentative="1">
+      <w:start w:val="1"/>
+      <w:numFmt w:val="bullet"/>
+      <w:lvlText w:val=""/>
+      <w:lvlJc w:val="left"/>
+      <w:pPr>
+        <w:tabs>
+          <w:tab w:val="num" w:pos="3600"/>
+        </w:tabs>
+        <w:ind w:left="3600" w:hanging="360"/>
+      </w:pPr>
+      <w:rPr>
+        <w:rFonts w:ascii="Wingdings" w:hAnsi="Wingdings" w:hint="default"/>
+        <w:sz w:val="20"/>
+      </w:rPr>
+    </w:lvl>
+    <w:lvl w:ilvl="5" w:tentative="1">
+      <w:start w:val="1"/>
+      <w:numFmt w:val="bullet"/>
+      <w:lvlText w:val=""/>
+      <w:lvlJc w:val="left"/>
+      <w:pPr>
+        <w:tabs>
+          <w:tab w:val="num" w:pos="4320"/>
+        </w:tabs>
+        <w:ind w:left="4320" w:hanging="360"/>
+      </w:pPr>
+      <w:rPr>
+        <w:rFonts w:ascii="Wingdings" w:hAnsi="Wingdings" w:hint="default"/>
+        <w:sz w:val="20"/>
+      </w:rPr>
+    </w:lvl>
+    <w:lvl w:ilvl="6" w:tentative="1">
+      <w:start w:val="1"/>
+      <w:numFmt w:val="bullet"/>
+      <w:lvlText w:val=""/>
+      <w:lvlJc w:val="left"/>
+      <w:pPr>
+        <w:tabs>
+          <w:tab w:val="num" w:pos="5040"/>
+        </w:tabs>
+        <w:ind w:left="5040" w:hanging="360"/>
+      </w:pPr>
+      <w:rPr>
+        <w:rFonts w:ascii="Wingdings" w:hAnsi="Wingdings" w:hint="default"/>
+        <w:sz w:val="20"/>
+      </w:rPr>
+    </w:lvl>
+    <w:lvl w:ilvl="7" w:tentative="1">
+      <w:start w:val="1"/>
+      <w:numFmt w:val="bullet"/>
+      <w:lvlText w:val=""/>
+      <w:lvlJc w:val="left"/>
+      <w:pPr>
+        <w:tabs>
+          <w:tab w:val="num" w:pos="5760"/>
+        </w:tabs>
+        <w:ind w:left="5760" w:hanging="360"/>
+      </w:pPr>
+      <w:rPr>
+        <w:rFonts w:ascii="Wingdings" w:hAnsi="Wingdings" w:hint="default"/>
+        <w:sz w:val="20"/>
+      </w:rPr>
+    </w:lvl>
+    <w:lvl w:ilvl="8" w:tentative="1">
+      <w:start w:val="1"/>
+      <w:numFmt w:val="bullet"/>
+      <w:lvlText w:val=""/>
+      <w:lvlJc w:val="left"/>
+      <w:pPr>
+        <w:tabs>
+          <w:tab w:val="num" w:pos="6480"/>
+        </w:tabs>
+        <w:ind w:left="6480" w:hanging="360"/>
+      </w:pPr>
+      <w:rPr>
+        <w:rFonts w:ascii="Wingdings" w:hAnsi="Wingdings" w:hint="default"/>
+        <w:sz w:val="20"/>
+      </w:rPr>
+    </w:lvl>
+  </w:abstractNum>
+  <w:abstractNum w:abstractNumId="2" w15:restartNumberingAfterBreak="0">
     <w:nsid w:val="1D74193A"/>
     <w:multiLevelType w:val="hybridMultilevel"/>
     <w:tmpl w:val="0BA867C6"/>
@@ -6685,7 +8562,7 @@
       </w:rPr>
     </w:lvl>
   </w:abstractNum>
-  <w:abstractNum w:abstractNumId="2" w15:restartNumberingAfterBreak="0">
+  <w:abstractNum w:abstractNumId="3" w15:restartNumberingAfterBreak="0">
     <w:nsid w:val="1E875101"/>
     <w:multiLevelType w:val="hybridMultilevel"/>
     <w:tmpl w:val="5A9CA03E"/>
@@ -6776,7 +8653,156 @@
       </w:pPr>
     </w:lvl>
   </w:abstractNum>
-  <w:abstractNum w:abstractNumId="3" w15:restartNumberingAfterBreak="0">
+  <w:abstractNum w:abstractNumId="4" w15:restartNumberingAfterBreak="0">
+    <w:nsid w:val="201163AD"/>
+    <w:multiLevelType w:val="multilevel"/>
+    <w:tmpl w:val="409048B4"/>
+    <w:lvl w:ilvl="0">
+      <w:start w:val="1"/>
+      <w:numFmt w:val="bullet"/>
+      <w:lvlText w:val=""/>
+      <w:lvlJc w:val="left"/>
+      <w:pPr>
+        <w:tabs>
+          <w:tab w:val="num" w:pos="720"/>
+        </w:tabs>
+        <w:ind w:left="720" w:hanging="360"/>
+      </w:pPr>
+      <w:rPr>
+        <w:rFonts w:ascii="Symbol" w:hAnsi="Symbol" w:hint="default"/>
+        <w:sz w:val="20"/>
+      </w:rPr>
+    </w:lvl>
+    <w:lvl w:ilvl="1">
+      <w:start w:val="1"/>
+      <w:numFmt w:val="bullet"/>
+      <w:lvlText w:val="o"/>
+      <w:lvlJc w:val="left"/>
+      <w:pPr>
+        <w:tabs>
+          <w:tab w:val="num" w:pos="1440"/>
+        </w:tabs>
+        <w:ind w:left="1440" w:hanging="360"/>
+      </w:pPr>
+      <w:rPr>
+        <w:rFonts w:ascii="Courier New" w:hAnsi="Courier New" w:hint="default"/>
+        <w:sz w:val="20"/>
+      </w:rPr>
+    </w:lvl>
+    <w:lvl w:ilvl="2" w:tentative="1">
+      <w:start w:val="1"/>
+      <w:numFmt w:val="bullet"/>
+      <w:lvlText w:val=""/>
+      <w:lvlJc w:val="left"/>
+      <w:pPr>
+        <w:tabs>
+          <w:tab w:val="num" w:pos="2160"/>
+        </w:tabs>
+        <w:ind w:left="2160" w:hanging="360"/>
+      </w:pPr>
+      <w:rPr>
+        <w:rFonts w:ascii="Wingdings" w:hAnsi="Wingdings" w:hint="default"/>
+        <w:sz w:val="20"/>
+      </w:rPr>
+    </w:lvl>
+    <w:lvl w:ilvl="3" w:tentative="1">
+      <w:start w:val="1"/>
+      <w:numFmt w:val="bullet"/>
+      <w:lvlText w:val=""/>
+      <w:lvlJc w:val="left"/>
+      <w:pPr>
+        <w:tabs>
+          <w:tab w:val="num" w:pos="2880"/>
+        </w:tabs>
+        <w:ind w:left="2880" w:hanging="360"/>
+      </w:pPr>
+      <w:rPr>
+        <w:rFonts w:ascii="Wingdings" w:hAnsi="Wingdings" w:hint="default"/>
+        <w:sz w:val="20"/>
+      </w:rPr>
+    </w:lvl>
+    <w:lvl w:ilvl="4" w:tentative="1">
+      <w:start w:val="1"/>
+      <w:numFmt w:val="bullet"/>
+      <w:lvlText w:val=""/>
+      <w:lvlJc w:val="left"/>
+      <w:pPr>
+        <w:tabs>
+          <w:tab w:val="num" w:pos="3600"/>
+        </w:tabs>
+        <w:ind w:left="3600" w:hanging="360"/>
+      </w:pPr>
+      <w:rPr>
+        <w:rFonts w:ascii="Wingdings" w:hAnsi="Wingdings" w:hint="default"/>
+        <w:sz w:val="20"/>
+      </w:rPr>
+    </w:lvl>
+    <w:lvl w:ilvl="5" w:tentative="1">
+      <w:start w:val="1"/>
+      <w:numFmt w:val="bullet"/>
+      <w:lvlText w:val=""/>
+      <w:lvlJc w:val="left"/>
+      <w:pPr>
+        <w:tabs>
+          <w:tab w:val="num" w:pos="4320"/>
+        </w:tabs>
+        <w:ind w:left="4320" w:hanging="360"/>
+      </w:pPr>
+      <w:rPr>
+        <w:rFonts w:ascii="Wingdings" w:hAnsi="Wingdings" w:hint="default"/>
+        <w:sz w:val="20"/>
+      </w:rPr>
+    </w:lvl>
+    <w:lvl w:ilvl="6" w:tentative="1">
+      <w:start w:val="1"/>
+      <w:numFmt w:val="bullet"/>
+      <w:lvlText w:val=""/>
+      <w:lvlJc w:val="left"/>
+      <w:pPr>
+        <w:tabs>
+          <w:tab w:val="num" w:pos="5040"/>
+        </w:tabs>
+        <w:ind w:left="5040" w:hanging="360"/>
+      </w:pPr>
+      <w:rPr>
+        <w:rFonts w:ascii="Wingdings" w:hAnsi="Wingdings" w:hint="default"/>
+        <w:sz w:val="20"/>
+      </w:rPr>
+    </w:lvl>
+    <w:lvl w:ilvl="7" w:tentative="1">
+      <w:start w:val="1"/>
+      <w:numFmt w:val="bullet"/>
+      <w:lvlText w:val=""/>
+      <w:lvlJc w:val="left"/>
+      <w:pPr>
+        <w:tabs>
+          <w:tab w:val="num" w:pos="5760"/>
+        </w:tabs>
+        <w:ind w:left="5760" w:hanging="360"/>
+      </w:pPr>
+      <w:rPr>
+        <w:rFonts w:ascii="Wingdings" w:hAnsi="Wingdings" w:hint="default"/>
+        <w:sz w:val="20"/>
+      </w:rPr>
+    </w:lvl>
+    <w:lvl w:ilvl="8" w:tentative="1">
+      <w:start w:val="1"/>
+      <w:numFmt w:val="bullet"/>
+      <w:lvlText w:val=""/>
+      <w:lvlJc w:val="left"/>
+      <w:pPr>
+        <w:tabs>
+          <w:tab w:val="num" w:pos="6480"/>
+        </w:tabs>
+        <w:ind w:left="6480" w:hanging="360"/>
+      </w:pPr>
+      <w:rPr>
+        <w:rFonts w:ascii="Wingdings" w:hAnsi="Wingdings" w:hint="default"/>
+        <w:sz w:val="20"/>
+      </w:rPr>
+    </w:lvl>
+  </w:abstractNum>
+  <w:abstractNum w:abstractNumId="5" w15:restartNumberingAfterBreak="0">
     <w:nsid w:val="268503A6"/>
     <w:multiLevelType w:val="hybridMultilevel"/>
     <w:tmpl w:val="28526002"/>
@@ -6889,7 +8915,7 @@
       </w:rPr>
     </w:lvl>
   </w:abstractNum>
-  <w:abstractNum w:abstractNumId="4" w15:restartNumberingAfterBreak="0">
+  <w:abstractNum w:abstractNumId="6" w15:restartNumberingAfterBreak="0">
     <w:nsid w:val="2B522B90"/>
     <w:multiLevelType w:val="hybridMultilevel"/>
     <w:tmpl w:val="AE90511E"/>
@@ -6978,7 +9004,7 @@
       </w:pPr>
     </w:lvl>
   </w:abstractNum>
-  <w:abstractNum w:abstractNumId="5" w15:restartNumberingAfterBreak="0">
+  <w:abstractNum w:abstractNumId="7" w15:restartNumberingAfterBreak="0">
     <w:nsid w:val="34084199"/>
     <w:multiLevelType w:val="hybridMultilevel"/>
     <w:tmpl w:val="8C227892"/>
@@ -7091,7 +9117,7 @@
       </w:rPr>
     </w:lvl>
   </w:abstractNum>
-  <w:abstractNum w:abstractNumId="6" w15:restartNumberingAfterBreak="0">
+  <w:abstractNum w:abstractNumId="8" w15:restartNumberingAfterBreak="0">
     <w:nsid w:val="34D57CCE"/>
     <w:multiLevelType w:val="hybridMultilevel"/>
     <w:tmpl w:val="AF84EE7E"/>
@@ -7182,7 +9208,7 @@
       </w:pPr>
     </w:lvl>
   </w:abstractNum>
-  <w:abstractNum w:abstractNumId="7" w15:restartNumberingAfterBreak="0">
+  <w:abstractNum w:abstractNumId="9" w15:restartNumberingAfterBreak="0">
     <w:nsid w:val="35430DDA"/>
     <w:multiLevelType w:val="hybridMultilevel"/>
     <w:tmpl w:val="B0509900"/>
@@ -7295,7 +9321,156 @@
       </w:rPr>
     </w:lvl>
   </w:abstractNum>
-  <w:abstractNum w:abstractNumId="8" w15:restartNumberingAfterBreak="0">
+  <w:abstractNum w:abstractNumId="10" w15:restartNumberingAfterBreak="0">
+    <w:nsid w:val="35C57D66"/>
+    <w:multiLevelType w:val="multilevel"/>
+    <w:tmpl w:val="EEAA6D88"/>
+    <w:lvl w:ilvl="0">
+      <w:start w:val="1"/>
+      <w:numFmt w:val="bullet"/>
+      <w:lvlText w:val=""/>
+      <w:lvlJc w:val="left"/>
+      <w:pPr>
+        <w:tabs>
+          <w:tab w:val="num" w:pos="720"/>
+        </w:tabs>
+        <w:ind w:left="720" w:hanging="360"/>
+      </w:pPr>
+      <w:rPr>
+        <w:rFonts w:ascii="Symbol" w:hAnsi="Symbol" w:hint="default"/>
+        <w:sz w:val="20"/>
+      </w:rPr>
+    </w:lvl>
+    <w:lvl w:ilvl="1">
+      <w:start w:val="1"/>
+      <w:numFmt w:val="bullet"/>
+      <w:lvlText w:val="o"/>
+      <w:lvlJc w:val="left"/>
+      <w:pPr>
+        <w:tabs>
+          <w:tab w:val="num" w:pos="1440"/>
+        </w:tabs>
+        <w:ind w:left="1440" w:hanging="360"/>
+      </w:pPr>
+      <w:rPr>
+        <w:rFonts w:ascii="Courier New" w:hAnsi="Courier New" w:hint="default"/>
+        <w:sz w:val="20"/>
+      </w:rPr>
+    </w:lvl>
+    <w:lvl w:ilvl="2" w:tentative="1">
+      <w:start w:val="1"/>
+      <w:numFmt w:val="bullet"/>
+      <w:lvlText w:val=""/>
+      <w:lvlJc w:val="left"/>
+      <w:pPr>
+        <w:tabs>
+          <w:tab w:val="num" w:pos="2160"/>
+        </w:tabs>
+        <w:ind w:left="2160" w:hanging="360"/>
+      </w:pPr>
+      <w:rPr>
+        <w:rFonts w:ascii="Wingdings" w:hAnsi="Wingdings" w:hint="default"/>
+        <w:sz w:val="20"/>
+      </w:rPr>
+    </w:lvl>
+    <w:lvl w:ilvl="3" w:tentative="1">
+      <w:start w:val="1"/>
+      <w:numFmt w:val="bullet"/>
+      <w:lvlText w:val=""/>
+      <w:lvlJc w:val="left"/>
+      <w:pPr>
+        <w:tabs>
+          <w:tab w:val="num" w:pos="2880"/>
+        </w:tabs>
+        <w:ind w:left="2880" w:hanging="360"/>
+      </w:pPr>
+      <w:rPr>
+        <w:rFonts w:ascii="Wingdings" w:hAnsi="Wingdings" w:hint="default"/>
+        <w:sz w:val="20"/>
+      </w:rPr>
+    </w:lvl>
+    <w:lvl w:ilvl="4" w:tentative="1">
+      <w:start w:val="1"/>
+      <w:numFmt w:val="bullet"/>
+      <w:lvlText w:val=""/>
+      <w:lvlJc w:val="left"/>
+      <w:pPr>
+        <w:tabs>
+          <w:tab w:val="num" w:pos="3600"/>
+        </w:tabs>
+        <w:ind w:left="3600" w:hanging="360"/>
+      </w:pPr>
+      <w:rPr>
+        <w:rFonts w:ascii="Wingdings" w:hAnsi="Wingdings" w:hint="default"/>
+        <w:sz w:val="20"/>
+      </w:rPr>
+    </w:lvl>
+    <w:lvl w:ilvl="5" w:tentative="1">
+      <w:start w:val="1"/>
+      <w:numFmt w:val="bullet"/>
+      <w:lvlText w:val=""/>
+      <w:lvlJc w:val="left"/>
+      <w:pPr>
+        <w:tabs>
+          <w:tab w:val="num" w:pos="4320"/>
+        </w:tabs>
+        <w:ind w:left="4320" w:hanging="360"/>
+      </w:pPr>
+      <w:rPr>
+        <w:rFonts w:ascii="Wingdings" w:hAnsi="Wingdings" w:hint="default"/>
+        <w:sz w:val="20"/>
+      </w:rPr>
+    </w:lvl>
+    <w:lvl w:ilvl="6" w:tentative="1">
+      <w:start w:val="1"/>
+      <w:numFmt w:val="bullet"/>
+      <w:lvlText w:val=""/>
+      <w:lvlJc w:val="left"/>
+      <w:pPr>
+        <w:tabs>
+          <w:tab w:val="num" w:pos="5040"/>
+        </w:tabs>
+        <w:ind w:left="5040" w:hanging="360"/>
+      </w:pPr>
+      <w:rPr>
+        <w:rFonts w:ascii="Wingdings" w:hAnsi="Wingdings" w:hint="default"/>
+        <w:sz w:val="20"/>
+      </w:rPr>
+    </w:lvl>
+    <w:lvl w:ilvl="7" w:tentative="1">
+      <w:start w:val="1"/>
+      <w:numFmt w:val="bullet"/>
+      <w:lvlText w:val=""/>
+      <w:lvlJc w:val="left"/>
+      <w:pPr>
+        <w:tabs>
+          <w:tab w:val="num" w:pos="5760"/>
+        </w:tabs>
+        <w:ind w:left="5760" w:hanging="360"/>
+      </w:pPr>
+      <w:rPr>
+        <w:rFonts w:ascii="Wingdings" w:hAnsi="Wingdings" w:hint="default"/>
+        <w:sz w:val="20"/>
+      </w:rPr>
+    </w:lvl>
+    <w:lvl w:ilvl="8" w:tentative="1">
+      <w:start w:val="1"/>
+      <w:numFmt w:val="bullet"/>
+      <w:lvlText w:val=""/>
+      <w:lvlJc w:val="left"/>
+      <w:pPr>
+        <w:tabs>
+          <w:tab w:val="num" w:pos="6480"/>
+        </w:tabs>
+        <w:ind w:left="6480" w:hanging="360"/>
+      </w:pPr>
+      <w:rPr>
+        <w:rFonts w:ascii="Wingdings" w:hAnsi="Wingdings" w:hint="default"/>
+        <w:sz w:val="20"/>
+      </w:rPr>
+    </w:lvl>
+  </w:abstractNum>
+  <w:abstractNum w:abstractNumId="11" w15:restartNumberingAfterBreak="0">
     <w:nsid w:val="365C368A"/>
     <w:multiLevelType w:val="multilevel"/>
     <w:tmpl w:val="D114A3EC"/>
@@ -7408,7 +9583,7 @@
       </w:rPr>
     </w:lvl>
   </w:abstractNum>
-  <w:abstractNum w:abstractNumId="9" w15:restartNumberingAfterBreak="0">
+  <w:abstractNum w:abstractNumId="12" w15:restartNumberingAfterBreak="0">
     <w:nsid w:val="37F61D44"/>
     <w:multiLevelType w:val="hybridMultilevel"/>
     <w:tmpl w:val="C2745C2E"/>
@@ -7521,7 +9696,7 @@
       </w:rPr>
     </w:lvl>
   </w:abstractNum>
-  <w:abstractNum w:abstractNumId="10" w15:restartNumberingAfterBreak="0">
+  <w:abstractNum w:abstractNumId="13" w15:restartNumberingAfterBreak="0">
     <w:nsid w:val="3E951AB0"/>
     <w:multiLevelType w:val="multilevel"/>
     <w:tmpl w:val="9E56C23E"/>
@@ -7641,7 +9816,7 @@
       </w:rPr>
     </w:lvl>
   </w:abstractNum>
-  <w:abstractNum w:abstractNumId="11" w15:restartNumberingAfterBreak="0">
+  <w:abstractNum w:abstractNumId="14" w15:restartNumberingAfterBreak="0">
     <w:nsid w:val="413262AD"/>
     <w:multiLevelType w:val="hybridMultilevel"/>
     <w:tmpl w:val="B1D606AC"/>
@@ -7754,7 +9929,7 @@
       </w:rPr>
     </w:lvl>
   </w:abstractNum>
-  <w:abstractNum w:abstractNumId="12" w15:restartNumberingAfterBreak="0">
+  <w:abstractNum w:abstractNumId="15" w15:restartNumberingAfterBreak="0">
     <w:nsid w:val="483E35F0"/>
     <w:multiLevelType w:val="hybridMultilevel"/>
     <w:tmpl w:val="55307BCA"/>
@@ -7867,7 +10042,7 @@
       </w:rPr>
     </w:lvl>
   </w:abstractNum>
-  <w:abstractNum w:abstractNumId="13" w15:restartNumberingAfterBreak="0">
+  <w:abstractNum w:abstractNumId="16" w15:restartNumberingAfterBreak="0">
     <w:nsid w:val="49DA7E76"/>
     <w:multiLevelType w:val="hybridMultilevel"/>
     <w:tmpl w:val="AF84EE7E"/>
@@ -7958,7 +10133,7 @@
       </w:pPr>
     </w:lvl>
   </w:abstractNum>
-  <w:abstractNum w:abstractNumId="14" w15:restartNumberingAfterBreak="0">
+  <w:abstractNum w:abstractNumId="17" w15:restartNumberingAfterBreak="0">
     <w:nsid w:val="586A1B27"/>
     <w:multiLevelType w:val="hybridMultilevel"/>
     <w:tmpl w:val="662E8682"/>
@@ -8071,7 +10246,7 @@
       </w:rPr>
     </w:lvl>
   </w:abstractNum>
-  <w:abstractNum w:abstractNumId="15" w15:restartNumberingAfterBreak="0">
+  <w:abstractNum w:abstractNumId="18" w15:restartNumberingAfterBreak="0">
     <w:nsid w:val="5C0B67E1"/>
     <w:multiLevelType w:val="multilevel"/>
     <w:tmpl w:val="D114A3EC"/>
@@ -8184,7 +10359,7 @@
       </w:rPr>
     </w:lvl>
   </w:abstractNum>
-  <w:abstractNum w:abstractNumId="16" w15:restartNumberingAfterBreak="0">
+  <w:abstractNum w:abstractNumId="19" w15:restartNumberingAfterBreak="0">
     <w:nsid w:val="607247B2"/>
     <w:multiLevelType w:val="hybridMultilevel"/>
     <w:tmpl w:val="6480E3DC"/>
@@ -8297,7 +10472,7 @@
       </w:rPr>
     </w:lvl>
   </w:abstractNum>
-  <w:abstractNum w:abstractNumId="17" w15:restartNumberingAfterBreak="0">
+  <w:abstractNum w:abstractNumId="20" w15:restartNumberingAfterBreak="0">
     <w:nsid w:val="60736EC4"/>
     <w:multiLevelType w:val="hybridMultilevel"/>
     <w:tmpl w:val="6816AE96"/>
@@ -8410,7 +10585,7 @@
       </w:rPr>
     </w:lvl>
   </w:abstractNum>
-  <w:abstractNum w:abstractNumId="18" w15:restartNumberingAfterBreak="0">
+  <w:abstractNum w:abstractNumId="21" w15:restartNumberingAfterBreak="0">
     <w:nsid w:val="60795E41"/>
     <w:multiLevelType w:val="hybridMultilevel"/>
     <w:tmpl w:val="A76A384C"/>
@@ -8523,7 +10698,7 @@
       </w:rPr>
     </w:lvl>
   </w:abstractNum>
-  <w:abstractNum w:abstractNumId="19" w15:restartNumberingAfterBreak="0">
+  <w:abstractNum w:abstractNumId="22" w15:restartNumberingAfterBreak="0">
     <w:nsid w:val="671F6247"/>
     <w:multiLevelType w:val="hybridMultilevel"/>
     <w:tmpl w:val="0F28B388"/>
@@ -8636,7 +10811,7 @@
       </w:rPr>
     </w:lvl>
   </w:abstractNum>
-  <w:abstractNum w:abstractNumId="20" w15:restartNumberingAfterBreak="0">
+  <w:abstractNum w:abstractNumId="23" w15:restartNumberingAfterBreak="0">
     <w:nsid w:val="7E607BF0"/>
     <w:multiLevelType w:val="hybridMultilevel"/>
     <w:tmpl w:val="AF84EE7E"/>
@@ -8728,49 +10903,49 @@
     </w:lvl>
   </w:abstractNum>
   <w:num w:numId="1" w16cid:durableId="708650066">
-    <w:abstractNumId w:val="4"/>
+    <w:abstractNumId w:val="6"/>
   </w:num>
   <w:num w:numId="2" w16cid:durableId="696275554">
-    <w:abstractNumId w:val="20"/>
+    <w:abstractNumId w:val="23"/>
   </w:num>
   <w:num w:numId="3" w16cid:durableId="862061313">
-    <w:abstractNumId w:val="2"/>
+    <w:abstractNumId w:val="3"/>
   </w:num>
   <w:num w:numId="4" w16cid:durableId="868687548">
-    <w:abstractNumId w:val="6"/>
+    <w:abstractNumId w:val="8"/>
   </w:num>
   <w:num w:numId="5" w16cid:durableId="1469545227">
+    <w:abstractNumId w:val="16"/>
+  </w:num>
+  <w:num w:numId="6" w16cid:durableId="2140103202">
+    <w:abstractNumId w:val="18"/>
+  </w:num>
+  <w:num w:numId="7" w16cid:durableId="907691020">
+    <w:abstractNumId w:val="3"/>
+  </w:num>
+  <w:num w:numId="8" w16cid:durableId="1296639156">
+    <w:abstractNumId w:val="11"/>
+  </w:num>
+  <w:num w:numId="9" w16cid:durableId="796530504">
     <w:abstractNumId w:val="13"/>
   </w:num>
-  <w:num w:numId="6" w16cid:durableId="2140103202">
-    <w:abstractNumId w:val="15"/>
-  </w:num>
-  <w:num w:numId="7" w16cid:durableId="907691020">
-    <w:abstractNumId w:val="2"/>
-  </w:num>
-  <w:num w:numId="8" w16cid:durableId="1296639156">
-    <w:abstractNumId w:val="8"/>
-  </w:num>
-  <w:num w:numId="9" w16cid:durableId="796530504">
-    <w:abstractNumId w:val="10"/>
-  </w:num>
   <w:num w:numId="10" w16cid:durableId="801533165">
-    <w:abstractNumId w:val="11"/>
+    <w:abstractNumId w:val="14"/>
   </w:num>
   <w:num w:numId="11" w16cid:durableId="439372609">
-    <w:abstractNumId w:val="14"/>
+    <w:abstractNumId w:val="17"/>
   </w:num>
   <w:num w:numId="12" w16cid:durableId="2135829294">
-    <w:abstractNumId w:val="3"/>
+    <w:abstractNumId w:val="5"/>
   </w:num>
   <w:num w:numId="13" w16cid:durableId="1062295936">
-    <w:abstractNumId w:val="10"/>
+    <w:abstractNumId w:val="13"/>
   </w:num>
   <w:num w:numId="14" w16cid:durableId="534654463">
-    <w:abstractNumId w:val="10"/>
+    <w:abstractNumId w:val="13"/>
   </w:num>
   <w:num w:numId="15" w16cid:durableId="1903364286">
-    <w:abstractNumId w:val="10"/>
+    <w:abstractNumId w:val="13"/>
     <w:lvlOverride w:ilvl="0">
       <w:startOverride w:val="1"/>
     </w:lvlOverride>
@@ -8800,7 +10975,7 @@
     </w:lvlOverride>
   </w:num>
   <w:num w:numId="16" w16cid:durableId="310335610">
-    <w:abstractNumId w:val="10"/>
+    <w:abstractNumId w:val="13"/>
     <w:lvlOverride w:ilvl="0">
       <w:startOverride w:val="1"/>
     </w:lvlOverride>
@@ -8830,10 +11005,10 @@
     </w:lvlOverride>
   </w:num>
   <w:num w:numId="17" w16cid:durableId="700664032">
-    <w:abstractNumId w:val="12"/>
+    <w:abstractNumId w:val="15"/>
   </w:num>
   <w:num w:numId="18" w16cid:durableId="1160391911">
-    <w:abstractNumId w:val="10"/>
+    <w:abstractNumId w:val="13"/>
     <w:lvlOverride w:ilvl="0">
       <w:startOverride w:val="1"/>
     </w:lvlOverride>
@@ -8863,31 +11038,31 @@
     </w:lvlOverride>
   </w:num>
   <w:num w:numId="19" w16cid:durableId="1512640355">
-    <w:abstractNumId w:val="1"/>
+    <w:abstractNumId w:val="2"/>
   </w:num>
   <w:num w:numId="20" w16cid:durableId="2086411298">
-    <w:abstractNumId w:val="9"/>
+    <w:abstractNumId w:val="12"/>
   </w:num>
   <w:num w:numId="21" w16cid:durableId="1166749437">
-    <w:abstractNumId w:val="7"/>
+    <w:abstractNumId w:val="9"/>
   </w:num>
   <w:num w:numId="22" w16cid:durableId="591669418">
     <w:abstractNumId w:val="0"/>
   </w:num>
   <w:num w:numId="23" w16cid:durableId="1222908003">
-    <w:abstractNumId w:val="5"/>
+    <w:abstractNumId w:val="7"/>
   </w:num>
   <w:num w:numId="24" w16cid:durableId="487552858">
-    <w:abstractNumId w:val="16"/>
+    <w:abstractNumId w:val="19"/>
   </w:num>
   <w:num w:numId="25" w16cid:durableId="1362978608">
-    <w:abstractNumId w:val="17"/>
+    <w:abstractNumId w:val="20"/>
   </w:num>
   <w:num w:numId="26" w16cid:durableId="1729575651">
-    <w:abstractNumId w:val="18"/>
+    <w:abstractNumId w:val="21"/>
   </w:num>
   <w:num w:numId="27" w16cid:durableId="881013888">
-    <w:abstractNumId w:val="10"/>
+    <w:abstractNumId w:val="13"/>
     <w:lvlOverride w:ilvl="0">
       <w:startOverride w:val="1"/>
     </w:lvlOverride>
@@ -8917,7 +11092,16 @@
     </w:lvlOverride>
   </w:num>
   <w:num w:numId="28" w16cid:durableId="1235235395">
-    <w:abstractNumId w:val="19"/>
+    <w:abstractNumId w:val="22"/>
+  </w:num>
+  <w:num w:numId="29" w16cid:durableId="1125544943">
+    <w:abstractNumId w:val="10"/>
+  </w:num>
+  <w:num w:numId="30" w16cid:durableId="1445421052">
+    <w:abstractNumId w:val="4"/>
+  </w:num>
+  <w:num w:numId="31" w16cid:durableId="985400238">
+    <w:abstractNumId w:val="1"/>
   </w:num>
 </w:numbering>
 </file>
@@ -9749,6 +11933,25 @@
       <w:shd w:val="clear" w:color="auto" w:fill="E1DFDD"/>
     </w:rPr>
   </w:style>
+  <w:style w:type="table" w:styleId="Tabelacomgrade">
+    <w:name w:val="Table Grid"/>
+    <w:basedOn w:val="Tabelanormal"/>
+    <w:uiPriority w:val="39"/>
+    <w:rsid w:val="007B742C"/>
+    <w:pPr>
+      <w:spacing w:after="0" w:line="240" w:lineRule="auto"/>
+    </w:pPr>
+    <w:tblPr>
+      <w:tblBorders>
+        <w:top w:val="single" w:sz="4" w:space="0" w:color="auto"/>
+        <w:left w:val="single" w:sz="4" w:space="0" w:color="auto"/>
+        <w:bottom w:val="single" w:sz="4" w:space="0" w:color="auto"/>
+        <w:right w:val="single" w:sz="4" w:space="0" w:color="auto"/>
+        <w:insideH w:val="single" w:sz="4" w:space="0" w:color="auto"/>
+        <w:insideV w:val="single" w:sz="4" w:space="0" w:color="auto"/>
+      </w:tblBorders>
+    </w:tblPr>
+  </w:style>
 </w:styles>
 </file>
 

</xml_diff>

<commit_message>
Alterações em teste de API
</commit_message>
<xml_diff>
--- a/TCC_Leonardo.docx
+++ b/TCC_Leonardo.docx
@@ -367,87 +367,7 @@
           <w:sz w:val="24"/>
           <w:szCs w:val="24"/>
         </w:rPr>
-        <w:t xml:space="preserve">Este trabalho de conclusão de curso apresenta uma estratégia de testes abrangente para o e-commerce EBAC Shop. O objetivo principal foi garantir a qualidade das funcionalidades chave, como login, adição de itens ao carrinho e API de cupons, além de novas funcionalidades como catálogo de produtos e painel do cliente. Foram definidos critérios de aceitação em </w:t>
-      </w:r>
-      <w:proofErr w:type="spellStart"/>
-      <w:r>
-        <w:rPr>
-          <w:rFonts w:ascii="Arial" w:eastAsia="Arial" w:hAnsi="Arial" w:cs="Arial"/>
-          <w:color w:val="000000" w:themeColor="text1"/>
-          <w:sz w:val="24"/>
-          <w:szCs w:val="24"/>
-        </w:rPr>
-        <w:t>Gherkin</w:t>
-      </w:r>
-      <w:proofErr w:type="spellEnd"/>
-      <w:r>
-        <w:rPr>
-          <w:rFonts w:ascii="Arial" w:eastAsia="Arial" w:hAnsi="Arial" w:cs="Arial"/>
-          <w:color w:val="000000" w:themeColor="text1"/>
-          <w:sz w:val="24"/>
-          <w:szCs w:val="24"/>
-        </w:rPr>
-        <w:t>, criados casos de teste manuais e automatizados para UI (Cypress), API (</w:t>
-      </w:r>
-      <w:proofErr w:type="spellStart"/>
-      <w:r>
-        <w:rPr>
-          <w:rFonts w:ascii="Arial" w:eastAsia="Arial" w:hAnsi="Arial" w:cs="Arial"/>
-          <w:color w:val="000000" w:themeColor="text1"/>
-          <w:sz w:val="24"/>
-          <w:szCs w:val="24"/>
-        </w:rPr>
-        <w:t>Supertest</w:t>
-      </w:r>
-      <w:proofErr w:type="spellEnd"/>
-      <w:r>
-        <w:rPr>
-          <w:rFonts w:ascii="Arial" w:eastAsia="Arial" w:hAnsi="Arial" w:cs="Arial"/>
-          <w:color w:val="000000" w:themeColor="text1"/>
-          <w:sz w:val="24"/>
-          <w:szCs w:val="24"/>
-        </w:rPr>
-        <w:t>) e Mobile (</w:t>
-      </w:r>
-      <w:proofErr w:type="spellStart"/>
-      <w:r>
-        <w:rPr>
-          <w:rFonts w:ascii="Arial" w:eastAsia="Arial" w:hAnsi="Arial" w:cs="Arial"/>
-          <w:color w:val="000000" w:themeColor="text1"/>
-          <w:sz w:val="24"/>
-          <w:szCs w:val="24"/>
-        </w:rPr>
-        <w:t>Appium</w:t>
-      </w:r>
-      <w:proofErr w:type="spellEnd"/>
-      <w:r>
-        <w:rPr>
-          <w:rFonts w:ascii="Arial" w:eastAsia="Arial" w:hAnsi="Arial" w:cs="Arial"/>
-          <w:color w:val="000000" w:themeColor="text1"/>
-          <w:sz w:val="24"/>
-          <w:szCs w:val="24"/>
-        </w:rPr>
-        <w:t xml:space="preserve"> para Android/iOS), e testes de performance (K6). A integração contínua foi implementada com GitHub </w:t>
-      </w:r>
-      <w:proofErr w:type="spellStart"/>
-      <w:r>
-        <w:rPr>
-          <w:rFonts w:ascii="Arial" w:eastAsia="Arial" w:hAnsi="Arial" w:cs="Arial"/>
-          <w:color w:val="000000" w:themeColor="text1"/>
-          <w:sz w:val="24"/>
-          <w:szCs w:val="24"/>
-        </w:rPr>
-        <w:t>Actions</w:t>
-      </w:r>
-      <w:proofErr w:type="spellEnd"/>
-      <w:r>
-        <w:rPr>
-          <w:rFonts w:ascii="Arial" w:eastAsia="Arial" w:hAnsi="Arial" w:cs="Arial"/>
-          <w:color w:val="000000" w:themeColor="text1"/>
-          <w:sz w:val="24"/>
-          <w:szCs w:val="24"/>
-        </w:rPr>
-        <w:t xml:space="preserve"> para execução automática dos testes</w:t>
+        <w:t>Este trabalho de conclusão de curso apresenta uma estratégia de testes abrangente para o e-commerce EBAC Shop. O objetivo principal foi garantir a qualidade das funcionalidades chave, como login, adição de itens ao carrinho e API de cupons, além de novas funcionalidades como catálogo de produtos e painel do cliente. Foram definidos critérios de aceitação em Gherkin, criados casos de teste manuais e automatizados para UI (Cypress), API (Supertest) e Mobile (Appium para Android/iOS), e testes de performance (K6). A integração contínua foi implementada com GitHub Actions para execução automática dos testes</w:t>
       </w:r>
       <w:r>
         <w:rPr>
@@ -1930,47 +1850,7 @@
           <w:sz w:val="24"/>
           <w:szCs w:val="24"/>
         </w:rPr>
-        <w:t xml:space="preserve">A qualidade de software é um pilar fundamental para o sucesso de plataformas de e-commerce, impactando diretamente a experiência do usuário e a credibilidade da marca. Este trabalho tem como objetivo aplicar as metodologias e ferramentas de </w:t>
-      </w:r>
-      <w:proofErr w:type="spellStart"/>
-      <w:r>
-        <w:rPr>
-          <w:rFonts w:ascii="Arial" w:eastAsia="Arial" w:hAnsi="Arial" w:cs="Arial"/>
-          <w:color w:val="000000" w:themeColor="text1"/>
-          <w:sz w:val="24"/>
-          <w:szCs w:val="24"/>
-        </w:rPr>
-        <w:t>Quality</w:t>
-      </w:r>
-      <w:proofErr w:type="spellEnd"/>
-      <w:r>
-        <w:rPr>
-          <w:rFonts w:ascii="Arial" w:eastAsia="Arial" w:hAnsi="Arial" w:cs="Arial"/>
-          <w:color w:val="000000" w:themeColor="text1"/>
-          <w:sz w:val="24"/>
-          <w:szCs w:val="24"/>
-        </w:rPr>
-        <w:t xml:space="preserve"> </w:t>
-      </w:r>
-      <w:proofErr w:type="spellStart"/>
-      <w:r>
-        <w:rPr>
-          <w:rFonts w:ascii="Arial" w:eastAsia="Arial" w:hAnsi="Arial" w:cs="Arial"/>
-          <w:color w:val="000000" w:themeColor="text1"/>
-          <w:sz w:val="24"/>
-          <w:szCs w:val="24"/>
-        </w:rPr>
-        <w:t>Assurance</w:t>
-      </w:r>
-      <w:proofErr w:type="spellEnd"/>
-      <w:r>
-        <w:rPr>
-          <w:rFonts w:ascii="Arial" w:eastAsia="Arial" w:hAnsi="Arial" w:cs="Arial"/>
-          <w:color w:val="000000" w:themeColor="text1"/>
-          <w:sz w:val="24"/>
-          <w:szCs w:val="24"/>
-        </w:rPr>
-        <w:t xml:space="preserve"> aprendidas no curso Profissão: Engenheiro de Qualidade de Software da EBAC para realizar uma análise de qualidade completa da loja virtual EBAC Shop. Serão abordadas desde a criação da estratégia de testes, passando pela definição de critérios de aceitação e casos de teste, até a implementação de testes automatizados para diferentes plataformas (Web, API, Mobile), testes de performance e a configuração de um pipeline de integração contínua</w:t>
+        <w:t>A qualidade de software é um pilar fundamental para o sucesso de plataformas de e-commerce, impactando diretamente a experiência do usuário e a credibilidade da marca. Este trabalho tem como objetivo aplicar as metodologias e ferramentas de Quality Assurance aprendidas no curso Profissão: Engenheiro de Qualidade de Software da EBAC para realizar uma análise de qualidade completa da loja virtual EBAC Shop. Serão abordadas desde a criação da estratégia de testes, passando pela definição de critérios de aceitação e casos de teste, até a implementação de testes automatizados para diferentes plataformas (Web, API, Mobile), testes de performance e a configuração de um pipeline de integração contínua</w:t>
       </w:r>
       <w:r>
         <w:rPr>
@@ -2363,7 +2243,6 @@
         </w:rPr>
         <w:t xml:space="preserve">s funcionalidades devem seguir todo o fluxo de trabalho de um </w:t>
       </w:r>
-      <w:proofErr w:type="spellStart"/>
       <w:r>
         <w:rPr>
           <w:rFonts w:ascii="Arial" w:hAnsi="Arial" w:cs="Arial"/>
@@ -2384,33 +2263,8 @@
           <w:sz w:val="24"/>
           <w:szCs w:val="24"/>
         </w:rPr>
-        <w:t>uality</w:t>
-      </w:r>
-      <w:proofErr w:type="spellEnd"/>
-      <w:r>
-        <w:rPr>
-          <w:rFonts w:ascii="Arial" w:hAnsi="Arial" w:cs="Arial"/>
-          <w:i/>
-          <w:iCs/>
-          <w:color w:val="000000" w:themeColor="text1"/>
-          <w:sz w:val="24"/>
-          <w:szCs w:val="24"/>
-        </w:rPr>
-        <w:t xml:space="preserve"> </w:t>
-      </w:r>
-      <w:proofErr w:type="spellStart"/>
-      <w:r>
-        <w:rPr>
-          <w:rFonts w:ascii="Arial" w:hAnsi="Arial" w:cs="Arial"/>
-          <w:i/>
-          <w:iCs/>
-          <w:color w:val="000000" w:themeColor="text1"/>
-          <w:sz w:val="24"/>
-          <w:szCs w:val="24"/>
-        </w:rPr>
-        <w:t>Engineer</w:t>
-      </w:r>
-      <w:proofErr w:type="spellEnd"/>
+        <w:t>uality Engineer</w:t>
+      </w:r>
       <w:r>
         <w:rPr>
           <w:rFonts w:ascii="Arial" w:hAnsi="Arial" w:cs="Arial"/>
@@ -2445,27 +2299,7 @@
           <w:sz w:val="24"/>
           <w:szCs w:val="24"/>
         </w:rPr>
-        <w:t xml:space="preserve"> Siga as etapas dos </w:t>
-      </w:r>
-      <w:proofErr w:type="spellStart"/>
-      <w:r>
-        <w:rPr>
-          <w:rFonts w:ascii="Arial" w:hAnsi="Arial" w:cs="Arial"/>
-          <w:color w:val="000000" w:themeColor="text1"/>
-          <w:sz w:val="24"/>
-          <w:szCs w:val="24"/>
-        </w:rPr>
-        <w:t>sub-tópicos</w:t>
-      </w:r>
-      <w:proofErr w:type="spellEnd"/>
-      <w:r>
-        <w:rPr>
-          <w:rFonts w:ascii="Arial" w:hAnsi="Arial" w:cs="Arial"/>
-          <w:color w:val="000000" w:themeColor="text1"/>
-          <w:sz w:val="24"/>
-          <w:szCs w:val="24"/>
-        </w:rPr>
-        <w:t xml:space="preserve"> para </w:t>
+        <w:t xml:space="preserve"> Siga as etapas dos sub-tópicos para </w:t>
       </w:r>
       <w:r>
         <w:rPr>
@@ -2591,7 +2425,6 @@
         <w:t xml:space="preserve">Banco de Dados: </w:t>
       </w:r>
       <w:hyperlink r:id="rId8" w:history="1">
-        <w:proofErr w:type="spellStart"/>
         <w:r>
           <w:rPr>
             <w:rStyle w:val="Hyperlink"/>
@@ -2599,29 +2432,8 @@
             <w:sz w:val="24"/>
             <w:szCs w:val="24"/>
           </w:rPr>
-          <w:t>ernestosbarbosa</w:t>
-        </w:r>
-        <w:proofErr w:type="spellEnd"/>
-        <w:r>
-          <w:rPr>
-            <w:rStyle w:val="Hyperlink"/>
-            <w:rFonts w:ascii="Arial" w:hAnsi="Arial" w:cs="Arial"/>
-            <w:sz w:val="24"/>
-            <w:szCs w:val="24"/>
-          </w:rPr>
-          <w:t>/</w:t>
-        </w:r>
-        <w:proofErr w:type="spellStart"/>
-        <w:r>
-          <w:rPr>
-            <w:rStyle w:val="Hyperlink"/>
-            <w:rFonts w:ascii="Arial" w:hAnsi="Arial" w:cs="Arial"/>
-            <w:sz w:val="24"/>
-            <w:szCs w:val="24"/>
-          </w:rPr>
-          <w:t>lojaebacdb</w:t>
-        </w:r>
-        <w:proofErr w:type="spellEnd"/>
+          <w:t>ernestosbarbosa/lojaebacdb</w:t>
+        </w:r>
       </w:hyperlink>
     </w:p>
     <w:p>
@@ -2650,7 +2462,6 @@
         <w:t xml:space="preserve">Loja EBAC: </w:t>
       </w:r>
       <w:hyperlink r:id="rId9" w:history="1">
-        <w:proofErr w:type="spellStart"/>
         <w:r>
           <w:rPr>
             <w:rStyle w:val="Hyperlink"/>
@@ -2658,29 +2469,8 @@
             <w:sz w:val="24"/>
             <w:szCs w:val="24"/>
           </w:rPr>
-          <w:t>ernestosbarbosa</w:t>
-        </w:r>
-        <w:proofErr w:type="spellEnd"/>
-        <w:r>
-          <w:rPr>
-            <w:rStyle w:val="Hyperlink"/>
-            <w:rFonts w:ascii="Arial" w:hAnsi="Arial" w:cs="Arial"/>
-            <w:sz w:val="24"/>
-            <w:szCs w:val="24"/>
-          </w:rPr>
-          <w:t>/</w:t>
-        </w:r>
-        <w:proofErr w:type="spellStart"/>
-        <w:r>
-          <w:rPr>
-            <w:rStyle w:val="Hyperlink"/>
-            <w:rFonts w:ascii="Arial" w:hAnsi="Arial" w:cs="Arial"/>
-            <w:sz w:val="24"/>
-            <w:szCs w:val="24"/>
-          </w:rPr>
-          <w:t>lojaebac</w:t>
-        </w:r>
-        <w:proofErr w:type="spellEnd"/>
+          <w:t>ernestosbarbosa/lojaebac</w:t>
+        </w:r>
       </w:hyperlink>
     </w:p>
     <w:p>
@@ -2749,7 +2539,6 @@
         </w:rPr>
         <w:t xml:space="preserve">docker network create --attachable </w:t>
       </w:r>
-      <w:proofErr w:type="spellStart"/>
       <w:r>
         <w:rPr>
           <w:rFonts w:ascii="Menlo" w:eastAsia="Times New Roman" w:hAnsi="Menlo" w:cs="Menlo"/>
@@ -2762,7 +2551,6 @@
         </w:rPr>
         <w:t>ebac</w:t>
       </w:r>
-      <w:proofErr w:type="spellEnd"/>
       <w:r>
         <w:rPr>
           <w:rFonts w:ascii="Menlo" w:eastAsia="Times New Roman" w:hAnsi="Menlo" w:cs="Menlo"/>
@@ -2815,9 +2603,8 @@
           <w:szCs w:val="18"/>
           <w:lang w:val="en-US" w:eastAsia="pt-BR"/>
         </w:rPr>
-        <w:t xml:space="preserve">docker run -d --name </w:t>
-      </w:r>
-      <w:proofErr w:type="spellStart"/>
+        <w:t xml:space="preserve">docker run -d --name wp_db -p 3306:3306 </w:t>
+      </w:r>
       <w:r>
         <w:rPr>
           <w:rFonts w:ascii="Menlo" w:eastAsia="Times New Roman" w:hAnsi="Menlo" w:cs="Menlo"/>
@@ -2828,9 +2615,8 @@
           <w:szCs w:val="18"/>
           <w:lang w:val="en-US" w:eastAsia="pt-BR"/>
         </w:rPr>
-        <w:t>wp_db</w:t>
-      </w:r>
-      <w:proofErr w:type="spellEnd"/>
+        <w:t>--</w:t>
+      </w:r>
       <w:r>
         <w:rPr>
           <w:rFonts w:ascii="Menlo" w:eastAsia="Times New Roman" w:hAnsi="Menlo" w:cs="Menlo"/>
@@ -2841,7 +2627,7 @@
           <w:szCs w:val="18"/>
           <w:lang w:val="en-US" w:eastAsia="pt-BR"/>
         </w:rPr>
-        <w:t xml:space="preserve"> -p 3306:3306 </w:t>
+        <w:t>network</w:t>
       </w:r>
       <w:r>
         <w:rPr>
@@ -2853,7 +2639,7 @@
           <w:szCs w:val="18"/>
           <w:lang w:val="en-US" w:eastAsia="pt-BR"/>
         </w:rPr>
-        <w:t>--</w:t>
+        <w:t xml:space="preserve"> ebac-network </w:t>
       </w:r>
       <w:r>
         <w:rPr>
@@ -2865,7 +2651,7 @@
           <w:szCs w:val="18"/>
           <w:lang w:val="en-US" w:eastAsia="pt-BR"/>
         </w:rPr>
-        <w:t>network</w:t>
+        <w:t>ernestosbarbosa/lojaebacd</w:t>
       </w:r>
       <w:r>
         <w:rPr>
@@ -2877,10 +2663,13 @@
           <w:szCs w:val="18"/>
           <w:lang w:val="en-US" w:eastAsia="pt-BR"/>
         </w:rPr>
-        <w:t xml:space="preserve"> </w:t>
-      </w:r>
-      <w:proofErr w:type="spellStart"/>
-      <w:r>
+        <w:t>b:latest</w:t>
+      </w:r>
+    </w:p>
+    <w:p>
+      <w:pPr>
+        <w:shd w:val="clear" w:color="auto" w:fill="1E1E1E"/>
+        <w:spacing w:after="0" w:line="270" w:lineRule="atLeast"/>
         <w:rPr>
           <w:rFonts w:ascii="Menlo" w:eastAsia="Times New Roman" w:hAnsi="Menlo" w:cs="Menlo"/>
           <w:i/>
@@ -2890,10 +2679,12 @@
           <w:szCs w:val="18"/>
           <w:lang w:val="en-US" w:eastAsia="pt-BR"/>
         </w:rPr>
-        <w:t>ebac</w:t>
-      </w:r>
-      <w:proofErr w:type="spellEnd"/>
-      <w:r>
+      </w:pPr>
+    </w:p>
+    <w:p>
+      <w:pPr>
+        <w:shd w:val="clear" w:color="auto" w:fill="1E1E1E"/>
+        <w:spacing w:after="0" w:line="270" w:lineRule="atLeast"/>
         <w:rPr>
           <w:rFonts w:ascii="Menlo" w:eastAsia="Times New Roman" w:hAnsi="Menlo" w:cs="Menlo"/>
           <w:i/>
@@ -2903,9 +2694,7 @@
           <w:szCs w:val="18"/>
           <w:lang w:val="en-US" w:eastAsia="pt-BR"/>
         </w:rPr>
-        <w:t xml:space="preserve">-network </w:t>
-      </w:r>
-      <w:proofErr w:type="spellStart"/>
+      </w:pPr>
       <w:r>
         <w:rPr>
           <w:rFonts w:ascii="Menlo" w:eastAsia="Times New Roman" w:hAnsi="Menlo" w:cs="Menlo"/>
@@ -2916,9 +2705,8 @@
           <w:szCs w:val="18"/>
           <w:lang w:val="en-US" w:eastAsia="pt-BR"/>
         </w:rPr>
-        <w:t>ernestosbarbosa</w:t>
-      </w:r>
-      <w:proofErr w:type="spellEnd"/>
+        <w:t xml:space="preserve">docker run -d --name wp -p 80:80 </w:t>
+      </w:r>
       <w:r>
         <w:rPr>
           <w:rFonts w:ascii="Menlo" w:eastAsia="Times New Roman" w:hAnsi="Menlo" w:cs="Menlo"/>
@@ -2929,10 +2717,8 @@
           <w:szCs w:val="18"/>
           <w:lang w:val="en-US" w:eastAsia="pt-BR"/>
         </w:rPr>
-        <w:t>/</w:t>
-      </w:r>
-      <w:proofErr w:type="spellStart"/>
-      <w:proofErr w:type="gramStart"/>
+        <w:t>--</w:t>
+      </w:r>
       <w:r>
         <w:rPr>
           <w:rFonts w:ascii="Menlo" w:eastAsia="Times New Roman" w:hAnsi="Menlo" w:cs="Menlo"/>
@@ -2943,7 +2729,7 @@
           <w:szCs w:val="18"/>
           <w:lang w:val="en-US" w:eastAsia="pt-BR"/>
         </w:rPr>
-        <w:t>lojaebacd</w:t>
+        <w:t>network</w:t>
       </w:r>
       <w:r>
         <w:rPr>
@@ -2955,15 +2741,9 @@
           <w:szCs w:val="18"/>
           <w:lang w:val="en-US" w:eastAsia="pt-BR"/>
         </w:rPr>
-        <w:t>b:latest</w:t>
-      </w:r>
-      <w:proofErr w:type="spellEnd"/>
-      <w:proofErr w:type="gramEnd"/>
-    </w:p>
-    <w:p>
-      <w:pPr>
-        <w:shd w:val="clear" w:color="auto" w:fill="1E1E1E"/>
-        <w:spacing w:after="0" w:line="270" w:lineRule="atLeast"/>
+        <w:t xml:space="preserve"> ebac-network</w:t>
+      </w:r>
+      <w:r>
         <w:rPr>
           <w:rFonts w:ascii="Menlo" w:eastAsia="Times New Roman" w:hAnsi="Menlo" w:cs="Menlo"/>
           <w:i/>
@@ -2973,12 +2753,9 @@
           <w:szCs w:val="18"/>
           <w:lang w:val="en-US" w:eastAsia="pt-BR"/>
         </w:rPr>
-      </w:pPr>
-    </w:p>
-    <w:p>
-      <w:pPr>
-        <w:shd w:val="clear" w:color="auto" w:fill="1E1E1E"/>
-        <w:spacing w:after="0" w:line="270" w:lineRule="atLeast"/>
+        <w:t xml:space="preserve"> </w:t>
+      </w:r>
+      <w:r>
         <w:rPr>
           <w:rFonts w:ascii="Menlo" w:eastAsia="Times New Roman" w:hAnsi="Menlo" w:cs="Menlo"/>
           <w:i/>
@@ -2988,7 +2765,8 @@
           <w:szCs w:val="18"/>
           <w:lang w:val="en-US" w:eastAsia="pt-BR"/>
         </w:rPr>
-      </w:pPr>
+        <w:t>ernestosbarbosa/lojaebac</w:t>
+      </w:r>
       <w:r>
         <w:rPr>
           <w:rFonts w:ascii="Menlo" w:eastAsia="Times New Roman" w:hAnsi="Menlo" w:cs="Menlo"/>
@@ -2999,136 +2777,8 @@
           <w:szCs w:val="18"/>
           <w:lang w:val="en-US" w:eastAsia="pt-BR"/>
         </w:rPr>
-        <w:t xml:space="preserve">docker run -d --name wp -p 80:80 </w:t>
-      </w:r>
-      <w:r>
-        <w:rPr>
-          <w:rFonts w:ascii="Menlo" w:eastAsia="Times New Roman" w:hAnsi="Menlo" w:cs="Menlo"/>
-          <w:i/>
-          <w:iCs/>
-          <w:color w:val="D4D4D4"/>
-          <w:sz w:val="18"/>
-          <w:szCs w:val="18"/>
-          <w:lang w:val="en-US" w:eastAsia="pt-BR"/>
-        </w:rPr>
-        <w:t>--</w:t>
-      </w:r>
-      <w:r>
-        <w:rPr>
-          <w:rFonts w:ascii="Menlo" w:eastAsia="Times New Roman" w:hAnsi="Menlo" w:cs="Menlo"/>
-          <w:i/>
-          <w:iCs/>
-          <w:color w:val="D4D4D4"/>
-          <w:sz w:val="18"/>
-          <w:szCs w:val="18"/>
-          <w:lang w:val="en-US" w:eastAsia="pt-BR"/>
-        </w:rPr>
-        <w:t>network</w:t>
-      </w:r>
-      <w:r>
-        <w:rPr>
-          <w:rFonts w:ascii="Menlo" w:eastAsia="Times New Roman" w:hAnsi="Menlo" w:cs="Menlo"/>
-          <w:i/>
-          <w:iCs/>
-          <w:color w:val="D4D4D4"/>
-          <w:sz w:val="18"/>
-          <w:szCs w:val="18"/>
-          <w:lang w:val="en-US" w:eastAsia="pt-BR"/>
-        </w:rPr>
-        <w:t xml:space="preserve"> </w:t>
-      </w:r>
-      <w:proofErr w:type="spellStart"/>
-      <w:r>
-        <w:rPr>
-          <w:rFonts w:ascii="Menlo" w:eastAsia="Times New Roman" w:hAnsi="Menlo" w:cs="Menlo"/>
-          <w:i/>
-          <w:iCs/>
-          <w:color w:val="D4D4D4"/>
-          <w:sz w:val="18"/>
-          <w:szCs w:val="18"/>
-          <w:lang w:val="en-US" w:eastAsia="pt-BR"/>
-        </w:rPr>
-        <w:t>ebac</w:t>
-      </w:r>
-      <w:proofErr w:type="spellEnd"/>
-      <w:r>
-        <w:rPr>
-          <w:rFonts w:ascii="Menlo" w:eastAsia="Times New Roman" w:hAnsi="Menlo" w:cs="Menlo"/>
-          <w:i/>
-          <w:iCs/>
-          <w:color w:val="D4D4D4"/>
-          <w:sz w:val="18"/>
-          <w:szCs w:val="18"/>
-          <w:lang w:val="en-US" w:eastAsia="pt-BR"/>
-        </w:rPr>
-        <w:t>-network</w:t>
-      </w:r>
-      <w:r>
-        <w:rPr>
-          <w:rFonts w:ascii="Menlo" w:eastAsia="Times New Roman" w:hAnsi="Menlo" w:cs="Menlo"/>
-          <w:i/>
-          <w:iCs/>
-          <w:color w:val="D4D4D4"/>
-          <w:sz w:val="18"/>
-          <w:szCs w:val="18"/>
-          <w:lang w:val="en-US" w:eastAsia="pt-BR"/>
-        </w:rPr>
-        <w:t xml:space="preserve"> </w:t>
-      </w:r>
-      <w:proofErr w:type="spellStart"/>
-      <w:r>
-        <w:rPr>
-          <w:rFonts w:ascii="Menlo" w:eastAsia="Times New Roman" w:hAnsi="Menlo" w:cs="Menlo"/>
-          <w:i/>
-          <w:iCs/>
-          <w:color w:val="D4D4D4"/>
-          <w:sz w:val="18"/>
-          <w:szCs w:val="18"/>
-          <w:lang w:val="en-US" w:eastAsia="pt-BR"/>
-        </w:rPr>
-        <w:t>ernestosbarbosa</w:t>
-      </w:r>
-      <w:proofErr w:type="spellEnd"/>
-      <w:r>
-        <w:rPr>
-          <w:rFonts w:ascii="Menlo" w:eastAsia="Times New Roman" w:hAnsi="Menlo" w:cs="Menlo"/>
-          <w:i/>
-          <w:iCs/>
-          <w:color w:val="D4D4D4"/>
-          <w:sz w:val="18"/>
-          <w:szCs w:val="18"/>
-          <w:lang w:val="en-US" w:eastAsia="pt-BR"/>
-        </w:rPr>
-        <w:t>/</w:t>
-      </w:r>
-      <w:proofErr w:type="spellStart"/>
-      <w:proofErr w:type="gramStart"/>
-      <w:r>
-        <w:rPr>
-          <w:rFonts w:ascii="Menlo" w:eastAsia="Times New Roman" w:hAnsi="Menlo" w:cs="Menlo"/>
-          <w:i/>
-          <w:iCs/>
-          <w:color w:val="D4D4D4"/>
-          <w:sz w:val="18"/>
-          <w:szCs w:val="18"/>
-          <w:lang w:val="en-US" w:eastAsia="pt-BR"/>
-        </w:rPr>
-        <w:t>lojaebac</w:t>
-      </w:r>
-      <w:r>
-        <w:rPr>
-          <w:rFonts w:ascii="Menlo" w:eastAsia="Times New Roman" w:hAnsi="Menlo" w:cs="Menlo"/>
-          <w:i/>
-          <w:iCs/>
-          <w:color w:val="D4D4D4"/>
-          <w:sz w:val="18"/>
-          <w:szCs w:val="18"/>
-          <w:lang w:val="en-US" w:eastAsia="pt-BR"/>
-        </w:rPr>
         <w:t>:latest</w:t>
       </w:r>
-      <w:proofErr w:type="spellEnd"/>
-      <w:proofErr w:type="gramEnd"/>
     </w:p>
     <w:p>
       <w:pPr>
@@ -3722,19 +3372,8 @@
           <w:sz w:val="24"/>
           <w:szCs w:val="24"/>
         </w:rPr>
-        <w:t xml:space="preserve"> critérios de aceitação usando a linguagem </w:t>
-      </w:r>
-      <w:proofErr w:type="spellStart"/>
-      <w:r>
-        <w:rPr>
-          <w:rFonts w:ascii="Arial" w:hAnsi="Arial" w:cs="Arial"/>
-          <w:color w:val="000000" w:themeColor="text1"/>
-          <w:sz w:val="24"/>
-          <w:szCs w:val="24"/>
-        </w:rPr>
-        <w:t>Gherkin</w:t>
-      </w:r>
-      <w:proofErr w:type="spellEnd"/>
+        <w:t xml:space="preserve"> critérios de aceitação usando a linguagem Gherkin</w:t>
+      </w:r>
       <w:r>
         <w:rPr>
           <w:rFonts w:ascii="Arial" w:hAnsi="Arial" w:cs="Arial"/>
@@ -5417,27 +5056,7 @@
           <w:sz w:val="24"/>
           <w:szCs w:val="24"/>
         </w:rPr>
-        <w:t xml:space="preserve"> Resposta 200 OK, JSON com {"valido": </w:t>
-      </w:r>
-      <w:proofErr w:type="spellStart"/>
-      <w:r>
-        <w:rPr>
-          <w:rFonts w:ascii="Arial" w:hAnsi="Arial" w:cs="Arial"/>
-          <w:color w:val="000000" w:themeColor="text1"/>
-          <w:sz w:val="24"/>
-          <w:szCs w:val="24"/>
-        </w:rPr>
-        <w:t>true</w:t>
-      </w:r>
-      <w:proofErr w:type="spellEnd"/>
-      <w:r>
-        <w:rPr>
-          <w:rFonts w:ascii="Arial" w:hAnsi="Arial" w:cs="Arial"/>
-          <w:color w:val="000000" w:themeColor="text1"/>
-          <w:sz w:val="24"/>
-          <w:szCs w:val="24"/>
-        </w:rPr>
-        <w:t>} e detalhes do desconto.</w:t>
+        <w:t> Resposta 200 OK, JSON com {"valido": true} e detalhes do desconto.</w:t>
       </w:r>
     </w:p>
     <w:p>
@@ -5691,27 +5310,7 @@
           <w:sz w:val="24"/>
           <w:szCs w:val="24"/>
         </w:rPr>
-        <w:t> Resposta adequada (</w:t>
-      </w:r>
-      <w:proofErr w:type="spellStart"/>
-      <w:r>
-        <w:rPr>
-          <w:rFonts w:ascii="Arial" w:hAnsi="Arial" w:cs="Arial"/>
-          <w:color w:val="000000" w:themeColor="text1"/>
-          <w:sz w:val="24"/>
-          <w:szCs w:val="24"/>
-        </w:rPr>
-        <w:t>ex</w:t>
-      </w:r>
-      <w:proofErr w:type="spellEnd"/>
-      <w:r>
-        <w:rPr>
-          <w:rFonts w:ascii="Arial" w:hAnsi="Arial" w:cs="Arial"/>
-          <w:color w:val="000000" w:themeColor="text1"/>
-          <w:sz w:val="24"/>
-          <w:szCs w:val="24"/>
-        </w:rPr>
-        <w:t>: 200 com {"valido": false} ou 400), JSON com {"valido": false, "mensagem": "Cupom expirado"}.</w:t>
+        <w:t> Resposta adequada (ex: 200 com {"valido": false} ou 400), JSON com {"valido": false, "mensagem": "Cupom expirado"}.</w:t>
       </w:r>
     </w:p>
     <w:p>
@@ -5838,47 +5437,7 @@
           <w:sz w:val="24"/>
           <w:szCs w:val="24"/>
         </w:rPr>
-        <w:t xml:space="preserve"> Resposta 400 </w:t>
-      </w:r>
-      <w:proofErr w:type="spellStart"/>
-      <w:r>
-        <w:rPr>
-          <w:rFonts w:ascii="Arial" w:hAnsi="Arial" w:cs="Arial"/>
-          <w:color w:val="000000" w:themeColor="text1"/>
-          <w:sz w:val="24"/>
-          <w:szCs w:val="24"/>
-        </w:rPr>
-        <w:t>Bad</w:t>
-      </w:r>
-      <w:proofErr w:type="spellEnd"/>
-      <w:r>
-        <w:rPr>
-          <w:rFonts w:ascii="Arial" w:hAnsi="Arial" w:cs="Arial"/>
-          <w:color w:val="000000" w:themeColor="text1"/>
-          <w:sz w:val="24"/>
-          <w:szCs w:val="24"/>
-        </w:rPr>
-        <w:t xml:space="preserve"> </w:t>
-      </w:r>
-      <w:proofErr w:type="spellStart"/>
-      <w:r>
-        <w:rPr>
-          <w:rFonts w:ascii="Arial" w:hAnsi="Arial" w:cs="Arial"/>
-          <w:color w:val="000000" w:themeColor="text1"/>
-          <w:sz w:val="24"/>
-          <w:szCs w:val="24"/>
-        </w:rPr>
-        <w:t>Request</w:t>
-      </w:r>
-      <w:proofErr w:type="spellEnd"/>
-      <w:r>
-        <w:rPr>
-          <w:rFonts w:ascii="Arial" w:hAnsi="Arial" w:cs="Arial"/>
-          <w:color w:val="000000" w:themeColor="text1"/>
-          <w:sz w:val="24"/>
-          <w:szCs w:val="24"/>
-        </w:rPr>
-        <w:t>, JSON com mensagem de erro sobre campo obrigatório.</w:t>
+        <w:t> Resposta 400 Bad Request, JSON com mensagem de erro sobre campo obrigatório.</w:t>
       </w:r>
     </w:p>
     <w:p>
@@ -6012,27 +5571,7 @@
           <w:sz w:val="24"/>
           <w:szCs w:val="24"/>
         </w:rPr>
-        <w:t xml:space="preserve">Deixe o repositório </w:t>
-      </w:r>
-      <w:proofErr w:type="spellStart"/>
-      <w:r>
-        <w:rPr>
-          <w:rFonts w:ascii="Arial" w:hAnsi="Arial" w:cs="Arial"/>
-          <w:color w:val="000000" w:themeColor="text1"/>
-          <w:sz w:val="24"/>
-          <w:szCs w:val="24"/>
-        </w:rPr>
-        <w:t>publico</w:t>
-      </w:r>
-      <w:proofErr w:type="spellEnd"/>
-      <w:r>
-        <w:rPr>
-          <w:rFonts w:ascii="Arial" w:hAnsi="Arial" w:cs="Arial"/>
-          <w:color w:val="000000" w:themeColor="text1"/>
-          <w:sz w:val="24"/>
-          <w:szCs w:val="24"/>
-        </w:rPr>
-        <w:t xml:space="preserve"> até a análise dos tutores;</w:t>
+        <w:t>Deixe o repositório publico até a análise dos tutores;</w:t>
       </w:r>
     </w:p>
     <w:p>
@@ -6167,9 +5706,8 @@
           <w:color w:val="000000" w:themeColor="text1"/>
           <w:sz w:val="24"/>
           <w:szCs w:val="24"/>
-          <w:highlight w:val="yellow"/>
-        </w:rPr>
-        <w:t>&lt;cole o link aqui&gt;</w:t>
+        </w:rPr>
+        <w:t>https://github.com/Ieozin/TCC-EBAC-QE</w:t>
       </w:r>
     </w:p>
     <w:p>
@@ -6238,147 +5776,7 @@
           <w:sz w:val="24"/>
           <w:szCs w:val="24"/>
         </w:rPr>
-        <w:t xml:space="preserve">A escolha do Cypress para automação de UI se deu por sua arquitetura moderna que executa testes diretamente no navegador, proporcionando maior velocidade e confiabilidade. Sua API intuitiva, recursos integrados como </w:t>
-      </w:r>
-      <w:proofErr w:type="spellStart"/>
-      <w:r>
-        <w:rPr>
-          <w:rFonts w:ascii="Arial" w:hAnsi="Arial" w:cs="Arial"/>
-          <w:color w:val="000000" w:themeColor="text1"/>
-          <w:sz w:val="24"/>
-          <w:szCs w:val="24"/>
-        </w:rPr>
-        <w:t>assertions</w:t>
-      </w:r>
-      <w:proofErr w:type="spellEnd"/>
-      <w:r>
-        <w:rPr>
-          <w:rFonts w:ascii="Arial" w:hAnsi="Arial" w:cs="Arial"/>
-          <w:color w:val="000000" w:themeColor="text1"/>
-          <w:sz w:val="24"/>
-          <w:szCs w:val="24"/>
-        </w:rPr>
-        <w:t xml:space="preserve"> e </w:t>
-      </w:r>
-      <w:proofErr w:type="spellStart"/>
-      <w:r>
-        <w:rPr>
-          <w:rFonts w:ascii="Arial" w:hAnsi="Arial" w:cs="Arial"/>
-          <w:color w:val="000000" w:themeColor="text1"/>
-          <w:sz w:val="24"/>
-          <w:szCs w:val="24"/>
-        </w:rPr>
-        <w:t>mocks</w:t>
-      </w:r>
-      <w:proofErr w:type="spellEnd"/>
-      <w:r>
-        <w:rPr>
-          <w:rFonts w:ascii="Arial" w:hAnsi="Arial" w:cs="Arial"/>
-          <w:color w:val="000000" w:themeColor="text1"/>
-          <w:sz w:val="24"/>
-          <w:szCs w:val="24"/>
-        </w:rPr>
-        <w:t xml:space="preserve">, e a facilidade de debug com snapshots e vídeos são ideais para o escopo deste projeto. Além disso, sendo baseado em </w:t>
-      </w:r>
-      <w:proofErr w:type="spellStart"/>
-      <w:r>
-        <w:rPr>
-          <w:rFonts w:ascii="Arial" w:hAnsi="Arial" w:cs="Arial"/>
-          <w:color w:val="000000" w:themeColor="text1"/>
-          <w:sz w:val="24"/>
-          <w:szCs w:val="24"/>
-        </w:rPr>
-        <w:t>JavaScript</w:t>
-      </w:r>
-      <w:proofErr w:type="spellEnd"/>
-      <w:r>
-        <w:rPr>
-          <w:rFonts w:ascii="Arial" w:hAnsi="Arial" w:cs="Arial"/>
-          <w:color w:val="000000" w:themeColor="text1"/>
-          <w:sz w:val="24"/>
-          <w:szCs w:val="24"/>
-        </w:rPr>
-        <w:t>, alinha-se com as outras ferramentas de automação escolhidas (</w:t>
-      </w:r>
-      <w:proofErr w:type="spellStart"/>
-      <w:r>
-        <w:rPr>
-          <w:rFonts w:ascii="Arial" w:hAnsi="Arial" w:cs="Arial"/>
-          <w:color w:val="000000" w:themeColor="text1"/>
-          <w:sz w:val="24"/>
-          <w:szCs w:val="24"/>
-        </w:rPr>
-        <w:t>Supertest</w:t>
-      </w:r>
-      <w:proofErr w:type="spellEnd"/>
-      <w:r>
-        <w:rPr>
-          <w:rFonts w:ascii="Arial" w:hAnsi="Arial" w:cs="Arial"/>
-          <w:color w:val="000000" w:themeColor="text1"/>
-          <w:sz w:val="24"/>
-          <w:szCs w:val="24"/>
-        </w:rPr>
-        <w:t xml:space="preserve">, K6), promovendo consistência no </w:t>
-      </w:r>
-      <w:proofErr w:type="spellStart"/>
-      <w:r>
-        <w:rPr>
-          <w:rFonts w:ascii="Arial" w:hAnsi="Arial" w:cs="Arial"/>
-          <w:color w:val="000000" w:themeColor="text1"/>
-          <w:sz w:val="24"/>
-          <w:szCs w:val="24"/>
-        </w:rPr>
-        <w:t>stack</w:t>
-      </w:r>
-      <w:proofErr w:type="spellEnd"/>
-      <w:r>
-        <w:rPr>
-          <w:rFonts w:ascii="Arial" w:hAnsi="Arial" w:cs="Arial"/>
-          <w:color w:val="000000" w:themeColor="text1"/>
-          <w:sz w:val="24"/>
-          <w:szCs w:val="24"/>
-        </w:rPr>
-        <w:t xml:space="preserve"> tecnológico. Comparado ao </w:t>
-      </w:r>
-      <w:proofErr w:type="spellStart"/>
-      <w:r>
-        <w:rPr>
-          <w:rFonts w:ascii="Arial" w:hAnsi="Arial" w:cs="Arial"/>
-          <w:color w:val="000000" w:themeColor="text1"/>
-          <w:sz w:val="24"/>
-          <w:szCs w:val="24"/>
-        </w:rPr>
-        <w:t>Selenium</w:t>
-      </w:r>
-      <w:proofErr w:type="spellEnd"/>
-      <w:r>
-        <w:rPr>
-          <w:rFonts w:ascii="Arial" w:hAnsi="Arial" w:cs="Arial"/>
-          <w:color w:val="000000" w:themeColor="text1"/>
-          <w:sz w:val="24"/>
-          <w:szCs w:val="24"/>
-        </w:rPr>
-        <w:t xml:space="preserve">, o Cypress oferece uma curva de aprendizado mais suave e configuração simplificada. Em relação ao </w:t>
-      </w:r>
-      <w:proofErr w:type="spellStart"/>
-      <w:r>
-        <w:rPr>
-          <w:rFonts w:ascii="Arial" w:hAnsi="Arial" w:cs="Arial"/>
-          <w:color w:val="000000" w:themeColor="text1"/>
-          <w:sz w:val="24"/>
-          <w:szCs w:val="24"/>
-        </w:rPr>
-        <w:t>Playwright</w:t>
-      </w:r>
-      <w:proofErr w:type="spellEnd"/>
-      <w:r>
-        <w:rPr>
-          <w:rFonts w:ascii="Arial" w:hAnsi="Arial" w:cs="Arial"/>
-          <w:color w:val="000000" w:themeColor="text1"/>
-          <w:sz w:val="24"/>
-          <w:szCs w:val="24"/>
-        </w:rPr>
-        <w:t>, embora promissor, o Cypress possui uma comunidade e um conjunto de recursos de relatórios mais consolidados no momento, o que é benéfico para um TCC.</w:t>
+        <w:t>A escolha do Cypress para automação de UI se deu por sua arquitetura moderna que executa testes diretamente no navegador, proporcionando maior velocidade e confiabilidade. Sua API intuitiva, recursos integrados como assertions e mocks, e a facilidade de debug com snapshots e vídeos são ideais para o escopo deste projeto. Além disso, sendo baseado em JavaScript, alinha-se com as outras ferramentas de automação escolhidas (Supertest, K6), promovendo consistência no stack tecnológico. Comparado ao Selenium, o Cypress oferece uma curva de aprendizado mais suave e configuração simplificada. Em relação ao Playwright, embora promissor, o Cypress possui uma comunidade e um conjunto de recursos de relatórios mais consolidados no momento, o que é benéfico para um TCC.</w:t>
       </w:r>
     </w:p>
     <w:p>
@@ -6487,27 +5885,7 @@
           <w:sz w:val="24"/>
           <w:szCs w:val="24"/>
         </w:rPr>
-        <w:t xml:space="preserve">Você deve utilizar a ferramenta </w:t>
-      </w:r>
-      <w:proofErr w:type="spellStart"/>
-      <w:r>
-        <w:rPr>
-          <w:rFonts w:ascii="Arial" w:hAnsi="Arial" w:cs="Arial"/>
-          <w:color w:val="000000" w:themeColor="text1"/>
-          <w:sz w:val="24"/>
-          <w:szCs w:val="24"/>
-        </w:rPr>
-        <w:t>Supertest</w:t>
-      </w:r>
-      <w:proofErr w:type="spellEnd"/>
-      <w:r>
-        <w:rPr>
-          <w:rFonts w:ascii="Arial" w:hAnsi="Arial" w:cs="Arial"/>
-          <w:color w:val="000000" w:themeColor="text1"/>
-          <w:sz w:val="24"/>
-          <w:szCs w:val="24"/>
-        </w:rPr>
-        <w:t xml:space="preserve"> para criar seus testes de API</w:t>
+        <w:t>Você deve utilizar a ferramenta Supertest para criar seus testes de API</w:t>
       </w:r>
     </w:p>
     <w:p>
@@ -6616,27 +5994,7 @@
           <w:sz w:val="24"/>
           <w:szCs w:val="24"/>
         </w:rPr>
-        <w:t xml:space="preserve">Considere para os </w:t>
-      </w:r>
-      <w:proofErr w:type="spellStart"/>
-      <w:r>
-        <w:rPr>
-          <w:rFonts w:ascii="Arial" w:hAnsi="Arial" w:cs="Arial"/>
-          <w:color w:val="000000" w:themeColor="text1"/>
-          <w:sz w:val="24"/>
-          <w:szCs w:val="24"/>
-        </w:rPr>
-        <w:t>APPs</w:t>
-      </w:r>
-      <w:proofErr w:type="spellEnd"/>
-      <w:r>
-        <w:rPr>
-          <w:rFonts w:ascii="Arial" w:hAnsi="Arial" w:cs="Arial"/>
-          <w:color w:val="000000" w:themeColor="text1"/>
-          <w:sz w:val="24"/>
-          <w:szCs w:val="24"/>
-        </w:rPr>
-        <w:t xml:space="preserve"> apenas a funcionalidade de </w:t>
+        <w:t xml:space="preserve">Considere para os APPs apenas a funcionalidade de </w:t>
       </w:r>
       <w:r>
         <w:rPr>
@@ -6698,7 +6056,6 @@
         </w:rPr>
         <w:t xml:space="preserve">Você pode encontrar os </w:t>
       </w:r>
-      <w:proofErr w:type="spellStart"/>
       <w:r>
         <w:rPr>
           <w:rFonts w:ascii="Arial" w:hAnsi="Arial" w:cs="Arial"/>
@@ -6715,17 +6072,7 @@
           <w:sz w:val="24"/>
           <w:szCs w:val="24"/>
         </w:rPr>
-        <w:t>s</w:t>
-      </w:r>
-      <w:proofErr w:type="spellEnd"/>
-      <w:r>
-        <w:rPr>
-          <w:rFonts w:ascii="Arial" w:hAnsi="Arial" w:cs="Arial"/>
-          <w:color w:val="000000" w:themeColor="text1"/>
-          <w:sz w:val="24"/>
-          <w:szCs w:val="24"/>
-        </w:rPr>
-        <w:t xml:space="preserve"> em:</w:t>
+        <w:t>s em:</w:t>
       </w:r>
     </w:p>
     <w:p>
@@ -6894,7 +6241,6 @@
         </w:rPr>
         <w:t xml:space="preserve">Utilize ao menos um </w:t>
       </w:r>
-      <w:proofErr w:type="spellStart"/>
       <w:r>
         <w:rPr>
           <w:rFonts w:ascii="Arial" w:hAnsi="Arial" w:cs="Arial"/>
@@ -6904,33 +6250,8 @@
           <w:sz w:val="24"/>
           <w:szCs w:val="24"/>
         </w:rPr>
-        <w:t>Testing</w:t>
-      </w:r>
-      <w:proofErr w:type="spellEnd"/>
-      <w:r>
-        <w:rPr>
-          <w:rFonts w:ascii="Arial" w:hAnsi="Arial" w:cs="Arial"/>
-          <w:i/>
-          <w:iCs/>
-          <w:color w:val="000000" w:themeColor="text1"/>
-          <w:sz w:val="24"/>
-          <w:szCs w:val="24"/>
-        </w:rPr>
-        <w:t xml:space="preserve"> </w:t>
-      </w:r>
-      <w:proofErr w:type="spellStart"/>
-      <w:r>
-        <w:rPr>
-          <w:rFonts w:ascii="Arial" w:hAnsi="Arial" w:cs="Arial"/>
-          <w:i/>
-          <w:iCs/>
-          <w:color w:val="000000" w:themeColor="text1"/>
-          <w:sz w:val="24"/>
-          <w:szCs w:val="24"/>
-        </w:rPr>
-        <w:t>Pattern</w:t>
-      </w:r>
-      <w:proofErr w:type="spellEnd"/>
+        <w:t>Testing Pattern</w:t>
+      </w:r>
       <w:r>
         <w:rPr>
           <w:rFonts w:ascii="Arial" w:hAnsi="Arial" w:cs="Arial"/>
@@ -7293,19 +6614,8 @@
           <w:sz w:val="24"/>
           <w:szCs w:val="24"/>
         </w:rPr>
-        <w:t xml:space="preserve">Github </w:t>
-      </w:r>
-      <w:proofErr w:type="spellStart"/>
-      <w:r>
-        <w:rPr>
-          <w:rFonts w:ascii="Arial" w:hAnsi="Arial" w:cs="Arial"/>
-          <w:color w:val="000000" w:themeColor="text1"/>
-          <w:sz w:val="24"/>
-          <w:szCs w:val="24"/>
-        </w:rPr>
-        <w:t>Actions</w:t>
-      </w:r>
-      <w:proofErr w:type="spellEnd"/>
+        <w:t>Github Actions</w:t>
+      </w:r>
     </w:p>
     <w:p>
       <w:pPr>
@@ -7597,27 +6907,7 @@
           <w:sz w:val="24"/>
           <w:szCs w:val="24"/>
         </w:rPr>
-        <w:t>-</w:t>
-      </w:r>
-      <w:proofErr w:type="spellStart"/>
-      <w:r>
-        <w:rPr>
-          <w:rFonts w:ascii="Arial" w:hAnsi="Arial" w:cs="Arial"/>
-          <w:color w:val="000000" w:themeColor="text1"/>
-          <w:sz w:val="24"/>
-          <w:szCs w:val="24"/>
-        </w:rPr>
-        <w:t>RampUp</w:t>
-      </w:r>
-      <w:proofErr w:type="spellEnd"/>
-      <w:r>
-        <w:rPr>
-          <w:rFonts w:ascii="Arial" w:hAnsi="Arial" w:cs="Arial"/>
-          <w:color w:val="000000" w:themeColor="text1"/>
-          <w:sz w:val="24"/>
-          <w:szCs w:val="24"/>
-        </w:rPr>
-        <w:t>: 20 segundos</w:t>
+        <w:t>-RampUp: 20 segundos</w:t>
       </w:r>
       <w:r>
         <w:rPr>
@@ -7659,28 +6949,15 @@
         </w:rPr>
         <w:t xml:space="preserve"> / </w:t>
       </w:r>
-      <w:proofErr w:type="spellStart"/>
-      <w:proofErr w:type="gramStart"/>
-      <w:r>
-        <w:rPr>
-          <w:rFonts w:ascii="Arial" w:hAnsi="Arial" w:cs="Arial"/>
-          <w:color w:val="000000" w:themeColor="text1"/>
-          <w:sz w:val="24"/>
-          <w:szCs w:val="24"/>
-        </w:rPr>
-        <w:t>psw!ebac</w:t>
-      </w:r>
-      <w:proofErr w:type="gramEnd"/>
-      <w:r>
-        <w:rPr>
-          <w:rFonts w:ascii="Arial" w:hAnsi="Arial" w:cs="Arial"/>
-          <w:color w:val="000000" w:themeColor="text1"/>
-          <w:sz w:val="24"/>
-          <w:szCs w:val="24"/>
-        </w:rPr>
-        <w:t>@test</w:t>
-      </w:r>
-      <w:proofErr w:type="spellEnd"/>
+      <w:r>
+        <w:rPr>
+          <w:rFonts w:ascii="Arial" w:hAnsi="Arial" w:cs="Arial"/>
+          <w:color w:val="000000" w:themeColor="text1"/>
+          <w:sz w:val="24"/>
+          <w:szCs w:val="24"/>
+        </w:rPr>
+        <w:t>psw!ebac@test</w:t>
+      </w:r>
       <w:r>
         <w:rPr>
           <w:rFonts w:ascii="Arial" w:hAnsi="Arial" w:cs="Arial"/>
@@ -7726,28 +7003,15 @@
         </w:rPr>
         <w:t xml:space="preserve"> / </w:t>
       </w:r>
-      <w:proofErr w:type="spellStart"/>
-      <w:proofErr w:type="gramStart"/>
-      <w:r>
-        <w:rPr>
-          <w:rFonts w:ascii="Arial" w:hAnsi="Arial" w:cs="Arial"/>
-          <w:color w:val="000000" w:themeColor="text1"/>
-          <w:sz w:val="24"/>
-          <w:szCs w:val="24"/>
-        </w:rPr>
-        <w:t>psw!ebac</w:t>
-      </w:r>
-      <w:proofErr w:type="gramEnd"/>
-      <w:r>
-        <w:rPr>
-          <w:rFonts w:ascii="Arial" w:hAnsi="Arial" w:cs="Arial"/>
-          <w:color w:val="000000" w:themeColor="text1"/>
-          <w:sz w:val="24"/>
-          <w:szCs w:val="24"/>
-        </w:rPr>
-        <w:t>@test</w:t>
-      </w:r>
-      <w:proofErr w:type="spellEnd"/>
+      <w:r>
+        <w:rPr>
+          <w:rFonts w:ascii="Arial" w:hAnsi="Arial" w:cs="Arial"/>
+          <w:color w:val="000000" w:themeColor="text1"/>
+          <w:sz w:val="24"/>
+          <w:szCs w:val="24"/>
+        </w:rPr>
+        <w:t>psw!ebac@test</w:t>
+      </w:r>
       <w:r>
         <w:rPr>
           <w:rFonts w:ascii="Arial" w:hAnsi="Arial" w:cs="Arial"/>
@@ -7800,30 +7064,8 @@
           <w:sz w:val="24"/>
           <w:szCs w:val="24"/>
         </w:rPr>
-        <w:t xml:space="preserve"> </w:t>
-      </w:r>
-      <w:proofErr w:type="spellStart"/>
-      <w:proofErr w:type="gramStart"/>
-      <w:r>
-        <w:rPr>
-          <w:rFonts w:ascii="Arial" w:hAnsi="Arial" w:cs="Arial"/>
-          <w:color w:val="000000" w:themeColor="text1"/>
-          <w:sz w:val="24"/>
-          <w:szCs w:val="24"/>
-        </w:rPr>
-        <w:t>psw!ebac</w:t>
-      </w:r>
-      <w:proofErr w:type="gramEnd"/>
-      <w:r>
-        <w:rPr>
-          <w:rFonts w:ascii="Arial" w:hAnsi="Arial" w:cs="Arial"/>
-          <w:color w:val="000000" w:themeColor="text1"/>
-          <w:sz w:val="24"/>
-          <w:szCs w:val="24"/>
-        </w:rPr>
-        <w:t>@test</w:t>
-      </w:r>
-      <w:proofErr w:type="spellEnd"/>
+        <w:t xml:space="preserve"> psw!ebac@test</w:t>
+      </w:r>
       <w:r>
         <w:rPr>
           <w:rFonts w:ascii="Arial" w:hAnsi="Arial" w:cs="Arial"/>
@@ -7869,28 +7111,15 @@
         </w:rPr>
         <w:t xml:space="preserve"> / </w:t>
       </w:r>
-      <w:proofErr w:type="spellStart"/>
-      <w:proofErr w:type="gramStart"/>
-      <w:r>
-        <w:rPr>
-          <w:rFonts w:ascii="Arial" w:hAnsi="Arial" w:cs="Arial"/>
-          <w:color w:val="000000" w:themeColor="text1"/>
-          <w:sz w:val="24"/>
-          <w:szCs w:val="24"/>
-        </w:rPr>
-        <w:t>psw!ebac</w:t>
-      </w:r>
-      <w:proofErr w:type="gramEnd"/>
-      <w:r>
-        <w:rPr>
-          <w:rFonts w:ascii="Arial" w:hAnsi="Arial" w:cs="Arial"/>
-          <w:color w:val="000000" w:themeColor="text1"/>
-          <w:sz w:val="24"/>
-          <w:szCs w:val="24"/>
-        </w:rPr>
-        <w:t>@test</w:t>
-      </w:r>
-      <w:proofErr w:type="spellEnd"/>
+      <w:r>
+        <w:rPr>
+          <w:rFonts w:ascii="Arial" w:hAnsi="Arial" w:cs="Arial"/>
+          <w:color w:val="000000" w:themeColor="text1"/>
+          <w:sz w:val="24"/>
+          <w:szCs w:val="24"/>
+        </w:rPr>
+        <w:t>psw!ebac@test</w:t>
+      </w:r>
       <w:r>
         <w:rPr>
           <w:rFonts w:ascii="Arial" w:hAnsi="Arial" w:cs="Arial"/>
@@ -7936,28 +7165,15 @@
         </w:rPr>
         <w:t xml:space="preserve"> / </w:t>
       </w:r>
-      <w:proofErr w:type="spellStart"/>
-      <w:proofErr w:type="gramStart"/>
-      <w:r>
-        <w:rPr>
-          <w:rFonts w:ascii="Arial" w:hAnsi="Arial" w:cs="Arial"/>
-          <w:color w:val="000000" w:themeColor="text1"/>
-          <w:sz w:val="24"/>
-          <w:szCs w:val="24"/>
-        </w:rPr>
-        <w:t>psw!ebac</w:t>
-      </w:r>
-      <w:proofErr w:type="gramEnd"/>
-      <w:r>
-        <w:rPr>
-          <w:rFonts w:ascii="Arial" w:hAnsi="Arial" w:cs="Arial"/>
-          <w:color w:val="000000" w:themeColor="text1"/>
-          <w:sz w:val="24"/>
-          <w:szCs w:val="24"/>
-        </w:rPr>
-        <w:t>@test</w:t>
-      </w:r>
-      <w:proofErr w:type="spellEnd"/>
+      <w:r>
+        <w:rPr>
+          <w:rFonts w:ascii="Arial" w:hAnsi="Arial" w:cs="Arial"/>
+          <w:color w:val="000000" w:themeColor="text1"/>
+          <w:sz w:val="24"/>
+          <w:szCs w:val="24"/>
+        </w:rPr>
+        <w:t>psw!ebac@test</w:t>
+      </w:r>
       <w:r>
         <w:rPr>
           <w:rFonts w:ascii="Arial" w:hAnsi="Arial" w:cs="Arial"/>
@@ -11580,6 +10796,7 @@
   <w:style w:type="character" w:default="1" w:styleId="Fontepargpadro">
     <w:name w:val="Default Paragraph Font"/>
     <w:uiPriority w:val="1"/>
+    <w:semiHidden/>
     <w:unhideWhenUsed/>
   </w:style>
   <w:style w:type="table" w:default="1" w:styleId="Tabelanormal">

</xml_diff>

<commit_message>
Alteração em documento word
</commit_message>
<xml_diff>
--- a/TCC_Leonardo.docx
+++ b/TCC_Leonardo.docx
@@ -4,8 +4,6 @@
   <w:body>
     <w:p>
       <w:pPr>
-        <w:spacing w:after="0" w:line="240" w:lineRule="auto"/>
-        <w:jc w:val="center"/>
         <w:rPr>
           <w:rFonts w:ascii="Times New Roman" w:eastAsia="Times New Roman" w:hAnsi="Times New Roman" w:cs="Times New Roman"/>
           <w:sz w:val="24"/>
@@ -13,6 +11,17 @@
           <w:lang w:eastAsia="pt-BR"/>
         </w:rPr>
       </w:pPr>
+      <w:proofErr w:type="spellStart"/>
+      <w:r>
+        <w:rPr>
+          <w:rFonts w:ascii="Times New Roman" w:eastAsia="Times New Roman" w:hAnsi="Times New Roman" w:cs="Times New Roman"/>
+          <w:sz w:val="24"/>
+          <w:szCs w:val="24"/>
+          <w:lang w:eastAsia="pt-BR"/>
+        </w:rPr>
+        <w:t>co</w:t>
+      </w:r>
+      <w:proofErr w:type="spellEnd"/>
       <w:r>
         <w:rPr>
           <w:rFonts w:ascii="Times New Roman" w:eastAsia="Times New Roman" w:hAnsi="Times New Roman" w:cs="Times New Roman"/>
@@ -367,7 +376,87 @@
           <w:sz w:val="24"/>
           <w:szCs w:val="24"/>
         </w:rPr>
-        <w:t>Este trabalho de conclusão de curso apresenta uma estratégia de testes abrangente para o e-commerce EBAC Shop. O objetivo principal foi garantir a qualidade das funcionalidades chave, como login, adição de itens ao carrinho e API de cupons, além de novas funcionalidades como catálogo de produtos e painel do cliente. Foram definidos critérios de aceitação em Gherkin, criados casos de teste manuais e automatizados para UI (Cypress), API (Supertest) e Mobile (Appium para Android/iOS), e testes de performance (K6). A integração contínua foi implementada com GitHub Actions para execução automática dos testes</w:t>
+        <w:t xml:space="preserve">Este trabalho de conclusão de curso apresenta uma estratégia de testes abrangente para o e-commerce EBAC Shop. O objetivo principal foi garantir a qualidade das funcionalidades chave, como login, adição de itens ao carrinho e API de cupons, além de novas funcionalidades como catálogo de produtos e painel do cliente. Foram definidos critérios de aceitação em </w:t>
+      </w:r>
+      <w:proofErr w:type="spellStart"/>
+      <w:r>
+        <w:rPr>
+          <w:rFonts w:ascii="Arial" w:eastAsia="Arial" w:hAnsi="Arial" w:cs="Arial"/>
+          <w:color w:val="000000" w:themeColor="text1"/>
+          <w:sz w:val="24"/>
+          <w:szCs w:val="24"/>
+        </w:rPr>
+        <w:t>Gherkin</w:t>
+      </w:r>
+      <w:proofErr w:type="spellEnd"/>
+      <w:r>
+        <w:rPr>
+          <w:rFonts w:ascii="Arial" w:eastAsia="Arial" w:hAnsi="Arial" w:cs="Arial"/>
+          <w:color w:val="000000" w:themeColor="text1"/>
+          <w:sz w:val="24"/>
+          <w:szCs w:val="24"/>
+        </w:rPr>
+        <w:t>, criados casos de teste manuais e automatizados para UI (Cypress), API (</w:t>
+      </w:r>
+      <w:proofErr w:type="spellStart"/>
+      <w:r>
+        <w:rPr>
+          <w:rFonts w:ascii="Arial" w:eastAsia="Arial" w:hAnsi="Arial" w:cs="Arial"/>
+          <w:color w:val="000000" w:themeColor="text1"/>
+          <w:sz w:val="24"/>
+          <w:szCs w:val="24"/>
+        </w:rPr>
+        <w:t>Supertest</w:t>
+      </w:r>
+      <w:proofErr w:type="spellEnd"/>
+      <w:r>
+        <w:rPr>
+          <w:rFonts w:ascii="Arial" w:eastAsia="Arial" w:hAnsi="Arial" w:cs="Arial"/>
+          <w:color w:val="000000" w:themeColor="text1"/>
+          <w:sz w:val="24"/>
+          <w:szCs w:val="24"/>
+        </w:rPr>
+        <w:t>) e Mobile (</w:t>
+      </w:r>
+      <w:proofErr w:type="spellStart"/>
+      <w:r>
+        <w:rPr>
+          <w:rFonts w:ascii="Arial" w:eastAsia="Arial" w:hAnsi="Arial" w:cs="Arial"/>
+          <w:color w:val="000000" w:themeColor="text1"/>
+          <w:sz w:val="24"/>
+          <w:szCs w:val="24"/>
+        </w:rPr>
+        <w:t>Appium</w:t>
+      </w:r>
+      <w:proofErr w:type="spellEnd"/>
+      <w:r>
+        <w:rPr>
+          <w:rFonts w:ascii="Arial" w:eastAsia="Arial" w:hAnsi="Arial" w:cs="Arial"/>
+          <w:color w:val="000000" w:themeColor="text1"/>
+          <w:sz w:val="24"/>
+          <w:szCs w:val="24"/>
+        </w:rPr>
+        <w:t xml:space="preserve"> para Android/iOS), e testes de performance (K6). A integração contínua foi implementada com GitHub </w:t>
+      </w:r>
+      <w:proofErr w:type="spellStart"/>
+      <w:r>
+        <w:rPr>
+          <w:rFonts w:ascii="Arial" w:eastAsia="Arial" w:hAnsi="Arial" w:cs="Arial"/>
+          <w:color w:val="000000" w:themeColor="text1"/>
+          <w:sz w:val="24"/>
+          <w:szCs w:val="24"/>
+        </w:rPr>
+        <w:t>Actions</w:t>
+      </w:r>
+      <w:proofErr w:type="spellEnd"/>
+      <w:r>
+        <w:rPr>
+          <w:rFonts w:ascii="Arial" w:eastAsia="Arial" w:hAnsi="Arial" w:cs="Arial"/>
+          <w:color w:val="000000" w:themeColor="text1"/>
+          <w:sz w:val="24"/>
+          <w:szCs w:val="24"/>
+        </w:rPr>
+        <w:t xml:space="preserve"> para execução automática dos testes</w:t>
       </w:r>
       <w:r>
         <w:rPr>
@@ -1850,7 +1939,47 @@
           <w:sz w:val="24"/>
           <w:szCs w:val="24"/>
         </w:rPr>
-        <w:t>A qualidade de software é um pilar fundamental para o sucesso de plataformas de e-commerce, impactando diretamente a experiência do usuário e a credibilidade da marca. Este trabalho tem como objetivo aplicar as metodologias e ferramentas de Quality Assurance aprendidas no curso Profissão: Engenheiro de Qualidade de Software da EBAC para realizar uma análise de qualidade completa da loja virtual EBAC Shop. Serão abordadas desde a criação da estratégia de testes, passando pela definição de critérios de aceitação e casos de teste, até a implementação de testes automatizados para diferentes plataformas (Web, API, Mobile), testes de performance e a configuração de um pipeline de integração contínua</w:t>
+        <w:t xml:space="preserve">A qualidade de software é um pilar fundamental para o sucesso de plataformas de e-commerce, impactando diretamente a experiência do usuário e a credibilidade da marca. Este trabalho tem como objetivo aplicar as metodologias e ferramentas de </w:t>
+      </w:r>
+      <w:proofErr w:type="spellStart"/>
+      <w:r>
+        <w:rPr>
+          <w:rFonts w:ascii="Arial" w:eastAsia="Arial" w:hAnsi="Arial" w:cs="Arial"/>
+          <w:color w:val="000000" w:themeColor="text1"/>
+          <w:sz w:val="24"/>
+          <w:szCs w:val="24"/>
+        </w:rPr>
+        <w:t>Quality</w:t>
+      </w:r>
+      <w:proofErr w:type="spellEnd"/>
+      <w:r>
+        <w:rPr>
+          <w:rFonts w:ascii="Arial" w:eastAsia="Arial" w:hAnsi="Arial" w:cs="Arial"/>
+          <w:color w:val="000000" w:themeColor="text1"/>
+          <w:sz w:val="24"/>
+          <w:szCs w:val="24"/>
+        </w:rPr>
+        <w:t xml:space="preserve"> </w:t>
+      </w:r>
+      <w:proofErr w:type="spellStart"/>
+      <w:r>
+        <w:rPr>
+          <w:rFonts w:ascii="Arial" w:eastAsia="Arial" w:hAnsi="Arial" w:cs="Arial"/>
+          <w:color w:val="000000" w:themeColor="text1"/>
+          <w:sz w:val="24"/>
+          <w:szCs w:val="24"/>
+        </w:rPr>
+        <w:t>Assurance</w:t>
+      </w:r>
+      <w:proofErr w:type="spellEnd"/>
+      <w:r>
+        <w:rPr>
+          <w:rFonts w:ascii="Arial" w:eastAsia="Arial" w:hAnsi="Arial" w:cs="Arial"/>
+          <w:color w:val="000000" w:themeColor="text1"/>
+          <w:sz w:val="24"/>
+          <w:szCs w:val="24"/>
+        </w:rPr>
+        <w:t xml:space="preserve"> aprendidas no curso Profissão: Engenheiro de Qualidade de Software da EBAC para realizar uma análise de qualidade completa da loja virtual EBAC Shop. Serão abordadas desde a criação da estratégia de testes, passando pela definição de critérios de aceitação e casos de teste, até a implementação de testes automatizados para diferentes plataformas (Web, API, Mobile), testes de performance e a configuração de um pipeline de integração contínua</w:t>
       </w:r>
       <w:r>
         <w:rPr>
@@ -2243,6 +2372,7 @@
         </w:rPr>
         <w:t xml:space="preserve">s funcionalidades devem seguir todo o fluxo de trabalho de um </w:t>
       </w:r>
+      <w:proofErr w:type="spellStart"/>
       <w:r>
         <w:rPr>
           <w:rFonts w:ascii="Arial" w:hAnsi="Arial" w:cs="Arial"/>
@@ -2263,8 +2393,33 @@
           <w:sz w:val="24"/>
           <w:szCs w:val="24"/>
         </w:rPr>
-        <w:t>uality Engineer</w:t>
-      </w:r>
+        <w:t>uality</w:t>
+      </w:r>
+      <w:proofErr w:type="spellEnd"/>
+      <w:r>
+        <w:rPr>
+          <w:rFonts w:ascii="Arial" w:hAnsi="Arial" w:cs="Arial"/>
+          <w:i/>
+          <w:iCs/>
+          <w:color w:val="000000" w:themeColor="text1"/>
+          <w:sz w:val="24"/>
+          <w:szCs w:val="24"/>
+        </w:rPr>
+        <w:t xml:space="preserve"> </w:t>
+      </w:r>
+      <w:proofErr w:type="spellStart"/>
+      <w:r>
+        <w:rPr>
+          <w:rFonts w:ascii="Arial" w:hAnsi="Arial" w:cs="Arial"/>
+          <w:i/>
+          <w:iCs/>
+          <w:color w:val="000000" w:themeColor="text1"/>
+          <w:sz w:val="24"/>
+          <w:szCs w:val="24"/>
+        </w:rPr>
+        <w:t>Engineer</w:t>
+      </w:r>
+      <w:proofErr w:type="spellEnd"/>
       <w:r>
         <w:rPr>
           <w:rFonts w:ascii="Arial" w:hAnsi="Arial" w:cs="Arial"/>
@@ -2299,7 +2454,27 @@
           <w:sz w:val="24"/>
           <w:szCs w:val="24"/>
         </w:rPr>
-        <w:t xml:space="preserve"> Siga as etapas dos sub-tópicos para </w:t>
+        <w:t xml:space="preserve"> Siga as etapas dos </w:t>
+      </w:r>
+      <w:proofErr w:type="spellStart"/>
+      <w:r>
+        <w:rPr>
+          <w:rFonts w:ascii="Arial" w:hAnsi="Arial" w:cs="Arial"/>
+          <w:color w:val="000000" w:themeColor="text1"/>
+          <w:sz w:val="24"/>
+          <w:szCs w:val="24"/>
+        </w:rPr>
+        <w:t>sub-tópicos</w:t>
+      </w:r>
+      <w:proofErr w:type="spellEnd"/>
+      <w:r>
+        <w:rPr>
+          <w:rFonts w:ascii="Arial" w:hAnsi="Arial" w:cs="Arial"/>
+          <w:color w:val="000000" w:themeColor="text1"/>
+          <w:sz w:val="24"/>
+          <w:szCs w:val="24"/>
+        </w:rPr>
+        <w:t xml:space="preserve"> para </w:t>
       </w:r>
       <w:r>
         <w:rPr>
@@ -2425,6 +2600,7 @@
         <w:t xml:space="preserve">Banco de Dados: </w:t>
       </w:r>
       <w:hyperlink r:id="rId8" w:history="1">
+        <w:proofErr w:type="spellStart"/>
         <w:r>
           <w:rPr>
             <w:rStyle w:val="Hyperlink"/>
@@ -2432,8 +2608,29 @@
             <w:sz w:val="24"/>
             <w:szCs w:val="24"/>
           </w:rPr>
-          <w:t>ernestosbarbosa/lojaebacdb</w:t>
-        </w:r>
+          <w:t>ernestosbarbosa</w:t>
+        </w:r>
+        <w:proofErr w:type="spellEnd"/>
+        <w:r>
+          <w:rPr>
+            <w:rStyle w:val="Hyperlink"/>
+            <w:rFonts w:ascii="Arial" w:hAnsi="Arial" w:cs="Arial"/>
+            <w:sz w:val="24"/>
+            <w:szCs w:val="24"/>
+          </w:rPr>
+          <w:t>/</w:t>
+        </w:r>
+        <w:proofErr w:type="spellStart"/>
+        <w:r>
+          <w:rPr>
+            <w:rStyle w:val="Hyperlink"/>
+            <w:rFonts w:ascii="Arial" w:hAnsi="Arial" w:cs="Arial"/>
+            <w:sz w:val="24"/>
+            <w:szCs w:val="24"/>
+          </w:rPr>
+          <w:t>lojaebacdb</w:t>
+        </w:r>
+        <w:proofErr w:type="spellEnd"/>
       </w:hyperlink>
     </w:p>
     <w:p>
@@ -2462,6 +2659,7 @@
         <w:t xml:space="preserve">Loja EBAC: </w:t>
       </w:r>
       <w:hyperlink r:id="rId9" w:history="1">
+        <w:proofErr w:type="spellStart"/>
         <w:r>
           <w:rPr>
             <w:rStyle w:val="Hyperlink"/>
@@ -2469,8 +2667,29 @@
             <w:sz w:val="24"/>
             <w:szCs w:val="24"/>
           </w:rPr>
-          <w:t>ernestosbarbosa/lojaebac</w:t>
-        </w:r>
+          <w:t>ernestosbarbosa</w:t>
+        </w:r>
+        <w:proofErr w:type="spellEnd"/>
+        <w:r>
+          <w:rPr>
+            <w:rStyle w:val="Hyperlink"/>
+            <w:rFonts w:ascii="Arial" w:hAnsi="Arial" w:cs="Arial"/>
+            <w:sz w:val="24"/>
+            <w:szCs w:val="24"/>
+          </w:rPr>
+          <w:t>/</w:t>
+        </w:r>
+        <w:proofErr w:type="spellStart"/>
+        <w:r>
+          <w:rPr>
+            <w:rStyle w:val="Hyperlink"/>
+            <w:rFonts w:ascii="Arial" w:hAnsi="Arial" w:cs="Arial"/>
+            <w:sz w:val="24"/>
+            <w:szCs w:val="24"/>
+          </w:rPr>
+          <w:t>lojaebac</w:t>
+        </w:r>
+        <w:proofErr w:type="spellEnd"/>
       </w:hyperlink>
     </w:p>
     <w:p>
@@ -2539,6 +2758,7 @@
         </w:rPr>
         <w:t xml:space="preserve">docker network create --attachable </w:t>
       </w:r>
+      <w:proofErr w:type="spellStart"/>
       <w:r>
         <w:rPr>
           <w:rFonts w:ascii="Menlo" w:eastAsia="Times New Roman" w:hAnsi="Menlo" w:cs="Menlo"/>
@@ -2551,6 +2771,7 @@
         </w:rPr>
         <w:t>ebac</w:t>
       </w:r>
+      <w:proofErr w:type="spellEnd"/>
       <w:r>
         <w:rPr>
           <w:rFonts w:ascii="Menlo" w:eastAsia="Times New Roman" w:hAnsi="Menlo" w:cs="Menlo"/>
@@ -2603,8 +2824,9 @@
           <w:szCs w:val="18"/>
           <w:lang w:val="en-US" w:eastAsia="pt-BR"/>
         </w:rPr>
-        <w:t xml:space="preserve">docker run -d --name wp_db -p 3306:3306 </w:t>
-      </w:r>
+        <w:t xml:space="preserve">docker run -d --name </w:t>
+      </w:r>
+      <w:proofErr w:type="spellStart"/>
       <w:r>
         <w:rPr>
           <w:rFonts w:ascii="Menlo" w:eastAsia="Times New Roman" w:hAnsi="Menlo" w:cs="Menlo"/>
@@ -2615,8 +2837,9 @@
           <w:szCs w:val="18"/>
           <w:lang w:val="en-US" w:eastAsia="pt-BR"/>
         </w:rPr>
-        <w:t>--</w:t>
-      </w:r>
+        <w:t>wp_db</w:t>
+      </w:r>
+      <w:proofErr w:type="spellEnd"/>
       <w:r>
         <w:rPr>
           <w:rFonts w:ascii="Menlo" w:eastAsia="Times New Roman" w:hAnsi="Menlo" w:cs="Menlo"/>
@@ -2627,7 +2850,7 @@
           <w:szCs w:val="18"/>
           <w:lang w:val="en-US" w:eastAsia="pt-BR"/>
         </w:rPr>
-        <w:t>network</w:t>
+        <w:t xml:space="preserve"> -p 3306:3306 </w:t>
       </w:r>
       <w:r>
         <w:rPr>
@@ -2639,7 +2862,7 @@
           <w:szCs w:val="18"/>
           <w:lang w:val="en-US" w:eastAsia="pt-BR"/>
         </w:rPr>
-        <w:t xml:space="preserve"> ebac-network </w:t>
+        <w:t>--</w:t>
       </w:r>
       <w:r>
         <w:rPr>
@@ -2651,7 +2874,7 @@
           <w:szCs w:val="18"/>
           <w:lang w:val="en-US" w:eastAsia="pt-BR"/>
         </w:rPr>
-        <w:t>ernestosbarbosa/lojaebacd</w:t>
+        <w:t>network</w:t>
       </w:r>
       <w:r>
         <w:rPr>
@@ -2663,13 +2886,10 @@
           <w:szCs w:val="18"/>
           <w:lang w:val="en-US" w:eastAsia="pt-BR"/>
         </w:rPr>
-        <w:t>b:latest</w:t>
-      </w:r>
-    </w:p>
-    <w:p>
-      <w:pPr>
-        <w:shd w:val="clear" w:color="auto" w:fill="1E1E1E"/>
-        <w:spacing w:after="0" w:line="270" w:lineRule="atLeast"/>
+        <w:t xml:space="preserve"> </w:t>
+      </w:r>
+      <w:proofErr w:type="spellStart"/>
+      <w:r>
         <w:rPr>
           <w:rFonts w:ascii="Menlo" w:eastAsia="Times New Roman" w:hAnsi="Menlo" w:cs="Menlo"/>
           <w:i/>
@@ -2679,12 +2899,10 @@
           <w:szCs w:val="18"/>
           <w:lang w:val="en-US" w:eastAsia="pt-BR"/>
         </w:rPr>
-      </w:pPr>
-    </w:p>
-    <w:p>
-      <w:pPr>
-        <w:shd w:val="clear" w:color="auto" w:fill="1E1E1E"/>
-        <w:spacing w:after="0" w:line="270" w:lineRule="atLeast"/>
+        <w:t>ebac</w:t>
+      </w:r>
+      <w:proofErr w:type="spellEnd"/>
+      <w:r>
         <w:rPr>
           <w:rFonts w:ascii="Menlo" w:eastAsia="Times New Roman" w:hAnsi="Menlo" w:cs="Menlo"/>
           <w:i/>
@@ -2694,7 +2912,9 @@
           <w:szCs w:val="18"/>
           <w:lang w:val="en-US" w:eastAsia="pt-BR"/>
         </w:rPr>
-      </w:pPr>
+        <w:t xml:space="preserve">-network </w:t>
+      </w:r>
+      <w:proofErr w:type="spellStart"/>
       <w:r>
         <w:rPr>
           <w:rFonts w:ascii="Menlo" w:eastAsia="Times New Roman" w:hAnsi="Menlo" w:cs="Menlo"/>
@@ -2705,8 +2925,9 @@
           <w:szCs w:val="18"/>
           <w:lang w:val="en-US" w:eastAsia="pt-BR"/>
         </w:rPr>
-        <w:t xml:space="preserve">docker run -d --name wp -p 80:80 </w:t>
-      </w:r>
+        <w:t>ernestosbarbosa</w:t>
+      </w:r>
+      <w:proofErr w:type="spellEnd"/>
       <w:r>
         <w:rPr>
           <w:rFonts w:ascii="Menlo" w:eastAsia="Times New Roman" w:hAnsi="Menlo" w:cs="Menlo"/>
@@ -2717,8 +2938,9 @@
           <w:szCs w:val="18"/>
           <w:lang w:val="en-US" w:eastAsia="pt-BR"/>
         </w:rPr>
-        <w:t>--</w:t>
-      </w:r>
+        <w:t>/</w:t>
+      </w:r>
+      <w:proofErr w:type="spellStart"/>
       <w:r>
         <w:rPr>
           <w:rFonts w:ascii="Menlo" w:eastAsia="Times New Roman" w:hAnsi="Menlo" w:cs="Menlo"/>
@@ -2729,7 +2951,7 @@
           <w:szCs w:val="18"/>
           <w:lang w:val="en-US" w:eastAsia="pt-BR"/>
         </w:rPr>
-        <w:t>network</w:t>
+        <w:t>lojaebacd</w:t>
       </w:r>
       <w:r>
         <w:rPr>
@@ -2741,9 +2963,14 @@
           <w:szCs w:val="18"/>
           <w:lang w:val="en-US" w:eastAsia="pt-BR"/>
         </w:rPr>
-        <w:t xml:space="preserve"> ebac-network</w:t>
-      </w:r>
-      <w:r>
+        <w:t>b:latest</w:t>
+      </w:r>
+      <w:proofErr w:type="spellEnd"/>
+    </w:p>
+    <w:p>
+      <w:pPr>
+        <w:shd w:val="clear" w:color="auto" w:fill="1E1E1E"/>
+        <w:spacing w:after="0" w:line="270" w:lineRule="atLeast"/>
         <w:rPr>
           <w:rFonts w:ascii="Menlo" w:eastAsia="Times New Roman" w:hAnsi="Menlo" w:cs="Menlo"/>
           <w:i/>
@@ -2753,9 +2980,12 @@
           <w:szCs w:val="18"/>
           <w:lang w:val="en-US" w:eastAsia="pt-BR"/>
         </w:rPr>
-        <w:t xml:space="preserve"> </w:t>
-      </w:r>
-      <w:r>
+      </w:pPr>
+    </w:p>
+    <w:p>
+      <w:pPr>
+        <w:shd w:val="clear" w:color="auto" w:fill="1E1E1E"/>
+        <w:spacing w:after="0" w:line="270" w:lineRule="atLeast"/>
         <w:rPr>
           <w:rFonts w:ascii="Menlo" w:eastAsia="Times New Roman" w:hAnsi="Menlo" w:cs="Menlo"/>
           <w:i/>
@@ -2765,8 +2995,7 @@
           <w:szCs w:val="18"/>
           <w:lang w:val="en-US" w:eastAsia="pt-BR"/>
         </w:rPr>
-        <w:t>ernestosbarbosa/lojaebac</w:t>
-      </w:r>
+      </w:pPr>
       <w:r>
         <w:rPr>
           <w:rFonts w:ascii="Menlo" w:eastAsia="Times New Roman" w:hAnsi="Menlo" w:cs="Menlo"/>
@@ -2777,8 +3006,134 @@
           <w:szCs w:val="18"/>
           <w:lang w:val="en-US" w:eastAsia="pt-BR"/>
         </w:rPr>
+        <w:t xml:space="preserve">docker run -d --name wp -p 80:80 </w:t>
+      </w:r>
+      <w:r>
+        <w:rPr>
+          <w:rFonts w:ascii="Menlo" w:eastAsia="Times New Roman" w:hAnsi="Menlo" w:cs="Menlo"/>
+          <w:i/>
+          <w:iCs/>
+          <w:color w:val="D4D4D4"/>
+          <w:sz w:val="18"/>
+          <w:szCs w:val="18"/>
+          <w:lang w:val="en-US" w:eastAsia="pt-BR"/>
+        </w:rPr>
+        <w:t>--</w:t>
+      </w:r>
+      <w:r>
+        <w:rPr>
+          <w:rFonts w:ascii="Menlo" w:eastAsia="Times New Roman" w:hAnsi="Menlo" w:cs="Menlo"/>
+          <w:i/>
+          <w:iCs/>
+          <w:color w:val="D4D4D4"/>
+          <w:sz w:val="18"/>
+          <w:szCs w:val="18"/>
+          <w:lang w:val="en-US" w:eastAsia="pt-BR"/>
+        </w:rPr>
+        <w:t>network</w:t>
+      </w:r>
+      <w:r>
+        <w:rPr>
+          <w:rFonts w:ascii="Menlo" w:eastAsia="Times New Roman" w:hAnsi="Menlo" w:cs="Menlo"/>
+          <w:i/>
+          <w:iCs/>
+          <w:color w:val="D4D4D4"/>
+          <w:sz w:val="18"/>
+          <w:szCs w:val="18"/>
+          <w:lang w:val="en-US" w:eastAsia="pt-BR"/>
+        </w:rPr>
+        <w:t xml:space="preserve"> </w:t>
+      </w:r>
+      <w:proofErr w:type="spellStart"/>
+      <w:r>
+        <w:rPr>
+          <w:rFonts w:ascii="Menlo" w:eastAsia="Times New Roman" w:hAnsi="Menlo" w:cs="Menlo"/>
+          <w:i/>
+          <w:iCs/>
+          <w:color w:val="D4D4D4"/>
+          <w:sz w:val="18"/>
+          <w:szCs w:val="18"/>
+          <w:lang w:val="en-US" w:eastAsia="pt-BR"/>
+        </w:rPr>
+        <w:t>ebac</w:t>
+      </w:r>
+      <w:proofErr w:type="spellEnd"/>
+      <w:r>
+        <w:rPr>
+          <w:rFonts w:ascii="Menlo" w:eastAsia="Times New Roman" w:hAnsi="Menlo" w:cs="Menlo"/>
+          <w:i/>
+          <w:iCs/>
+          <w:color w:val="D4D4D4"/>
+          <w:sz w:val="18"/>
+          <w:szCs w:val="18"/>
+          <w:lang w:val="en-US" w:eastAsia="pt-BR"/>
+        </w:rPr>
+        <w:t>-network</w:t>
+      </w:r>
+      <w:r>
+        <w:rPr>
+          <w:rFonts w:ascii="Menlo" w:eastAsia="Times New Roman" w:hAnsi="Menlo" w:cs="Menlo"/>
+          <w:i/>
+          <w:iCs/>
+          <w:color w:val="D4D4D4"/>
+          <w:sz w:val="18"/>
+          <w:szCs w:val="18"/>
+          <w:lang w:val="en-US" w:eastAsia="pt-BR"/>
+        </w:rPr>
+        <w:t xml:space="preserve"> </w:t>
+      </w:r>
+      <w:proofErr w:type="spellStart"/>
+      <w:r>
+        <w:rPr>
+          <w:rFonts w:ascii="Menlo" w:eastAsia="Times New Roman" w:hAnsi="Menlo" w:cs="Menlo"/>
+          <w:i/>
+          <w:iCs/>
+          <w:color w:val="D4D4D4"/>
+          <w:sz w:val="18"/>
+          <w:szCs w:val="18"/>
+          <w:lang w:val="en-US" w:eastAsia="pt-BR"/>
+        </w:rPr>
+        <w:t>ernestosbarbosa</w:t>
+      </w:r>
+      <w:proofErr w:type="spellEnd"/>
+      <w:r>
+        <w:rPr>
+          <w:rFonts w:ascii="Menlo" w:eastAsia="Times New Roman" w:hAnsi="Menlo" w:cs="Menlo"/>
+          <w:i/>
+          <w:iCs/>
+          <w:color w:val="D4D4D4"/>
+          <w:sz w:val="18"/>
+          <w:szCs w:val="18"/>
+          <w:lang w:val="en-US" w:eastAsia="pt-BR"/>
+        </w:rPr>
+        <w:t>/</w:t>
+      </w:r>
+      <w:proofErr w:type="spellStart"/>
+      <w:r>
+        <w:rPr>
+          <w:rFonts w:ascii="Menlo" w:eastAsia="Times New Roman" w:hAnsi="Menlo" w:cs="Menlo"/>
+          <w:i/>
+          <w:iCs/>
+          <w:color w:val="D4D4D4"/>
+          <w:sz w:val="18"/>
+          <w:szCs w:val="18"/>
+          <w:lang w:val="en-US" w:eastAsia="pt-BR"/>
+        </w:rPr>
+        <w:t>lojaebac</w:t>
+      </w:r>
+      <w:r>
+        <w:rPr>
+          <w:rFonts w:ascii="Menlo" w:eastAsia="Times New Roman" w:hAnsi="Menlo" w:cs="Menlo"/>
+          <w:i/>
+          <w:iCs/>
+          <w:color w:val="D4D4D4"/>
+          <w:sz w:val="18"/>
+          <w:szCs w:val="18"/>
+          <w:lang w:val="en-US" w:eastAsia="pt-BR"/>
+        </w:rPr>
         <w:t>:latest</w:t>
       </w:r>
+      <w:proofErr w:type="spellEnd"/>
     </w:p>
     <w:p>
       <w:pPr>
@@ -3372,8 +3727,19 @@
           <w:sz w:val="24"/>
           <w:szCs w:val="24"/>
         </w:rPr>
-        <w:t xml:space="preserve"> critérios de aceitação usando a linguagem Gherkin</w:t>
-      </w:r>
+        <w:t xml:space="preserve"> critérios de aceitação usando a linguagem </w:t>
+      </w:r>
+      <w:proofErr w:type="spellStart"/>
+      <w:r>
+        <w:rPr>
+          <w:rFonts w:ascii="Arial" w:hAnsi="Arial" w:cs="Arial"/>
+          <w:color w:val="000000" w:themeColor="text1"/>
+          <w:sz w:val="24"/>
+          <w:szCs w:val="24"/>
+        </w:rPr>
+        <w:t>Gherkin</w:t>
+      </w:r>
+      <w:proofErr w:type="spellEnd"/>
       <w:r>
         <w:rPr>
           <w:rFonts w:ascii="Arial" w:hAnsi="Arial" w:cs="Arial"/>
@@ -5056,7 +5422,27 @@
           <w:sz w:val="24"/>
           <w:szCs w:val="24"/>
         </w:rPr>
-        <w:t> Resposta 200 OK, JSON com {"valido": true} e detalhes do desconto.</w:t>
+        <w:t xml:space="preserve"> Resposta 200 OK, JSON com {"valido": </w:t>
+      </w:r>
+      <w:proofErr w:type="spellStart"/>
+      <w:r>
+        <w:rPr>
+          <w:rFonts w:ascii="Arial" w:hAnsi="Arial" w:cs="Arial"/>
+          <w:color w:val="000000" w:themeColor="text1"/>
+          <w:sz w:val="24"/>
+          <w:szCs w:val="24"/>
+        </w:rPr>
+        <w:t>true</w:t>
+      </w:r>
+      <w:proofErr w:type="spellEnd"/>
+      <w:r>
+        <w:rPr>
+          <w:rFonts w:ascii="Arial" w:hAnsi="Arial" w:cs="Arial"/>
+          <w:color w:val="000000" w:themeColor="text1"/>
+          <w:sz w:val="24"/>
+          <w:szCs w:val="24"/>
+        </w:rPr>
+        <w:t>} e detalhes do desconto.</w:t>
       </w:r>
     </w:p>
     <w:p>
@@ -5310,7 +5696,27 @@
           <w:sz w:val="24"/>
           <w:szCs w:val="24"/>
         </w:rPr>
-        <w:t> Resposta adequada (ex: 200 com {"valido": false} ou 400), JSON com {"valido": false, "mensagem": "Cupom expirado"}.</w:t>
+        <w:t> Resposta adequada (</w:t>
+      </w:r>
+      <w:proofErr w:type="spellStart"/>
+      <w:r>
+        <w:rPr>
+          <w:rFonts w:ascii="Arial" w:hAnsi="Arial" w:cs="Arial"/>
+          <w:color w:val="000000" w:themeColor="text1"/>
+          <w:sz w:val="24"/>
+          <w:szCs w:val="24"/>
+        </w:rPr>
+        <w:t>ex</w:t>
+      </w:r>
+      <w:proofErr w:type="spellEnd"/>
+      <w:r>
+        <w:rPr>
+          <w:rFonts w:ascii="Arial" w:hAnsi="Arial" w:cs="Arial"/>
+          <w:color w:val="000000" w:themeColor="text1"/>
+          <w:sz w:val="24"/>
+          <w:szCs w:val="24"/>
+        </w:rPr>
+        <w:t>: 200 com {"valido": false} ou 400), JSON com {"valido": false, "mensagem": "Cupom expirado"}.</w:t>
       </w:r>
     </w:p>
     <w:p>
@@ -5437,7 +5843,47 @@
           <w:sz w:val="24"/>
           <w:szCs w:val="24"/>
         </w:rPr>
-        <w:t> Resposta 400 Bad Request, JSON com mensagem de erro sobre campo obrigatório.</w:t>
+        <w:t xml:space="preserve"> Resposta 400 </w:t>
+      </w:r>
+      <w:proofErr w:type="spellStart"/>
+      <w:r>
+        <w:rPr>
+          <w:rFonts w:ascii="Arial" w:hAnsi="Arial" w:cs="Arial"/>
+          <w:color w:val="000000" w:themeColor="text1"/>
+          <w:sz w:val="24"/>
+          <w:szCs w:val="24"/>
+        </w:rPr>
+        <w:t>Bad</w:t>
+      </w:r>
+      <w:proofErr w:type="spellEnd"/>
+      <w:r>
+        <w:rPr>
+          <w:rFonts w:ascii="Arial" w:hAnsi="Arial" w:cs="Arial"/>
+          <w:color w:val="000000" w:themeColor="text1"/>
+          <w:sz w:val="24"/>
+          <w:szCs w:val="24"/>
+        </w:rPr>
+        <w:t xml:space="preserve"> </w:t>
+      </w:r>
+      <w:proofErr w:type="spellStart"/>
+      <w:r>
+        <w:rPr>
+          <w:rFonts w:ascii="Arial" w:hAnsi="Arial" w:cs="Arial"/>
+          <w:color w:val="000000" w:themeColor="text1"/>
+          <w:sz w:val="24"/>
+          <w:szCs w:val="24"/>
+        </w:rPr>
+        <w:t>Request</w:t>
+      </w:r>
+      <w:proofErr w:type="spellEnd"/>
+      <w:r>
+        <w:rPr>
+          <w:rFonts w:ascii="Arial" w:hAnsi="Arial" w:cs="Arial"/>
+          <w:color w:val="000000" w:themeColor="text1"/>
+          <w:sz w:val="24"/>
+          <w:szCs w:val="24"/>
+        </w:rPr>
+        <w:t>, JSON com mensagem de erro sobre campo obrigatório.</w:t>
       </w:r>
     </w:p>
     <w:p>
@@ -5571,7 +6017,27 @@
           <w:sz w:val="24"/>
           <w:szCs w:val="24"/>
         </w:rPr>
-        <w:t>Deixe o repositório publico até a análise dos tutores;</w:t>
+        <w:t xml:space="preserve">Deixe o repositório </w:t>
+      </w:r>
+      <w:proofErr w:type="spellStart"/>
+      <w:r>
+        <w:rPr>
+          <w:rFonts w:ascii="Arial" w:hAnsi="Arial" w:cs="Arial"/>
+          <w:color w:val="000000" w:themeColor="text1"/>
+          <w:sz w:val="24"/>
+          <w:szCs w:val="24"/>
+        </w:rPr>
+        <w:t>publico</w:t>
+      </w:r>
+      <w:proofErr w:type="spellEnd"/>
+      <w:r>
+        <w:rPr>
+          <w:rFonts w:ascii="Arial" w:hAnsi="Arial" w:cs="Arial"/>
+          <w:color w:val="000000" w:themeColor="text1"/>
+          <w:sz w:val="24"/>
+          <w:szCs w:val="24"/>
+        </w:rPr>
+        <w:t xml:space="preserve"> até a análise dos tutores;</w:t>
       </w:r>
     </w:p>
     <w:p>
@@ -5776,7 +6242,147 @@
           <w:sz w:val="24"/>
           <w:szCs w:val="24"/>
         </w:rPr>
-        <w:t>A escolha do Cypress para automação de UI se deu por sua arquitetura moderna que executa testes diretamente no navegador, proporcionando maior velocidade e confiabilidade. Sua API intuitiva, recursos integrados como assertions e mocks, e a facilidade de debug com snapshots e vídeos são ideais para o escopo deste projeto. Além disso, sendo baseado em JavaScript, alinha-se com as outras ferramentas de automação escolhidas (Supertest, K6), promovendo consistência no stack tecnológico. Comparado ao Selenium, o Cypress oferece uma curva de aprendizado mais suave e configuração simplificada. Em relação ao Playwright, embora promissor, o Cypress possui uma comunidade e um conjunto de recursos de relatórios mais consolidados no momento, o que é benéfico para um TCC.</w:t>
+        <w:t xml:space="preserve">A escolha do Cypress para automação de UI se deu por sua arquitetura moderna que executa testes diretamente no navegador, proporcionando maior velocidade e confiabilidade. Sua API intuitiva, recursos integrados como </w:t>
+      </w:r>
+      <w:proofErr w:type="spellStart"/>
+      <w:r>
+        <w:rPr>
+          <w:rFonts w:ascii="Arial" w:hAnsi="Arial" w:cs="Arial"/>
+          <w:color w:val="000000" w:themeColor="text1"/>
+          <w:sz w:val="24"/>
+          <w:szCs w:val="24"/>
+        </w:rPr>
+        <w:t>assertions</w:t>
+      </w:r>
+      <w:proofErr w:type="spellEnd"/>
+      <w:r>
+        <w:rPr>
+          <w:rFonts w:ascii="Arial" w:hAnsi="Arial" w:cs="Arial"/>
+          <w:color w:val="000000" w:themeColor="text1"/>
+          <w:sz w:val="24"/>
+          <w:szCs w:val="24"/>
+        </w:rPr>
+        <w:t xml:space="preserve"> e </w:t>
+      </w:r>
+      <w:proofErr w:type="spellStart"/>
+      <w:r>
+        <w:rPr>
+          <w:rFonts w:ascii="Arial" w:hAnsi="Arial" w:cs="Arial"/>
+          <w:color w:val="000000" w:themeColor="text1"/>
+          <w:sz w:val="24"/>
+          <w:szCs w:val="24"/>
+        </w:rPr>
+        <w:t>mocks</w:t>
+      </w:r>
+      <w:proofErr w:type="spellEnd"/>
+      <w:r>
+        <w:rPr>
+          <w:rFonts w:ascii="Arial" w:hAnsi="Arial" w:cs="Arial"/>
+          <w:color w:val="000000" w:themeColor="text1"/>
+          <w:sz w:val="24"/>
+          <w:szCs w:val="24"/>
+        </w:rPr>
+        <w:t xml:space="preserve">, e a facilidade de debug com snapshots e vídeos são ideais para o escopo deste projeto. Além disso, sendo baseado em </w:t>
+      </w:r>
+      <w:proofErr w:type="spellStart"/>
+      <w:r>
+        <w:rPr>
+          <w:rFonts w:ascii="Arial" w:hAnsi="Arial" w:cs="Arial"/>
+          <w:color w:val="000000" w:themeColor="text1"/>
+          <w:sz w:val="24"/>
+          <w:szCs w:val="24"/>
+        </w:rPr>
+        <w:t>JavaScript</w:t>
+      </w:r>
+      <w:proofErr w:type="spellEnd"/>
+      <w:r>
+        <w:rPr>
+          <w:rFonts w:ascii="Arial" w:hAnsi="Arial" w:cs="Arial"/>
+          <w:color w:val="000000" w:themeColor="text1"/>
+          <w:sz w:val="24"/>
+          <w:szCs w:val="24"/>
+        </w:rPr>
+        <w:t>, alinha-se com as outras ferramentas de automação escolhidas (</w:t>
+      </w:r>
+      <w:proofErr w:type="spellStart"/>
+      <w:r>
+        <w:rPr>
+          <w:rFonts w:ascii="Arial" w:hAnsi="Arial" w:cs="Arial"/>
+          <w:color w:val="000000" w:themeColor="text1"/>
+          <w:sz w:val="24"/>
+          <w:szCs w:val="24"/>
+        </w:rPr>
+        <w:t>Supertest</w:t>
+      </w:r>
+      <w:proofErr w:type="spellEnd"/>
+      <w:r>
+        <w:rPr>
+          <w:rFonts w:ascii="Arial" w:hAnsi="Arial" w:cs="Arial"/>
+          <w:color w:val="000000" w:themeColor="text1"/>
+          <w:sz w:val="24"/>
+          <w:szCs w:val="24"/>
+        </w:rPr>
+        <w:t xml:space="preserve">, K6), promovendo consistência no </w:t>
+      </w:r>
+      <w:proofErr w:type="spellStart"/>
+      <w:r>
+        <w:rPr>
+          <w:rFonts w:ascii="Arial" w:hAnsi="Arial" w:cs="Arial"/>
+          <w:color w:val="000000" w:themeColor="text1"/>
+          <w:sz w:val="24"/>
+          <w:szCs w:val="24"/>
+        </w:rPr>
+        <w:t>stack</w:t>
+      </w:r>
+      <w:proofErr w:type="spellEnd"/>
+      <w:r>
+        <w:rPr>
+          <w:rFonts w:ascii="Arial" w:hAnsi="Arial" w:cs="Arial"/>
+          <w:color w:val="000000" w:themeColor="text1"/>
+          <w:sz w:val="24"/>
+          <w:szCs w:val="24"/>
+        </w:rPr>
+        <w:t xml:space="preserve"> tecnológico. Comparado ao </w:t>
+      </w:r>
+      <w:proofErr w:type="spellStart"/>
+      <w:r>
+        <w:rPr>
+          <w:rFonts w:ascii="Arial" w:hAnsi="Arial" w:cs="Arial"/>
+          <w:color w:val="000000" w:themeColor="text1"/>
+          <w:sz w:val="24"/>
+          <w:szCs w:val="24"/>
+        </w:rPr>
+        <w:t>Selenium</w:t>
+      </w:r>
+      <w:proofErr w:type="spellEnd"/>
+      <w:r>
+        <w:rPr>
+          <w:rFonts w:ascii="Arial" w:hAnsi="Arial" w:cs="Arial"/>
+          <w:color w:val="000000" w:themeColor="text1"/>
+          <w:sz w:val="24"/>
+          <w:szCs w:val="24"/>
+        </w:rPr>
+        <w:t xml:space="preserve">, o Cypress oferece uma curva de aprendizado mais suave e configuração simplificada. Em relação ao </w:t>
+      </w:r>
+      <w:proofErr w:type="spellStart"/>
+      <w:r>
+        <w:rPr>
+          <w:rFonts w:ascii="Arial" w:hAnsi="Arial" w:cs="Arial"/>
+          <w:color w:val="000000" w:themeColor="text1"/>
+          <w:sz w:val="24"/>
+          <w:szCs w:val="24"/>
+        </w:rPr>
+        <w:t>Playwright</w:t>
+      </w:r>
+      <w:proofErr w:type="spellEnd"/>
+      <w:r>
+        <w:rPr>
+          <w:rFonts w:ascii="Arial" w:hAnsi="Arial" w:cs="Arial"/>
+          <w:color w:val="000000" w:themeColor="text1"/>
+          <w:sz w:val="24"/>
+          <w:szCs w:val="24"/>
+        </w:rPr>
+        <w:t>, embora promissor, o Cypress possui uma comunidade e um conjunto de recursos de relatórios mais consolidados no momento, o que é benéfico para um TCC.</w:t>
       </w:r>
     </w:p>
     <w:p>
@@ -5885,7 +6491,27 @@
           <w:sz w:val="24"/>
           <w:szCs w:val="24"/>
         </w:rPr>
-        <w:t>Você deve utilizar a ferramenta Supertest para criar seus testes de API</w:t>
+        <w:t xml:space="preserve">Você deve utilizar a ferramenta </w:t>
+      </w:r>
+      <w:proofErr w:type="spellStart"/>
+      <w:r>
+        <w:rPr>
+          <w:rFonts w:ascii="Arial" w:hAnsi="Arial" w:cs="Arial"/>
+          <w:color w:val="000000" w:themeColor="text1"/>
+          <w:sz w:val="24"/>
+          <w:szCs w:val="24"/>
+        </w:rPr>
+        <w:t>Supertest</w:t>
+      </w:r>
+      <w:proofErr w:type="spellEnd"/>
+      <w:r>
+        <w:rPr>
+          <w:rFonts w:ascii="Arial" w:hAnsi="Arial" w:cs="Arial"/>
+          <w:color w:val="000000" w:themeColor="text1"/>
+          <w:sz w:val="24"/>
+          <w:szCs w:val="24"/>
+        </w:rPr>
+        <w:t xml:space="preserve"> para criar seus testes de API</w:t>
       </w:r>
     </w:p>
     <w:p>
@@ -5994,7 +6620,27 @@
           <w:sz w:val="24"/>
           <w:szCs w:val="24"/>
         </w:rPr>
-        <w:t xml:space="preserve">Considere para os APPs apenas a funcionalidade de </w:t>
+        <w:t xml:space="preserve">Considere para os </w:t>
+      </w:r>
+      <w:proofErr w:type="spellStart"/>
+      <w:r>
+        <w:rPr>
+          <w:rFonts w:ascii="Arial" w:hAnsi="Arial" w:cs="Arial"/>
+          <w:color w:val="000000" w:themeColor="text1"/>
+          <w:sz w:val="24"/>
+          <w:szCs w:val="24"/>
+        </w:rPr>
+        <w:t>APPs</w:t>
+      </w:r>
+      <w:proofErr w:type="spellEnd"/>
+      <w:r>
+        <w:rPr>
+          <w:rFonts w:ascii="Arial" w:hAnsi="Arial" w:cs="Arial"/>
+          <w:color w:val="000000" w:themeColor="text1"/>
+          <w:sz w:val="24"/>
+          <w:szCs w:val="24"/>
+        </w:rPr>
+        <w:t xml:space="preserve"> apenas a funcionalidade de </w:t>
       </w:r>
       <w:r>
         <w:rPr>
@@ -6056,6 +6702,7 @@
         </w:rPr>
         <w:t xml:space="preserve">Você pode encontrar os </w:t>
       </w:r>
+      <w:proofErr w:type="spellStart"/>
       <w:r>
         <w:rPr>
           <w:rFonts w:ascii="Arial" w:hAnsi="Arial" w:cs="Arial"/>
@@ -6072,7 +6719,17 @@
           <w:sz w:val="24"/>
           <w:szCs w:val="24"/>
         </w:rPr>
-        <w:t>s em:</w:t>
+        <w:t>s</w:t>
+      </w:r>
+      <w:proofErr w:type="spellEnd"/>
+      <w:r>
+        <w:rPr>
+          <w:rFonts w:ascii="Arial" w:hAnsi="Arial" w:cs="Arial"/>
+          <w:color w:val="000000" w:themeColor="text1"/>
+          <w:sz w:val="24"/>
+          <w:szCs w:val="24"/>
+        </w:rPr>
+        <w:t xml:space="preserve"> em:</w:t>
       </w:r>
     </w:p>
     <w:p>
@@ -6241,6 +6898,7 @@
         </w:rPr>
         <w:t xml:space="preserve">Utilize ao menos um </w:t>
       </w:r>
+      <w:proofErr w:type="spellStart"/>
       <w:r>
         <w:rPr>
           <w:rFonts w:ascii="Arial" w:hAnsi="Arial" w:cs="Arial"/>
@@ -6250,8 +6908,33 @@
           <w:sz w:val="24"/>
           <w:szCs w:val="24"/>
         </w:rPr>
-        <w:t>Testing Pattern</w:t>
-      </w:r>
+        <w:t>Testing</w:t>
+      </w:r>
+      <w:proofErr w:type="spellEnd"/>
+      <w:r>
+        <w:rPr>
+          <w:rFonts w:ascii="Arial" w:hAnsi="Arial" w:cs="Arial"/>
+          <w:i/>
+          <w:iCs/>
+          <w:color w:val="000000" w:themeColor="text1"/>
+          <w:sz w:val="24"/>
+          <w:szCs w:val="24"/>
+        </w:rPr>
+        <w:t xml:space="preserve"> </w:t>
+      </w:r>
+      <w:proofErr w:type="spellStart"/>
+      <w:r>
+        <w:rPr>
+          <w:rFonts w:ascii="Arial" w:hAnsi="Arial" w:cs="Arial"/>
+          <w:i/>
+          <w:iCs/>
+          <w:color w:val="000000" w:themeColor="text1"/>
+          <w:sz w:val="24"/>
+          <w:szCs w:val="24"/>
+        </w:rPr>
+        <w:t>Pattern</w:t>
+      </w:r>
+      <w:proofErr w:type="spellEnd"/>
       <w:r>
         <w:rPr>
           <w:rFonts w:ascii="Arial" w:hAnsi="Arial" w:cs="Arial"/>
@@ -6614,8 +7297,19 @@
           <w:sz w:val="24"/>
           <w:szCs w:val="24"/>
         </w:rPr>
-        <w:t>Github Actions</w:t>
-      </w:r>
+        <w:t xml:space="preserve">Github </w:t>
+      </w:r>
+      <w:proofErr w:type="spellStart"/>
+      <w:r>
+        <w:rPr>
+          <w:rFonts w:ascii="Arial" w:hAnsi="Arial" w:cs="Arial"/>
+          <w:color w:val="000000" w:themeColor="text1"/>
+          <w:sz w:val="24"/>
+          <w:szCs w:val="24"/>
+        </w:rPr>
+        <w:t>Actions</w:t>
+      </w:r>
+      <w:proofErr w:type="spellEnd"/>
     </w:p>
     <w:p>
       <w:pPr>
@@ -6907,7 +7601,27 @@
           <w:sz w:val="24"/>
           <w:szCs w:val="24"/>
         </w:rPr>
-        <w:t>-RampUp: 20 segundos</w:t>
+        <w:t>-</w:t>
+      </w:r>
+      <w:proofErr w:type="spellStart"/>
+      <w:r>
+        <w:rPr>
+          <w:rFonts w:ascii="Arial" w:hAnsi="Arial" w:cs="Arial"/>
+          <w:color w:val="000000" w:themeColor="text1"/>
+          <w:sz w:val="24"/>
+          <w:szCs w:val="24"/>
+        </w:rPr>
+        <w:t>RampUp</w:t>
+      </w:r>
+      <w:proofErr w:type="spellEnd"/>
+      <w:r>
+        <w:rPr>
+          <w:rFonts w:ascii="Arial" w:hAnsi="Arial" w:cs="Arial"/>
+          <w:color w:val="000000" w:themeColor="text1"/>
+          <w:sz w:val="24"/>
+          <w:szCs w:val="24"/>
+        </w:rPr>
+        <w:t>: 20 segundos</w:t>
       </w:r>
       <w:r>
         <w:rPr>
@@ -6949,6 +7663,7 @@
         </w:rPr>
         <w:t xml:space="preserve"> / </w:t>
       </w:r>
+      <w:proofErr w:type="spellStart"/>
       <w:r>
         <w:rPr>
           <w:rFonts w:ascii="Arial" w:hAnsi="Arial" w:cs="Arial"/>
@@ -6958,6 +7673,7 @@
         </w:rPr>
         <w:t>psw!ebac@test</w:t>
       </w:r>
+      <w:proofErr w:type="spellEnd"/>
       <w:r>
         <w:rPr>
           <w:rFonts w:ascii="Arial" w:hAnsi="Arial" w:cs="Arial"/>
@@ -7003,6 +7719,7 @@
         </w:rPr>
         <w:t xml:space="preserve"> / </w:t>
       </w:r>
+      <w:proofErr w:type="spellStart"/>
       <w:r>
         <w:rPr>
           <w:rFonts w:ascii="Arial" w:hAnsi="Arial" w:cs="Arial"/>
@@ -7012,6 +7729,7 @@
         </w:rPr>
         <w:t>psw!ebac@test</w:t>
       </w:r>
+      <w:proofErr w:type="spellEnd"/>
       <w:r>
         <w:rPr>
           <w:rFonts w:ascii="Arial" w:hAnsi="Arial" w:cs="Arial"/>
@@ -7064,8 +7782,19 @@
           <w:sz w:val="24"/>
           <w:szCs w:val="24"/>
         </w:rPr>
-        <w:t xml:space="preserve"> psw!ebac@test</w:t>
-      </w:r>
+        <w:t xml:space="preserve"> </w:t>
+      </w:r>
+      <w:proofErr w:type="spellStart"/>
+      <w:r>
+        <w:rPr>
+          <w:rFonts w:ascii="Arial" w:hAnsi="Arial" w:cs="Arial"/>
+          <w:color w:val="000000" w:themeColor="text1"/>
+          <w:sz w:val="24"/>
+          <w:szCs w:val="24"/>
+        </w:rPr>
+        <w:t>psw!ebac@test</w:t>
+      </w:r>
+      <w:proofErr w:type="spellEnd"/>
       <w:r>
         <w:rPr>
           <w:rFonts w:ascii="Arial" w:hAnsi="Arial" w:cs="Arial"/>
@@ -7111,6 +7840,7 @@
         </w:rPr>
         <w:t xml:space="preserve"> / </w:t>
       </w:r>
+      <w:proofErr w:type="spellStart"/>
       <w:r>
         <w:rPr>
           <w:rFonts w:ascii="Arial" w:hAnsi="Arial" w:cs="Arial"/>
@@ -7120,6 +7850,7 @@
         </w:rPr>
         <w:t>psw!ebac@test</w:t>
       </w:r>
+      <w:proofErr w:type="spellEnd"/>
       <w:r>
         <w:rPr>
           <w:rFonts w:ascii="Arial" w:hAnsi="Arial" w:cs="Arial"/>
@@ -7165,6 +7896,7 @@
         </w:rPr>
         <w:t xml:space="preserve"> / </w:t>
       </w:r>
+      <w:proofErr w:type="spellStart"/>
       <w:r>
         <w:rPr>
           <w:rFonts w:ascii="Arial" w:hAnsi="Arial" w:cs="Arial"/>
@@ -7174,6 +7906,7 @@
         </w:rPr>
         <w:t>psw!ebac@test</w:t>
       </w:r>
+      <w:proofErr w:type="spellEnd"/>
       <w:r>
         <w:rPr>
           <w:rFonts w:ascii="Arial" w:hAnsi="Arial" w:cs="Arial"/>
@@ -7295,7 +8028,7 @@
           <w:sz w:val="24"/>
           <w:szCs w:val="24"/>
         </w:rPr>
-        <w:t xml:space="preserve">Coloque sua experiência na realização do trabalho, o que aprendeu, quais lições pode aplicar </w:t>
+        <w:t xml:space="preserve">A realização deste Trabalho de Conclusão de Curso foi uma jornada de aprendizado imersiva e profundamente enriquecedora, que me permitiu consolidar e aplicar na prática as metodologias, ferramentas e o mindset de um </w:t>
       </w:r>
       <w:r>
         <w:rPr>
@@ -7304,34 +8037,8 @@
           <w:sz w:val="24"/>
           <w:szCs w:val="24"/>
         </w:rPr>
-        <w:t>em sua</w:t>
-      </w:r>
-      <w:r>
-        <w:rPr>
-          <w:rFonts w:ascii="Arial" w:eastAsia="Arial" w:hAnsi="Arial" w:cs="Arial"/>
-          <w:color w:val="000000" w:themeColor="text1"/>
-          <w:sz w:val="24"/>
-          <w:szCs w:val="24"/>
-        </w:rPr>
-        <w:t xml:space="preserve"> vida pr</w:t>
-      </w:r>
-      <w:r>
-        <w:rPr>
-          <w:rFonts w:ascii="Arial" w:eastAsia="Arial" w:hAnsi="Arial" w:cs="Arial"/>
-          <w:color w:val="000000" w:themeColor="text1"/>
-          <w:sz w:val="24"/>
-          <w:szCs w:val="24"/>
-        </w:rPr>
-        <w:t>o</w:t>
-      </w:r>
-      <w:r>
-        <w:rPr>
-          <w:rFonts w:ascii="Arial" w:eastAsia="Arial" w:hAnsi="Arial" w:cs="Arial"/>
-          <w:color w:val="000000" w:themeColor="text1"/>
-          <w:sz w:val="24"/>
-          <w:szCs w:val="24"/>
-        </w:rPr>
-        <w:t xml:space="preserve">fissional etc. </w:t>
+        <w:lastRenderedPageBreak/>
+        <w:t>Engenheiro de Qualidade de Software. O objetivo de construir uma estratégia de testes abrangente para o e-commerce EBAC Shop foi plenamente alcançado, superando os desafios técnicos e resultando em um framework de automação robusto e multicamadas.</w:t>
       </w:r>
     </w:p>
     <w:p>
@@ -7340,12 +8047,356 @@
         <w:jc w:val="both"/>
         <w:rPr>
           <w:rFonts w:ascii="Arial" w:eastAsia="Arial" w:hAnsi="Arial" w:cs="Arial"/>
+          <w:color w:val="000000" w:themeColor="text1"/>
+          <w:sz w:val="24"/>
+          <w:szCs w:val="24"/>
+        </w:rPr>
+      </w:pPr>
+      <w:r>
+        <w:rPr>
+          <w:rFonts w:ascii="Arial" w:eastAsia="Arial" w:hAnsi="Arial" w:cs="Arial"/>
+          <w:color w:val="000000" w:themeColor="text1"/>
+          <w:sz w:val="24"/>
+          <w:szCs w:val="24"/>
+        </w:rPr>
+        <w:t xml:space="preserve">A experiência com os testes de UI utilizando Cypress reforçou a importância de padrões de projeto como o Page </w:t>
+      </w:r>
+      <w:proofErr w:type="spellStart"/>
+      <w:r>
+        <w:rPr>
+          <w:rFonts w:ascii="Arial" w:eastAsia="Arial" w:hAnsi="Arial" w:cs="Arial"/>
+          <w:color w:val="000000" w:themeColor="text1"/>
+          <w:sz w:val="24"/>
+          <w:szCs w:val="24"/>
+        </w:rPr>
+        <w:t>Object</w:t>
+      </w:r>
+      <w:proofErr w:type="spellEnd"/>
+      <w:r>
+        <w:rPr>
+          <w:rFonts w:ascii="Arial" w:eastAsia="Arial" w:hAnsi="Arial" w:cs="Arial"/>
+          <w:color w:val="000000" w:themeColor="text1"/>
+          <w:sz w:val="24"/>
+          <w:szCs w:val="24"/>
+        </w:rPr>
+        <w:t xml:space="preserve"> Model (POM), que foi fundamental para criar um código limpo, de fácil manutenção e altamente reutilizável. A fluidez e a capacidade de depuração do Cypress se mostraram diferenciais para garantir a qualidade da experiência do usuário final.</w:t>
+      </w:r>
+    </w:p>
+    <w:p>
+      <w:pPr>
+        <w:spacing w:line="360" w:lineRule="auto"/>
+        <w:jc w:val="both"/>
+        <w:rPr>
+          <w:rFonts w:ascii="Arial" w:eastAsia="Arial" w:hAnsi="Arial" w:cs="Arial"/>
+          <w:color w:val="000000" w:themeColor="text1"/>
+          <w:sz w:val="24"/>
+          <w:szCs w:val="24"/>
+        </w:rPr>
+      </w:pPr>
+      <w:r>
+        <w:rPr>
+          <w:rFonts w:ascii="Arial" w:eastAsia="Arial" w:hAnsi="Arial" w:cs="Arial"/>
+          <w:color w:val="000000" w:themeColor="text1"/>
+          <w:sz w:val="24"/>
+          <w:szCs w:val="24"/>
+        </w:rPr>
+        <w:t xml:space="preserve">Na camada de testes de API com </w:t>
+      </w:r>
+      <w:proofErr w:type="spellStart"/>
+      <w:r>
+        <w:rPr>
+          <w:rFonts w:ascii="Arial" w:eastAsia="Arial" w:hAnsi="Arial" w:cs="Arial"/>
+          <w:color w:val="000000" w:themeColor="text1"/>
+          <w:sz w:val="24"/>
+          <w:szCs w:val="24"/>
+        </w:rPr>
+        <w:t>Supertest</w:t>
+      </w:r>
+      <w:proofErr w:type="spellEnd"/>
+      <w:r>
+        <w:rPr>
+          <w:rFonts w:ascii="Arial" w:eastAsia="Arial" w:hAnsi="Arial" w:cs="Arial"/>
+          <w:color w:val="000000" w:themeColor="text1"/>
+          <w:sz w:val="24"/>
+          <w:szCs w:val="24"/>
+        </w:rPr>
+        <w:t xml:space="preserve">, o aprendizado foi além da simples validação de status </w:t>
+      </w:r>
+      <w:proofErr w:type="spellStart"/>
+      <w:r>
+        <w:rPr>
+          <w:rFonts w:ascii="Arial" w:eastAsia="Arial" w:hAnsi="Arial" w:cs="Arial"/>
+          <w:color w:val="000000" w:themeColor="text1"/>
+          <w:sz w:val="24"/>
+          <w:szCs w:val="24"/>
+        </w:rPr>
+        <w:t>codes</w:t>
+      </w:r>
+      <w:proofErr w:type="spellEnd"/>
+      <w:r>
+        <w:rPr>
+          <w:rFonts w:ascii="Arial" w:eastAsia="Arial" w:hAnsi="Arial" w:cs="Arial"/>
+          <w:color w:val="000000" w:themeColor="text1"/>
+          <w:sz w:val="24"/>
+          <w:szCs w:val="24"/>
+        </w:rPr>
+        <w:t xml:space="preserve">. Aprofundei-me na validação de contratos, na manipulação de dados dinâmicos com Faker.js e, crucialmente, na implementação de rotinas de setup e </w:t>
+      </w:r>
+      <w:proofErr w:type="spellStart"/>
+      <w:r>
+        <w:rPr>
+          <w:rFonts w:ascii="Arial" w:eastAsia="Arial" w:hAnsi="Arial" w:cs="Arial"/>
+          <w:color w:val="000000" w:themeColor="text1"/>
+          <w:sz w:val="24"/>
+          <w:szCs w:val="24"/>
+        </w:rPr>
+        <w:t>teardown</w:t>
+      </w:r>
+      <w:proofErr w:type="spellEnd"/>
+      <w:r>
+        <w:rPr>
+          <w:rFonts w:ascii="Arial" w:eastAsia="Arial" w:hAnsi="Arial" w:cs="Arial"/>
+          <w:color w:val="000000" w:themeColor="text1"/>
+          <w:sz w:val="24"/>
+          <w:szCs w:val="24"/>
+        </w:rPr>
+        <w:t xml:space="preserve"> (como a limpeza de cupons criados), garantindo a independência e a confiabilidade dos testes, uma prática essencial em ambientes de teste profissionais.</w:t>
+      </w:r>
+    </w:p>
+    <w:p>
+      <w:pPr>
+        <w:spacing w:line="360" w:lineRule="auto"/>
+        <w:jc w:val="both"/>
+        <w:rPr>
+          <w:rFonts w:ascii="Arial" w:eastAsia="Arial" w:hAnsi="Arial" w:cs="Arial"/>
+          <w:color w:val="000000" w:themeColor="text1"/>
+          <w:sz w:val="24"/>
+          <w:szCs w:val="24"/>
+        </w:rPr>
+      </w:pPr>
+      <w:r>
+        <w:rPr>
+          <w:rFonts w:ascii="Arial" w:eastAsia="Arial" w:hAnsi="Arial" w:cs="Arial"/>
+          <w:color w:val="000000" w:themeColor="text1"/>
+          <w:sz w:val="24"/>
+          <w:szCs w:val="24"/>
+        </w:rPr>
+        <w:t xml:space="preserve">O maior desafio técnico, e talvez o maior aprendizado, veio com os testes Mobile. A configuração do ambiente com </w:t>
+      </w:r>
+      <w:proofErr w:type="spellStart"/>
+      <w:r>
+        <w:rPr>
+          <w:rFonts w:ascii="Arial" w:eastAsia="Arial" w:hAnsi="Arial" w:cs="Arial"/>
+          <w:color w:val="000000" w:themeColor="text1"/>
+          <w:sz w:val="24"/>
+          <w:szCs w:val="24"/>
+        </w:rPr>
+        <w:t>WebdriverIO</w:t>
+      </w:r>
+      <w:proofErr w:type="spellEnd"/>
+      <w:r>
+        <w:rPr>
+          <w:rFonts w:ascii="Arial" w:eastAsia="Arial" w:hAnsi="Arial" w:cs="Arial"/>
+          <w:color w:val="000000" w:themeColor="text1"/>
+          <w:sz w:val="24"/>
+          <w:szCs w:val="24"/>
+        </w:rPr>
+        <w:t xml:space="preserve">, </w:t>
+      </w:r>
+      <w:proofErr w:type="spellStart"/>
+      <w:r>
+        <w:rPr>
+          <w:rFonts w:ascii="Arial" w:eastAsia="Arial" w:hAnsi="Arial" w:cs="Arial"/>
+          <w:color w:val="000000" w:themeColor="text1"/>
+          <w:sz w:val="24"/>
+          <w:szCs w:val="24"/>
+        </w:rPr>
+        <w:t>Appium</w:t>
+      </w:r>
+      <w:proofErr w:type="spellEnd"/>
+      <w:r>
+        <w:rPr>
+          <w:rFonts w:ascii="Arial" w:eastAsia="Arial" w:hAnsi="Arial" w:cs="Arial"/>
+          <w:color w:val="000000" w:themeColor="text1"/>
+          <w:sz w:val="24"/>
+          <w:szCs w:val="24"/>
+        </w:rPr>
+        <w:t xml:space="preserve"> e a integração com um serviço de nuvem como o </w:t>
+      </w:r>
+      <w:proofErr w:type="spellStart"/>
+      <w:r>
+        <w:rPr>
+          <w:rFonts w:ascii="Arial" w:eastAsia="Arial" w:hAnsi="Arial" w:cs="Arial"/>
+          <w:color w:val="000000" w:themeColor="text1"/>
+          <w:sz w:val="24"/>
+          <w:szCs w:val="24"/>
+        </w:rPr>
+        <w:t>BrowserStack</w:t>
+      </w:r>
+      <w:proofErr w:type="spellEnd"/>
+      <w:r>
+        <w:rPr>
+          <w:rFonts w:ascii="Arial" w:eastAsia="Arial" w:hAnsi="Arial" w:cs="Arial"/>
+          <w:color w:val="000000" w:themeColor="text1"/>
+          <w:sz w:val="24"/>
+          <w:szCs w:val="24"/>
+        </w:rPr>
+        <w:t xml:space="preserve"> para testes em iOS foi um exercício complexo, mas que demonstrou o poder e a escalabilidade das soluções modernas de teste. A implementação de </w:t>
+      </w:r>
+      <w:proofErr w:type="spellStart"/>
+      <w:r>
+        <w:rPr>
+          <w:rFonts w:ascii="Arial" w:eastAsia="Arial" w:hAnsi="Arial" w:cs="Arial"/>
+          <w:color w:val="000000" w:themeColor="text1"/>
+          <w:sz w:val="24"/>
+          <w:szCs w:val="24"/>
+        </w:rPr>
+        <w:t>hooks</w:t>
+      </w:r>
+      <w:proofErr w:type="spellEnd"/>
+      <w:r>
+        <w:rPr>
+          <w:rFonts w:ascii="Arial" w:eastAsia="Arial" w:hAnsi="Arial" w:cs="Arial"/>
+          <w:color w:val="000000" w:themeColor="text1"/>
+          <w:sz w:val="24"/>
+          <w:szCs w:val="24"/>
+        </w:rPr>
+        <w:t xml:space="preserve"> para reiniciar o app antes de cada teste e capturar evidências em caso de falha foi uma lição valiosa sobre como construir automações resilientes.</w:t>
+      </w:r>
+    </w:p>
+    <w:p>
+      <w:pPr>
+        <w:spacing w:line="360" w:lineRule="auto"/>
+        <w:jc w:val="both"/>
+        <w:rPr>
+          <w:rFonts w:ascii="Arial" w:eastAsia="Arial" w:hAnsi="Arial" w:cs="Arial"/>
+          <w:color w:val="000000" w:themeColor="text1"/>
+          <w:sz w:val="24"/>
+          <w:szCs w:val="24"/>
+        </w:rPr>
+      </w:pPr>
+      <w:r>
+        <w:rPr>
+          <w:rFonts w:ascii="Arial" w:eastAsia="Arial" w:hAnsi="Arial" w:cs="Arial"/>
+          <w:color w:val="000000" w:themeColor="text1"/>
+          <w:sz w:val="24"/>
+          <w:szCs w:val="24"/>
+        </w:rPr>
+        <w:t xml:space="preserve">Finalmente, os testes de performance com K6 representaram uma mudança de paradigma: de validar "se funciona" para "quão bem funciona sob estresse". A modelagem de um cenário de carga realista, com estágios de </w:t>
+      </w:r>
+      <w:proofErr w:type="spellStart"/>
+      <w:r>
+        <w:rPr>
+          <w:rFonts w:ascii="Arial" w:eastAsia="Arial" w:hAnsi="Arial" w:cs="Arial"/>
+          <w:color w:val="000000" w:themeColor="text1"/>
+          <w:sz w:val="24"/>
+          <w:szCs w:val="24"/>
+        </w:rPr>
+        <w:t>ramp-up</w:t>
+      </w:r>
+      <w:proofErr w:type="spellEnd"/>
+      <w:r>
+        <w:rPr>
+          <w:rFonts w:ascii="Arial" w:eastAsia="Arial" w:hAnsi="Arial" w:cs="Arial"/>
+          <w:color w:val="000000" w:themeColor="text1"/>
+          <w:sz w:val="24"/>
+          <w:szCs w:val="24"/>
+        </w:rPr>
+        <w:t xml:space="preserve"> e a extração de dados dinâmicos da página (como o </w:t>
+      </w:r>
+      <w:proofErr w:type="spellStart"/>
+      <w:r>
+        <w:rPr>
+          <w:rFonts w:ascii="Arial" w:eastAsia="Arial" w:hAnsi="Arial" w:cs="Arial"/>
+          <w:color w:val="000000" w:themeColor="text1"/>
+          <w:sz w:val="24"/>
+          <w:szCs w:val="24"/>
+        </w:rPr>
+        <w:t>nonce</w:t>
+      </w:r>
+      <w:proofErr w:type="spellEnd"/>
+      <w:r>
+        <w:rPr>
+          <w:rFonts w:ascii="Arial" w:eastAsia="Arial" w:hAnsi="Arial" w:cs="Arial"/>
+          <w:color w:val="000000" w:themeColor="text1"/>
+          <w:sz w:val="24"/>
+          <w:szCs w:val="24"/>
+        </w:rPr>
+        <w:t xml:space="preserve"> token de login), me proporcionou uma visão prática dos desafios de performance e da importância de estabelecer métricas e limites de aceitação para assegurar a estabilidade do sistema.</w:t>
+      </w:r>
+    </w:p>
+    <w:p>
+      <w:pPr>
+        <w:spacing w:line="360" w:lineRule="auto"/>
+        <w:jc w:val="both"/>
+        <w:rPr>
+          <w:rFonts w:ascii="Arial" w:eastAsia="Arial" w:hAnsi="Arial" w:cs="Arial"/>
           <w:b/>
           <w:color w:val="000000" w:themeColor="text1"/>
           <w:sz w:val="24"/>
           <w:szCs w:val="24"/>
-        </w:rPr>
-      </w:pPr>
+          <w:u w:val="single"/>
+        </w:rPr>
+      </w:pPr>
+      <w:r>
+        <w:rPr>
+          <w:rFonts w:ascii="Arial" w:eastAsia="Arial" w:hAnsi="Arial" w:cs="Arial"/>
+          <w:color w:val="000000" w:themeColor="text1"/>
+          <w:sz w:val="24"/>
+          <w:szCs w:val="24"/>
+        </w:rPr>
+        <w:t xml:space="preserve">A integração de todas essas frentes em uma esteira de Integração Contínua com GitHub </w:t>
+      </w:r>
+      <w:proofErr w:type="spellStart"/>
+      <w:r>
+        <w:rPr>
+          <w:rFonts w:ascii="Arial" w:eastAsia="Arial" w:hAnsi="Arial" w:cs="Arial"/>
+          <w:color w:val="000000" w:themeColor="text1"/>
+          <w:sz w:val="24"/>
+          <w:szCs w:val="24"/>
+        </w:rPr>
+        <w:t>Actions</w:t>
+      </w:r>
+      <w:proofErr w:type="spellEnd"/>
+      <w:r>
+        <w:rPr>
+          <w:rFonts w:ascii="Arial" w:eastAsia="Arial" w:hAnsi="Arial" w:cs="Arial"/>
+          <w:color w:val="000000" w:themeColor="text1"/>
+          <w:sz w:val="24"/>
+          <w:szCs w:val="24"/>
+        </w:rPr>
+        <w:t xml:space="preserve"> materializou o conceito de </w:t>
+      </w:r>
+      <w:proofErr w:type="spellStart"/>
+      <w:r>
+        <w:rPr>
+          <w:rFonts w:ascii="Arial" w:eastAsia="Arial" w:hAnsi="Arial" w:cs="Arial"/>
+          <w:color w:val="000000" w:themeColor="text1"/>
+          <w:sz w:val="24"/>
+          <w:szCs w:val="24"/>
+        </w:rPr>
+        <w:t>DevOps</w:t>
+      </w:r>
+      <w:proofErr w:type="spellEnd"/>
+      <w:r>
+        <w:rPr>
+          <w:rFonts w:ascii="Arial" w:eastAsia="Arial" w:hAnsi="Arial" w:cs="Arial"/>
+          <w:color w:val="000000" w:themeColor="text1"/>
+          <w:sz w:val="24"/>
+          <w:szCs w:val="24"/>
+        </w:rPr>
+        <w:t xml:space="preserve">, automatizando a execução e validação da qualidade a cada alteração no código. Este projeto, portanto, não </w:t>
+      </w:r>
+      <w:r>
+        <w:rPr>
+          <w:rFonts w:ascii="Arial" w:eastAsia="Arial" w:hAnsi="Arial" w:cs="Arial"/>
+          <w:color w:val="000000" w:themeColor="text1"/>
+          <w:sz w:val="24"/>
+          <w:szCs w:val="24"/>
+        </w:rPr>
+        <w:lastRenderedPageBreak/>
+        <w:t>foi apenas uma entrega acadêmica, mas a construção de um portfólio real que reflete as competências que levarei para minha carreira: planejamento estratégico, domínio técnico de ferramentas de ponta, resolução de problemas complexos e um compromisso inabalável com a qualidade de software.</w:t>
+      </w:r>
     </w:p>
     <w:p>
       <w:pPr>

</xml_diff>